<commit_message>
added question and acronyms
</commit_message>
<xml_diff>
--- a/Cheat Sheets for Students/TLA-FLA Cheat Sheet.docx
+++ b/Cheat Sheets for Students/TLA-FLA Cheat Sheet.docx
@@ -9,7 +9,7 @@
         <w:rPr>
           <w:b/>
           <w:bCs/>
-          <w:sz w:val="36"/>
+          <w:sz w:val="28"/>
           <w:szCs w:val="36"/>
         </w:rPr>
       </w:pPr>
@@ -17,13 +17,11 @@
         <w:rPr>
           <w:b/>
           <w:bCs/>
-          <w:sz w:val="36"/>
+          <w:sz w:val="28"/>
           <w:szCs w:val="36"/>
         </w:rPr>
         <w:t>INDUSTRIAL CONTROLS cheat sheet</w:t>
       </w:r>
-      <w:bookmarkStart w:id="0" w:name="_GoBack"/>
-      <w:bookmarkEnd w:id="0"/>
     </w:p>
     <w:p>
       <w:pPr>
@@ -102,13 +100,15 @@
                 <w:rStyle w:val="SubtleEmphasis"/>
                 <w:i w:val="0"/>
                 <w:iCs w:val="0"/>
-              </w:rPr>
-            </w:pPr>
-            <w:r>
-              <w:rPr>
-                <w:rStyle w:val="SubtleEmphasis"/>
-                <w:i w:val="0"/>
-                <w:iCs w:val="0"/>
+                <w:sz w:val="20"/>
+              </w:rPr>
+            </w:pPr>
+            <w:r>
+              <w:rPr>
+                <w:rStyle w:val="SubtleEmphasis"/>
+                <w:i w:val="0"/>
+                <w:iCs w:val="0"/>
+                <w:sz w:val="20"/>
               </w:rPr>
               <w:t>Acronym</w:t>
             </w:r>
@@ -125,13 +125,15 @@
                 <w:rStyle w:val="SubtleEmphasis"/>
                 <w:i w:val="0"/>
                 <w:iCs w:val="0"/>
-              </w:rPr>
-            </w:pPr>
-            <w:r>
-              <w:rPr>
-                <w:rStyle w:val="SubtleEmphasis"/>
-                <w:i w:val="0"/>
-                <w:iCs w:val="0"/>
+                <w:sz w:val="20"/>
+              </w:rPr>
+            </w:pPr>
+            <w:r>
+              <w:rPr>
+                <w:rStyle w:val="SubtleEmphasis"/>
+                <w:i w:val="0"/>
+                <w:iCs w:val="0"/>
+                <w:sz w:val="20"/>
               </w:rPr>
               <w:t>Full name</w:t>
             </w:r>
@@ -148,13 +150,15 @@
                 <w:rStyle w:val="SubtleEmphasis"/>
                 <w:i w:val="0"/>
                 <w:iCs w:val="0"/>
-              </w:rPr>
-            </w:pPr>
-            <w:r>
-              <w:rPr>
-                <w:rStyle w:val="SubtleEmphasis"/>
-                <w:i w:val="0"/>
-                <w:iCs w:val="0"/>
+                <w:sz w:val="20"/>
+              </w:rPr>
+            </w:pPr>
+            <w:r>
+              <w:rPr>
+                <w:rStyle w:val="SubtleEmphasis"/>
+                <w:i w:val="0"/>
+                <w:iCs w:val="0"/>
+                <w:sz w:val="20"/>
               </w:rPr>
               <w:t>Quick defenition</w:t>
             </w:r>
@@ -176,13 +180,15 @@
                 <w:rStyle w:val="SubtleEmphasis"/>
                 <w:i w:val="0"/>
                 <w:iCs w:val="0"/>
-              </w:rPr>
-            </w:pPr>
-            <w:r>
-              <w:rPr>
-                <w:rStyle w:val="SubtleEmphasis"/>
-                <w:i w:val="0"/>
-                <w:iCs w:val="0"/>
+                <w:sz w:val="20"/>
+              </w:rPr>
+            </w:pPr>
+            <w:r>
+              <w:rPr>
+                <w:rStyle w:val="SubtleEmphasis"/>
+                <w:i w:val="0"/>
+                <w:iCs w:val="0"/>
+                <w:sz w:val="20"/>
               </w:rPr>
               <w:t>iCs</w:t>
             </w:r>
@@ -199,13 +205,15 @@
                 <w:rStyle w:val="SubtleEmphasis"/>
                 <w:i w:val="0"/>
                 <w:iCs w:val="0"/>
-              </w:rPr>
-            </w:pPr>
-            <w:r>
-              <w:rPr>
-                <w:rStyle w:val="SubtleEmphasis"/>
-                <w:i w:val="0"/>
-                <w:iCs w:val="0"/>
+                <w:sz w:val="20"/>
+              </w:rPr>
+            </w:pPr>
+            <w:r>
+              <w:rPr>
+                <w:rStyle w:val="SubtleEmphasis"/>
+                <w:i w:val="0"/>
+                <w:iCs w:val="0"/>
+                <w:sz w:val="20"/>
               </w:rPr>
               <w:t>Industrial Control System</w:t>
             </w:r>
@@ -222,13 +230,15 @@
                 <w:rStyle w:val="SubtleEmphasis"/>
                 <w:i w:val="0"/>
                 <w:iCs w:val="0"/>
-              </w:rPr>
-            </w:pPr>
-            <w:r>
-              <w:rPr>
-                <w:rStyle w:val="SubtleEmphasis"/>
-                <w:i w:val="0"/>
-                <w:iCs w:val="0"/>
+                <w:sz w:val="20"/>
+              </w:rPr>
+            </w:pPr>
+            <w:r>
+              <w:rPr>
+                <w:rStyle w:val="SubtleEmphasis"/>
+                <w:i w:val="0"/>
+                <w:iCs w:val="0"/>
+                <w:sz w:val="20"/>
               </w:rPr>
               <w:t>General name for control systems</w:t>
             </w:r>
@@ -247,13 +257,15 @@
                 <w:rStyle w:val="SubtleEmphasis"/>
                 <w:i w:val="0"/>
                 <w:iCs w:val="0"/>
-              </w:rPr>
-            </w:pPr>
-            <w:r>
-              <w:rPr>
-                <w:rStyle w:val="SubtleEmphasis"/>
-                <w:i w:val="0"/>
-                <w:iCs w:val="0"/>
+                <w:sz w:val="20"/>
+              </w:rPr>
+            </w:pPr>
+            <w:r>
+              <w:rPr>
+                <w:rStyle w:val="SubtleEmphasis"/>
+                <w:i w:val="0"/>
+                <w:iCs w:val="0"/>
+                <w:sz w:val="20"/>
               </w:rPr>
               <w:t>scada</w:t>
             </w:r>
@@ -270,13 +282,15 @@
                 <w:rStyle w:val="SubtleEmphasis"/>
                 <w:i w:val="0"/>
                 <w:iCs w:val="0"/>
-              </w:rPr>
-            </w:pPr>
-            <w:r>
-              <w:rPr>
-                <w:rStyle w:val="SubtleEmphasis"/>
-                <w:i w:val="0"/>
-                <w:iCs w:val="0"/>
+                <w:sz w:val="20"/>
+              </w:rPr>
+            </w:pPr>
+            <w:r>
+              <w:rPr>
+                <w:rStyle w:val="SubtleEmphasis"/>
+                <w:i w:val="0"/>
+                <w:iCs w:val="0"/>
+                <w:sz w:val="20"/>
               </w:rPr>
               <w:t xml:space="preserve">Supervisory Control </w:t>
             </w:r>
@@ -286,6 +300,7 @@
                 <w:rStyle w:val="SubtleEmphasis"/>
                 <w:i w:val="0"/>
                 <w:iCs w:val="0"/>
+                <w:sz w:val="20"/>
               </w:rPr>
               <w:t>And</w:t>
             </w:r>
@@ -295,6 +310,7 @@
                 <w:rStyle w:val="SubtleEmphasis"/>
                 <w:i w:val="0"/>
                 <w:iCs w:val="0"/>
+                <w:sz w:val="20"/>
               </w:rPr>
               <w:t xml:space="preserve"> Data Acquisition</w:t>
             </w:r>
@@ -311,13 +327,15 @@
                 <w:rStyle w:val="SubtleEmphasis"/>
                 <w:i w:val="0"/>
                 <w:iCs w:val="0"/>
-              </w:rPr>
-            </w:pPr>
-            <w:r>
-              <w:rPr>
-                <w:rStyle w:val="SubtleEmphasis"/>
-                <w:i w:val="0"/>
-                <w:iCs w:val="0"/>
+                <w:sz w:val="20"/>
+              </w:rPr>
+            </w:pPr>
+            <w:r>
+              <w:rPr>
+                <w:rStyle w:val="SubtleEmphasis"/>
+                <w:i w:val="0"/>
+                <w:iCs w:val="0"/>
+                <w:sz w:val="20"/>
               </w:rPr>
               <w:t>Control systems primarily for power grid systems</w:t>
             </w:r>
@@ -339,13 +357,15 @@
                 <w:rStyle w:val="SubtleEmphasis"/>
                 <w:i w:val="0"/>
                 <w:iCs w:val="0"/>
-              </w:rPr>
-            </w:pPr>
-            <w:r>
-              <w:rPr>
-                <w:rStyle w:val="SubtleEmphasis"/>
-                <w:i w:val="0"/>
-                <w:iCs w:val="0"/>
+                <w:sz w:val="20"/>
+              </w:rPr>
+            </w:pPr>
+            <w:r>
+              <w:rPr>
+                <w:rStyle w:val="SubtleEmphasis"/>
+                <w:i w:val="0"/>
+                <w:iCs w:val="0"/>
+                <w:sz w:val="20"/>
               </w:rPr>
               <w:t>ied</w:t>
             </w:r>
@@ -362,13 +382,15 @@
                 <w:rStyle w:val="SubtleEmphasis"/>
                 <w:i w:val="0"/>
                 <w:iCs w:val="0"/>
-              </w:rPr>
-            </w:pPr>
-            <w:r>
-              <w:rPr>
-                <w:rStyle w:val="SubtleEmphasis"/>
-                <w:i w:val="0"/>
-                <w:iCs w:val="0"/>
+                <w:sz w:val="20"/>
+              </w:rPr>
+            </w:pPr>
+            <w:r>
+              <w:rPr>
+                <w:rStyle w:val="SubtleEmphasis"/>
+                <w:i w:val="0"/>
+                <w:iCs w:val="0"/>
+                <w:sz w:val="20"/>
               </w:rPr>
               <w:t>Intelligent Electronic Device</w:t>
             </w:r>
@@ -385,13 +407,15 @@
                 <w:rStyle w:val="SubtleEmphasis"/>
                 <w:i w:val="0"/>
                 <w:iCs w:val="0"/>
-              </w:rPr>
-            </w:pPr>
-            <w:r>
-              <w:rPr>
-                <w:rStyle w:val="SubtleEmphasis"/>
-                <w:i w:val="0"/>
-                <w:iCs w:val="0"/>
+                <w:sz w:val="20"/>
+              </w:rPr>
+            </w:pPr>
+            <w:r>
+              <w:rPr>
+                <w:rStyle w:val="SubtleEmphasis"/>
+                <w:i w:val="0"/>
+                <w:iCs w:val="0"/>
+                <w:sz w:val="20"/>
               </w:rPr>
               <w:t>Typically referred to as the simplest block of an ICS</w:t>
             </w:r>
@@ -410,13 +434,15 @@
                 <w:rStyle w:val="SubtleEmphasis"/>
                 <w:i w:val="0"/>
                 <w:iCs w:val="0"/>
-              </w:rPr>
-            </w:pPr>
-            <w:r>
-              <w:rPr>
-                <w:rStyle w:val="SubtleEmphasis"/>
-                <w:i w:val="0"/>
-                <w:iCs w:val="0"/>
+                <w:sz w:val="20"/>
+              </w:rPr>
+            </w:pPr>
+            <w:r>
+              <w:rPr>
+                <w:rStyle w:val="SubtleEmphasis"/>
+                <w:i w:val="0"/>
+                <w:iCs w:val="0"/>
+                <w:sz w:val="20"/>
               </w:rPr>
               <w:t>tla</w:t>
             </w:r>
@@ -433,13 +459,15 @@
                 <w:rStyle w:val="SubtleEmphasis"/>
                 <w:i w:val="0"/>
                 <w:iCs w:val="0"/>
-              </w:rPr>
-            </w:pPr>
-            <w:r>
-              <w:rPr>
-                <w:rStyle w:val="SubtleEmphasis"/>
-                <w:i w:val="0"/>
-                <w:iCs w:val="0"/>
+                <w:sz w:val="20"/>
+              </w:rPr>
+            </w:pPr>
+            <w:r>
+              <w:rPr>
+                <w:rStyle w:val="SubtleEmphasis"/>
+                <w:i w:val="0"/>
+                <w:iCs w:val="0"/>
+                <w:sz w:val="20"/>
               </w:rPr>
               <w:t>Three Letter Acronym</w:t>
             </w:r>
@@ -456,13 +484,15 @@
                 <w:rStyle w:val="SubtleEmphasis"/>
                 <w:i w:val="0"/>
                 <w:iCs w:val="0"/>
-              </w:rPr>
-            </w:pPr>
-            <w:r>
-              <w:rPr>
-                <w:rStyle w:val="SubtleEmphasis"/>
-                <w:i w:val="0"/>
-                <w:iCs w:val="0"/>
+                <w:sz w:val="20"/>
+              </w:rPr>
+            </w:pPr>
+            <w:r>
+              <w:rPr>
+                <w:rStyle w:val="SubtleEmphasis"/>
+                <w:i w:val="0"/>
+                <w:iCs w:val="0"/>
+                <w:sz w:val="20"/>
               </w:rPr>
               <w:t>Quick notation for three-word acronyms</w:t>
             </w:r>
@@ -484,13 +514,15 @@
                 <w:rStyle w:val="SubtleEmphasis"/>
                 <w:i w:val="0"/>
                 <w:iCs w:val="0"/>
-              </w:rPr>
-            </w:pPr>
-            <w:r>
-              <w:rPr>
-                <w:rStyle w:val="SubtleEmphasis"/>
-                <w:i w:val="0"/>
-                <w:iCs w:val="0"/>
+                <w:sz w:val="20"/>
+              </w:rPr>
+            </w:pPr>
+            <w:r>
+              <w:rPr>
+                <w:rStyle w:val="SubtleEmphasis"/>
+                <w:i w:val="0"/>
+                <w:iCs w:val="0"/>
+                <w:sz w:val="20"/>
               </w:rPr>
               <w:t>fla</w:t>
             </w:r>
@@ -507,13 +539,15 @@
                 <w:rStyle w:val="SubtleEmphasis"/>
                 <w:i w:val="0"/>
                 <w:iCs w:val="0"/>
-              </w:rPr>
-            </w:pPr>
-            <w:r>
-              <w:rPr>
-                <w:rStyle w:val="SubtleEmphasis"/>
-                <w:i w:val="0"/>
-                <w:iCs w:val="0"/>
+                <w:sz w:val="20"/>
+              </w:rPr>
+            </w:pPr>
+            <w:r>
+              <w:rPr>
+                <w:rStyle w:val="SubtleEmphasis"/>
+                <w:i w:val="0"/>
+                <w:iCs w:val="0"/>
+                <w:sz w:val="20"/>
               </w:rPr>
               <w:t>Four Letter Acronym</w:t>
             </w:r>
@@ -530,13 +564,15 @@
                 <w:rStyle w:val="SubtleEmphasis"/>
                 <w:i w:val="0"/>
                 <w:iCs w:val="0"/>
-              </w:rPr>
-            </w:pPr>
-            <w:r>
-              <w:rPr>
-                <w:rStyle w:val="SubtleEmphasis"/>
-                <w:i w:val="0"/>
-                <w:iCs w:val="0"/>
+                <w:sz w:val="20"/>
+              </w:rPr>
+            </w:pPr>
+            <w:r>
+              <w:rPr>
+                <w:rStyle w:val="SubtleEmphasis"/>
+                <w:i w:val="0"/>
+                <w:iCs w:val="0"/>
+                <w:sz w:val="20"/>
               </w:rPr>
               <w:t>Quick notation for four-word acronyms</w:t>
             </w:r>
@@ -555,13 +591,15 @@
                 <w:rStyle w:val="SubtleEmphasis"/>
                 <w:i w:val="0"/>
                 <w:iCs w:val="0"/>
-              </w:rPr>
-            </w:pPr>
-            <w:r>
-              <w:rPr>
-                <w:rStyle w:val="SubtleEmphasis"/>
-                <w:i w:val="0"/>
-                <w:iCs w:val="0"/>
+                <w:sz w:val="20"/>
+              </w:rPr>
+            </w:pPr>
+            <w:r>
+              <w:rPr>
+                <w:rStyle w:val="SubtleEmphasis"/>
+                <w:i w:val="0"/>
+                <w:iCs w:val="0"/>
+                <w:sz w:val="20"/>
               </w:rPr>
               <w:t>plc</w:t>
             </w:r>
@@ -578,13 +616,15 @@
                 <w:rStyle w:val="SubtleEmphasis"/>
                 <w:i w:val="0"/>
                 <w:iCs w:val="0"/>
-              </w:rPr>
-            </w:pPr>
-            <w:r>
-              <w:rPr>
-                <w:rStyle w:val="SubtleEmphasis"/>
-                <w:i w:val="0"/>
-                <w:iCs w:val="0"/>
+                <w:sz w:val="20"/>
+              </w:rPr>
+            </w:pPr>
+            <w:r>
+              <w:rPr>
+                <w:rStyle w:val="SubtleEmphasis"/>
+                <w:i w:val="0"/>
+                <w:iCs w:val="0"/>
+                <w:sz w:val="20"/>
               </w:rPr>
               <w:t>Programmable Logic Controller</w:t>
             </w:r>
@@ -601,13 +641,15 @@
                 <w:rStyle w:val="SubtleEmphasis"/>
                 <w:i w:val="0"/>
                 <w:iCs w:val="0"/>
-              </w:rPr>
-            </w:pPr>
-            <w:r>
-              <w:rPr>
-                <w:rStyle w:val="SubtleEmphasis"/>
-                <w:i w:val="0"/>
-                <w:iCs w:val="0"/>
+                <w:sz w:val="20"/>
+              </w:rPr>
+            </w:pPr>
+            <w:r>
+              <w:rPr>
+                <w:rStyle w:val="SubtleEmphasis"/>
+                <w:i w:val="0"/>
+                <w:iCs w:val="0"/>
+                <w:sz w:val="20"/>
               </w:rPr>
               <w:t>Standard process control device</w:t>
             </w:r>
@@ -632,13 +674,15 @@
                 <w:i w:val="0"/>
                 <w:iCs w:val="0"/>
                 <w:caps w:val="0"/>
-              </w:rPr>
-            </w:pPr>
-            <w:r>
-              <w:rPr>
-                <w:rStyle w:val="SubtleEmphasis"/>
-                <w:i w:val="0"/>
-                <w:iCs w:val="0"/>
+                <w:sz w:val="20"/>
+              </w:rPr>
+            </w:pPr>
+            <w:r>
+              <w:rPr>
+                <w:rStyle w:val="SubtleEmphasis"/>
+                <w:i w:val="0"/>
+                <w:iCs w:val="0"/>
+                <w:sz w:val="20"/>
               </w:rPr>
               <w:t>rtd</w:t>
             </w:r>
@@ -655,13 +699,15 @@
                 <w:rStyle w:val="SubtleEmphasis"/>
                 <w:i w:val="0"/>
                 <w:iCs w:val="0"/>
-              </w:rPr>
-            </w:pPr>
-            <w:r>
-              <w:rPr>
-                <w:rStyle w:val="SubtleEmphasis"/>
-                <w:i w:val="0"/>
-                <w:iCs w:val="0"/>
+                <w:sz w:val="20"/>
+              </w:rPr>
+            </w:pPr>
+            <w:r>
+              <w:rPr>
+                <w:rStyle w:val="SubtleEmphasis"/>
+                <w:i w:val="0"/>
+                <w:iCs w:val="0"/>
+                <w:sz w:val="20"/>
               </w:rPr>
               <w:t>Resistive Thermal Device</w:t>
             </w:r>
@@ -678,13 +724,15 @@
                 <w:rStyle w:val="SubtleEmphasis"/>
                 <w:i w:val="0"/>
                 <w:iCs w:val="0"/>
-              </w:rPr>
-            </w:pPr>
-            <w:r>
-              <w:rPr>
-                <w:rStyle w:val="SubtleEmphasis"/>
-                <w:i w:val="0"/>
-                <w:iCs w:val="0"/>
+                <w:sz w:val="20"/>
+              </w:rPr>
+            </w:pPr>
+            <w:r>
+              <w:rPr>
+                <w:rStyle w:val="SubtleEmphasis"/>
+                <w:i w:val="0"/>
+                <w:iCs w:val="0"/>
+                <w:sz w:val="20"/>
               </w:rPr>
               <w:t>Device used for sensing and measuring temperature</w:t>
             </w:r>
@@ -703,13 +751,15 @@
                 <w:rStyle w:val="SubtleEmphasis"/>
                 <w:i w:val="0"/>
                 <w:iCs w:val="0"/>
-              </w:rPr>
-            </w:pPr>
-            <w:r>
-              <w:rPr>
-                <w:rStyle w:val="SubtleEmphasis"/>
-                <w:i w:val="0"/>
-                <w:iCs w:val="0"/>
+                <w:sz w:val="20"/>
+              </w:rPr>
+            </w:pPr>
+            <w:r>
+              <w:rPr>
+                <w:rStyle w:val="SubtleEmphasis"/>
+                <w:i w:val="0"/>
+                <w:iCs w:val="0"/>
+                <w:sz w:val="20"/>
               </w:rPr>
               <w:t>tc</w:t>
             </w:r>
@@ -726,13 +776,15 @@
                 <w:rStyle w:val="SubtleEmphasis"/>
                 <w:i w:val="0"/>
                 <w:iCs w:val="0"/>
-              </w:rPr>
-            </w:pPr>
-            <w:r>
-              <w:rPr>
-                <w:rStyle w:val="SubtleEmphasis"/>
-                <w:i w:val="0"/>
-                <w:iCs w:val="0"/>
+                <w:sz w:val="20"/>
+              </w:rPr>
+            </w:pPr>
+            <w:r>
+              <w:rPr>
+                <w:rStyle w:val="SubtleEmphasis"/>
+                <w:i w:val="0"/>
+                <w:iCs w:val="0"/>
+                <w:sz w:val="20"/>
               </w:rPr>
               <w:t>Thermo-Couple</w:t>
             </w:r>
@@ -749,13 +801,15 @@
                 <w:rStyle w:val="SubtleEmphasis"/>
                 <w:i w:val="0"/>
                 <w:iCs w:val="0"/>
-              </w:rPr>
-            </w:pPr>
-            <w:r>
-              <w:rPr>
-                <w:rStyle w:val="SubtleEmphasis"/>
-                <w:i w:val="0"/>
-                <w:iCs w:val="0"/>
+                <w:sz w:val="20"/>
+              </w:rPr>
+            </w:pPr>
+            <w:r>
+              <w:rPr>
+                <w:rStyle w:val="SubtleEmphasis"/>
+                <w:i w:val="0"/>
+                <w:iCs w:val="0"/>
+                <w:sz w:val="20"/>
               </w:rPr>
               <w:t>Device used for sensing and measuring temperature</w:t>
             </w:r>
@@ -777,13 +831,15 @@
                 <w:rStyle w:val="SubtleEmphasis"/>
                 <w:i w:val="0"/>
                 <w:iCs w:val="0"/>
-              </w:rPr>
-            </w:pPr>
-            <w:r>
-              <w:rPr>
-                <w:rStyle w:val="SubtleEmphasis"/>
-                <w:i w:val="0"/>
-                <w:iCs w:val="0"/>
+                <w:sz w:val="20"/>
+              </w:rPr>
+            </w:pPr>
+            <w:r>
+              <w:rPr>
+                <w:rStyle w:val="SubtleEmphasis"/>
+                <w:i w:val="0"/>
+                <w:iCs w:val="0"/>
+                <w:sz w:val="20"/>
               </w:rPr>
               <w:t>SEL-FM</w:t>
             </w:r>
@@ -800,13 +856,15 @@
                 <w:rStyle w:val="SubtleEmphasis"/>
                 <w:i w:val="0"/>
                 <w:iCs w:val="0"/>
-              </w:rPr>
-            </w:pPr>
-            <w:r>
-              <w:rPr>
-                <w:rStyle w:val="SubtleEmphasis"/>
-                <w:i w:val="0"/>
-                <w:iCs w:val="0"/>
+                <w:sz w:val="20"/>
+              </w:rPr>
+            </w:pPr>
+            <w:r>
+              <w:rPr>
+                <w:rStyle w:val="SubtleEmphasis"/>
+                <w:i w:val="0"/>
+                <w:iCs w:val="0"/>
+                <w:sz w:val="20"/>
               </w:rPr>
               <w:t>SEL Fast-Message Protocol</w:t>
             </w:r>
@@ -823,13 +881,15 @@
                 <w:rStyle w:val="SubtleEmphasis"/>
                 <w:i w:val="0"/>
                 <w:iCs w:val="0"/>
-              </w:rPr>
-            </w:pPr>
-            <w:r>
-              <w:rPr>
-                <w:rStyle w:val="SubtleEmphasis"/>
-                <w:i w:val="0"/>
-                <w:iCs w:val="0"/>
+                <w:sz w:val="20"/>
+              </w:rPr>
+            </w:pPr>
+            <w:r>
+              <w:rPr>
+                <w:rStyle w:val="SubtleEmphasis"/>
+                <w:i w:val="0"/>
+                <w:iCs w:val="0"/>
+                <w:sz w:val="20"/>
               </w:rPr>
               <w:t>SEL proprietary, self-describing, SCADA protocol</w:t>
             </w:r>
@@ -848,13 +908,15 @@
                 <w:rStyle w:val="SubtleEmphasis"/>
                 <w:i w:val="0"/>
                 <w:iCs w:val="0"/>
-              </w:rPr>
-            </w:pPr>
-            <w:r>
-              <w:rPr>
-                <w:rStyle w:val="SubtleEmphasis"/>
-                <w:i w:val="0"/>
-                <w:iCs w:val="0"/>
+                <w:sz w:val="20"/>
+              </w:rPr>
+            </w:pPr>
+            <w:r>
+              <w:rPr>
+                <w:rStyle w:val="SubtleEmphasis"/>
+                <w:i w:val="0"/>
+                <w:iCs w:val="0"/>
+                <w:sz w:val="20"/>
               </w:rPr>
               <w:t>MB</w:t>
             </w:r>
@@ -871,13 +933,15 @@
                 <w:rStyle w:val="SubtleEmphasis"/>
                 <w:i w:val="0"/>
                 <w:iCs w:val="0"/>
-              </w:rPr>
-            </w:pPr>
-            <w:r>
-              <w:rPr>
-                <w:rStyle w:val="SubtleEmphasis"/>
-                <w:i w:val="0"/>
-                <w:iCs w:val="0"/>
+                <w:sz w:val="20"/>
+              </w:rPr>
+            </w:pPr>
+            <w:r>
+              <w:rPr>
+                <w:rStyle w:val="SubtleEmphasis"/>
+                <w:i w:val="0"/>
+                <w:iCs w:val="0"/>
+                <w:sz w:val="20"/>
               </w:rPr>
               <w:t>Mirrored Bits Protocol</w:t>
             </w:r>
@@ -894,13 +958,15 @@
                 <w:rStyle w:val="SubtleEmphasis"/>
                 <w:i w:val="0"/>
                 <w:iCs w:val="0"/>
-              </w:rPr>
-            </w:pPr>
-            <w:r>
-              <w:rPr>
-                <w:rStyle w:val="SubtleEmphasis"/>
-                <w:i w:val="0"/>
-                <w:iCs w:val="0"/>
+                <w:sz w:val="20"/>
+              </w:rPr>
+            </w:pPr>
+            <w:r>
+              <w:rPr>
+                <w:rStyle w:val="SubtleEmphasis"/>
+                <w:i w:val="0"/>
+                <w:iCs w:val="0"/>
+                <w:sz w:val="20"/>
               </w:rPr>
               <w:t>SEL proprietary, high-speed protection protocol</w:t>
             </w:r>
@@ -922,13 +988,15 @@
                 <w:rStyle w:val="SubtleEmphasis"/>
                 <w:i w:val="0"/>
                 <w:iCs w:val="0"/>
-              </w:rPr>
-            </w:pPr>
-            <w:r>
-              <w:rPr>
-                <w:rStyle w:val="SubtleEmphasis"/>
-                <w:i w:val="0"/>
-                <w:iCs w:val="0"/>
+                <w:sz w:val="20"/>
+              </w:rPr>
+            </w:pPr>
+            <w:r>
+              <w:rPr>
+                <w:rStyle w:val="SubtleEmphasis"/>
+                <w:i w:val="0"/>
+                <w:iCs w:val="0"/>
+                <w:sz w:val="20"/>
               </w:rPr>
               <w:t>DNP</w:t>
             </w:r>
@@ -945,13 +1013,15 @@
                 <w:rStyle w:val="SubtleEmphasis"/>
                 <w:i w:val="0"/>
                 <w:iCs w:val="0"/>
-              </w:rPr>
-            </w:pPr>
-            <w:r>
-              <w:rPr>
-                <w:rStyle w:val="SubtleEmphasis"/>
-                <w:i w:val="0"/>
-                <w:iCs w:val="0"/>
+                <w:sz w:val="20"/>
+              </w:rPr>
+            </w:pPr>
+            <w:r>
+              <w:rPr>
+                <w:rStyle w:val="SubtleEmphasis"/>
+                <w:i w:val="0"/>
+                <w:iCs w:val="0"/>
+                <w:sz w:val="20"/>
               </w:rPr>
               <w:t>Distributed Network Protocol</w:t>
             </w:r>
@@ -968,13 +1038,15 @@
                 <w:rStyle w:val="SubtleEmphasis"/>
                 <w:i w:val="0"/>
                 <w:iCs w:val="0"/>
-              </w:rPr>
-            </w:pPr>
-            <w:r>
-              <w:rPr>
-                <w:rStyle w:val="SubtleEmphasis"/>
-                <w:i w:val="0"/>
-                <w:iCs w:val="0"/>
+                <w:sz w:val="20"/>
+              </w:rPr>
+            </w:pPr>
+            <w:r>
+              <w:rPr>
+                <w:rStyle w:val="SubtleEmphasis"/>
+                <w:i w:val="0"/>
+                <w:iCs w:val="0"/>
+                <w:sz w:val="20"/>
               </w:rPr>
               <w:t>Industrial standard SCADA protocol</w:t>
             </w:r>
@@ -993,13 +1065,15 @@
                 <w:rStyle w:val="SubtleEmphasis"/>
                 <w:i w:val="0"/>
                 <w:iCs w:val="0"/>
-              </w:rPr>
-            </w:pPr>
-            <w:r>
-              <w:rPr>
-                <w:rStyle w:val="SubtleEmphasis"/>
-                <w:i w:val="0"/>
-                <w:iCs w:val="0"/>
+                <w:sz w:val="20"/>
+              </w:rPr>
+            </w:pPr>
+            <w:r>
+              <w:rPr>
+                <w:rStyle w:val="SubtleEmphasis"/>
+                <w:i w:val="0"/>
+                <w:iCs w:val="0"/>
+                <w:sz w:val="20"/>
               </w:rPr>
               <w:t>MOD</w:t>
             </w:r>
@@ -1016,13 +1090,15 @@
                 <w:rStyle w:val="SubtleEmphasis"/>
                 <w:i w:val="0"/>
                 <w:iCs w:val="0"/>
-              </w:rPr>
-            </w:pPr>
-            <w:r>
-              <w:rPr>
-                <w:rStyle w:val="SubtleEmphasis"/>
-                <w:i w:val="0"/>
-                <w:iCs w:val="0"/>
+                <w:sz w:val="20"/>
+              </w:rPr>
+            </w:pPr>
+            <w:r>
+              <w:rPr>
+                <w:rStyle w:val="SubtleEmphasis"/>
+                <w:i w:val="0"/>
+                <w:iCs w:val="0"/>
+                <w:sz w:val="20"/>
               </w:rPr>
               <w:t>Modbus</w:t>
             </w:r>
@@ -1039,13 +1115,15 @@
                 <w:rStyle w:val="SubtleEmphasis"/>
                 <w:i w:val="0"/>
                 <w:iCs w:val="0"/>
-              </w:rPr>
-            </w:pPr>
-            <w:r>
-              <w:rPr>
-                <w:rStyle w:val="SubtleEmphasis"/>
-                <w:i w:val="0"/>
-                <w:iCs w:val="0"/>
+                <w:sz w:val="20"/>
+              </w:rPr>
+            </w:pPr>
+            <w:r>
+              <w:rPr>
+                <w:rStyle w:val="SubtleEmphasis"/>
+                <w:i w:val="0"/>
+                <w:iCs w:val="0"/>
+                <w:sz w:val="20"/>
               </w:rPr>
               <w:t>Antiquated industrial standard SCADA protocol</w:t>
             </w:r>
@@ -1067,13 +1145,15 @@
                 <w:rStyle w:val="SubtleEmphasis"/>
                 <w:i w:val="0"/>
                 <w:iCs w:val="0"/>
-              </w:rPr>
-            </w:pPr>
-            <w:r>
-              <w:rPr>
-                <w:rStyle w:val="SubtleEmphasis"/>
-                <w:i w:val="0"/>
-                <w:iCs w:val="0"/>
+                <w:sz w:val="20"/>
+              </w:rPr>
+            </w:pPr>
+            <w:r>
+              <w:rPr>
+                <w:rStyle w:val="SubtleEmphasis"/>
+                <w:i w:val="0"/>
+                <w:iCs w:val="0"/>
+                <w:sz w:val="20"/>
               </w:rPr>
               <w:t>IEC</w:t>
             </w:r>
@@ -1090,13 +1170,15 @@
                 <w:rStyle w:val="SubtleEmphasis"/>
                 <w:i w:val="0"/>
                 <w:iCs w:val="0"/>
-              </w:rPr>
-            </w:pPr>
-            <w:r>
-              <w:rPr>
-                <w:rStyle w:val="SubtleEmphasis"/>
-                <w:i w:val="0"/>
-                <w:iCs w:val="0"/>
+                <w:sz w:val="20"/>
+              </w:rPr>
+            </w:pPr>
+            <w:r>
+              <w:rPr>
+                <w:rStyle w:val="SubtleEmphasis"/>
+                <w:i w:val="0"/>
+                <w:iCs w:val="0"/>
+                <w:sz w:val="20"/>
               </w:rPr>
               <w:t>International Electrotechnical Commission</w:t>
             </w:r>
@@ -1113,13 +1195,15 @@
                 <w:rStyle w:val="SubtleEmphasis"/>
                 <w:i w:val="0"/>
                 <w:iCs w:val="0"/>
-              </w:rPr>
-            </w:pPr>
-            <w:r>
-              <w:rPr>
-                <w:rStyle w:val="SubtleEmphasis"/>
-                <w:i w:val="0"/>
-                <w:iCs w:val="0"/>
+                <w:sz w:val="20"/>
+              </w:rPr>
+            </w:pPr>
+            <w:r>
+              <w:rPr>
+                <w:rStyle w:val="SubtleEmphasis"/>
+                <w:i w:val="0"/>
+                <w:iCs w:val="0"/>
+                <w:sz w:val="20"/>
               </w:rPr>
               <w:t>Industrial/Electrical standards organization</w:t>
             </w:r>
@@ -1138,13 +1222,15 @@
                 <w:rStyle w:val="SubtleEmphasis"/>
                 <w:i w:val="0"/>
                 <w:iCs w:val="0"/>
-              </w:rPr>
-            </w:pPr>
-            <w:r>
-              <w:rPr>
-                <w:rStyle w:val="SubtleEmphasis"/>
-                <w:i w:val="0"/>
-                <w:iCs w:val="0"/>
+                <w:sz w:val="20"/>
+              </w:rPr>
+            </w:pPr>
+            <w:r>
+              <w:rPr>
+                <w:rStyle w:val="SubtleEmphasis"/>
+                <w:i w:val="0"/>
+                <w:iCs w:val="0"/>
+                <w:sz w:val="20"/>
               </w:rPr>
               <w:t>ANSI</w:t>
             </w:r>
@@ -1161,13 +1247,15 @@
                 <w:rStyle w:val="SubtleEmphasis"/>
                 <w:i w:val="0"/>
                 <w:iCs w:val="0"/>
-              </w:rPr>
-            </w:pPr>
-            <w:r>
-              <w:rPr>
-                <w:rStyle w:val="SubtleEmphasis"/>
-                <w:i w:val="0"/>
-                <w:iCs w:val="0"/>
+                <w:sz w:val="20"/>
+              </w:rPr>
+            </w:pPr>
+            <w:r>
+              <w:rPr>
+                <w:rStyle w:val="SubtleEmphasis"/>
+                <w:i w:val="0"/>
+                <w:iCs w:val="0"/>
+                <w:sz w:val="20"/>
               </w:rPr>
               <w:t>American National Standards Institute</w:t>
             </w:r>
@@ -1184,13 +1272,15 @@
                 <w:rStyle w:val="SubtleEmphasis"/>
                 <w:i w:val="0"/>
                 <w:iCs w:val="0"/>
-              </w:rPr>
-            </w:pPr>
-            <w:r>
-              <w:rPr>
-                <w:rStyle w:val="SubtleEmphasis"/>
-                <w:i w:val="0"/>
-                <w:iCs w:val="0"/>
+                <w:sz w:val="20"/>
+              </w:rPr>
+            </w:pPr>
+            <w:r>
+              <w:rPr>
+                <w:rStyle w:val="SubtleEmphasis"/>
+                <w:i w:val="0"/>
+                <w:iCs w:val="0"/>
+                <w:sz w:val="20"/>
               </w:rPr>
               <w:t>Industrial/Electrical standards organization</w:t>
             </w:r>
@@ -1212,13 +1302,15 @@
                 <w:rStyle w:val="SubtleEmphasis"/>
                 <w:i w:val="0"/>
                 <w:iCs w:val="0"/>
-              </w:rPr>
-            </w:pPr>
-            <w:r>
-              <w:rPr>
-                <w:rStyle w:val="SubtleEmphasis"/>
-                <w:i w:val="0"/>
-                <w:iCs w:val="0"/>
+                <w:sz w:val="20"/>
+              </w:rPr>
+            </w:pPr>
+            <w:r>
+              <w:rPr>
+                <w:rStyle w:val="SubtleEmphasis"/>
+                <w:i w:val="0"/>
+                <w:iCs w:val="0"/>
+                <w:sz w:val="20"/>
               </w:rPr>
               <w:t>TCP/IP</w:t>
             </w:r>
@@ -1235,31 +1327,17 @@
                 <w:rStyle w:val="SubtleEmphasis"/>
                 <w:i w:val="0"/>
                 <w:iCs w:val="0"/>
-              </w:rPr>
-            </w:pPr>
-            <w:r>
-              <w:rPr>
-                <w:rStyle w:val="SubtleEmphasis"/>
-                <w:i w:val="0"/>
-                <w:iCs w:val="0"/>
-              </w:rPr>
-              <w:t>Transmission Control Protocol/</w:t>
-            </w:r>
-            <w:r>
-              <w:rPr>
-                <w:rStyle w:val="SubtleEmphasis"/>
-                <w:i w:val="0"/>
-                <w:iCs w:val="0"/>
-              </w:rPr>
-              <w:t xml:space="preserve">Internet </w:t>
-            </w:r>
-            <w:r>
-              <w:rPr>
-                <w:rStyle w:val="SubtleEmphasis"/>
-                <w:i w:val="0"/>
-                <w:iCs w:val="0"/>
-              </w:rPr>
-              <w:t>Protocol</w:t>
+                <w:sz w:val="20"/>
+              </w:rPr>
+            </w:pPr>
+            <w:r>
+              <w:rPr>
+                <w:rStyle w:val="SubtleEmphasis"/>
+                <w:i w:val="0"/>
+                <w:iCs w:val="0"/>
+                <w:sz w:val="20"/>
+              </w:rPr>
+              <w:t>Transmission Control Protocol/Internet Protocol</w:t>
             </w:r>
           </w:p>
         </w:tc>
@@ -1274,13 +1352,15 @@
                 <w:rStyle w:val="SubtleEmphasis"/>
                 <w:i w:val="0"/>
                 <w:iCs w:val="0"/>
-              </w:rPr>
-            </w:pPr>
-            <w:r>
-              <w:rPr>
-                <w:rStyle w:val="SubtleEmphasis"/>
-                <w:i w:val="0"/>
-                <w:iCs w:val="0"/>
+                <w:sz w:val="20"/>
+              </w:rPr>
+            </w:pPr>
+            <w:r>
+              <w:rPr>
+                <w:rStyle w:val="SubtleEmphasis"/>
+                <w:i w:val="0"/>
+                <w:iCs w:val="0"/>
+                <w:sz w:val="20"/>
               </w:rPr>
               <w:t>Component of the conceptual ethernet model</w:t>
             </w:r>
@@ -1299,13 +1379,15 @@
                 <w:rStyle w:val="SubtleEmphasis"/>
                 <w:i w:val="0"/>
                 <w:iCs w:val="0"/>
-              </w:rPr>
-            </w:pPr>
-            <w:r>
-              <w:rPr>
-                <w:rStyle w:val="SubtleEmphasis"/>
-                <w:i w:val="0"/>
-                <w:iCs w:val="0"/>
+                <w:sz w:val="20"/>
+              </w:rPr>
+            </w:pPr>
+            <w:r>
+              <w:rPr>
+                <w:rStyle w:val="SubtleEmphasis"/>
+                <w:i w:val="0"/>
+                <w:iCs w:val="0"/>
+                <w:sz w:val="20"/>
               </w:rPr>
               <w:t>Ethernet i/p</w:t>
             </w:r>
@@ -1322,13 +1404,15 @@
                 <w:rStyle w:val="SubtleEmphasis"/>
                 <w:i w:val="0"/>
                 <w:iCs w:val="0"/>
-              </w:rPr>
-            </w:pPr>
-            <w:r>
-              <w:rPr>
-                <w:rStyle w:val="SubtleEmphasis"/>
-                <w:i w:val="0"/>
-                <w:iCs w:val="0"/>
+                <w:sz w:val="20"/>
+              </w:rPr>
+            </w:pPr>
+            <w:r>
+              <w:rPr>
+                <w:rStyle w:val="SubtleEmphasis"/>
+                <w:i w:val="0"/>
+                <w:iCs w:val="0"/>
+                <w:sz w:val="20"/>
               </w:rPr>
               <w:t>Ethernet Industrial Protocol</w:t>
             </w:r>
@@ -1345,13 +1429,15 @@
                 <w:rStyle w:val="SubtleEmphasis"/>
                 <w:i w:val="0"/>
                 <w:iCs w:val="0"/>
-              </w:rPr>
-            </w:pPr>
-            <w:r>
-              <w:rPr>
-                <w:rStyle w:val="SubtleEmphasis"/>
-                <w:i w:val="0"/>
-                <w:iCs w:val="0"/>
+                <w:sz w:val="20"/>
+              </w:rPr>
+            </w:pPr>
+            <w:r>
+              <w:rPr>
+                <w:rStyle w:val="SubtleEmphasis"/>
+                <w:i w:val="0"/>
+                <w:iCs w:val="0"/>
+                <w:sz w:val="20"/>
               </w:rPr>
               <w:t>Not to be confused with TCP/IP (Internet Protocol)</w:t>
             </w:r>
@@ -1373,13 +1459,15 @@
                 <w:rStyle w:val="SubtleEmphasis"/>
                 <w:i w:val="0"/>
                 <w:iCs w:val="0"/>
-              </w:rPr>
-            </w:pPr>
-            <w:r>
-              <w:rPr>
-                <w:rStyle w:val="SubtleEmphasis"/>
-                <w:i w:val="0"/>
-                <w:iCs w:val="0"/>
+                <w:sz w:val="20"/>
+              </w:rPr>
+            </w:pPr>
+            <w:r>
+              <w:rPr>
+                <w:rStyle w:val="SubtleEmphasis"/>
+                <w:i w:val="0"/>
+                <w:iCs w:val="0"/>
+                <w:sz w:val="20"/>
               </w:rPr>
               <w:t>GOOSE</w:t>
             </w:r>
@@ -1396,13 +1484,15 @@
                 <w:rStyle w:val="SubtleEmphasis"/>
                 <w:i w:val="0"/>
                 <w:iCs w:val="0"/>
-              </w:rPr>
-            </w:pPr>
-            <w:r>
-              <w:rPr>
-                <w:rStyle w:val="SubtleEmphasis"/>
-                <w:i w:val="0"/>
-                <w:iCs w:val="0"/>
+                <w:sz w:val="20"/>
+              </w:rPr>
+            </w:pPr>
+            <w:r>
+              <w:rPr>
+                <w:rStyle w:val="SubtleEmphasis"/>
+                <w:i w:val="0"/>
+                <w:iCs w:val="0"/>
+                <w:sz w:val="20"/>
               </w:rPr>
               <w:t xml:space="preserve">Generic </w:t>
             </w:r>
@@ -1412,6 +1502,7 @@
                 <w:rStyle w:val="SubtleEmphasis"/>
                 <w:i w:val="0"/>
                 <w:iCs w:val="0"/>
+                <w:sz w:val="20"/>
               </w:rPr>
               <w:t>Object Oriented</w:t>
             </w:r>
@@ -1421,6 +1512,7 @@
                 <w:rStyle w:val="SubtleEmphasis"/>
                 <w:i w:val="0"/>
                 <w:iCs w:val="0"/>
+                <w:sz w:val="20"/>
               </w:rPr>
               <w:t xml:space="preserve"> Substation Events</w:t>
             </w:r>
@@ -1437,13 +1529,15 @@
                 <w:rStyle w:val="SubtleEmphasis"/>
                 <w:i w:val="0"/>
                 <w:iCs w:val="0"/>
-              </w:rPr>
-            </w:pPr>
-            <w:r>
-              <w:rPr>
-                <w:rStyle w:val="SubtleEmphasis"/>
-                <w:i w:val="0"/>
-                <w:iCs w:val="0"/>
+                <w:sz w:val="20"/>
+              </w:rPr>
+            </w:pPr>
+            <w:r>
+              <w:rPr>
+                <w:rStyle w:val="SubtleEmphasis"/>
+                <w:i w:val="0"/>
+                <w:iCs w:val="0"/>
+                <w:sz w:val="20"/>
               </w:rPr>
               <w:t>Peer-to-Peer protocol of the IEC-61850 family</w:t>
             </w:r>
@@ -1462,13 +1556,15 @@
                 <w:rStyle w:val="SubtleEmphasis"/>
                 <w:i w:val="0"/>
                 <w:iCs w:val="0"/>
-              </w:rPr>
-            </w:pPr>
-            <w:r>
-              <w:rPr>
-                <w:rStyle w:val="SubtleEmphasis"/>
-                <w:i w:val="0"/>
-                <w:iCs w:val="0"/>
+                <w:sz w:val="20"/>
+              </w:rPr>
+            </w:pPr>
+            <w:r>
+              <w:rPr>
+                <w:rStyle w:val="SubtleEmphasis"/>
+                <w:i w:val="0"/>
+                <w:iCs w:val="0"/>
+                <w:sz w:val="20"/>
               </w:rPr>
               <w:t>RTU</w:t>
             </w:r>
@@ -1485,13 +1581,15 @@
                 <w:rStyle w:val="SubtleEmphasis"/>
                 <w:i w:val="0"/>
                 <w:iCs w:val="0"/>
-              </w:rPr>
-            </w:pPr>
-            <w:r>
-              <w:rPr>
-                <w:rStyle w:val="SubtleEmphasis"/>
-                <w:i w:val="0"/>
-                <w:iCs w:val="0"/>
+                <w:sz w:val="20"/>
+              </w:rPr>
+            </w:pPr>
+            <w:r>
+              <w:rPr>
+                <w:rStyle w:val="SubtleEmphasis"/>
+                <w:i w:val="0"/>
+                <w:iCs w:val="0"/>
+                <w:sz w:val="20"/>
               </w:rPr>
               <w:t>Remote Terminal Unit</w:t>
             </w:r>
@@ -1508,13 +1606,15 @@
                 <w:rStyle w:val="SubtleEmphasis"/>
                 <w:i w:val="0"/>
                 <w:iCs w:val="0"/>
-              </w:rPr>
-            </w:pPr>
-            <w:r>
-              <w:rPr>
-                <w:rStyle w:val="SubtleEmphasis"/>
-                <w:i w:val="0"/>
-                <w:iCs w:val="0"/>
+                <w:sz w:val="20"/>
+              </w:rPr>
+            </w:pPr>
+            <w:r>
+              <w:rPr>
+                <w:rStyle w:val="SubtleEmphasis"/>
+                <w:i w:val="0"/>
+                <w:iCs w:val="0"/>
+                <w:sz w:val="20"/>
               </w:rPr>
               <w:t>Remote I/O device</w:t>
             </w:r>
@@ -1536,13 +1636,15 @@
                 <w:rStyle w:val="SubtleEmphasis"/>
                 <w:i w:val="0"/>
                 <w:iCs w:val="0"/>
-              </w:rPr>
-            </w:pPr>
-            <w:r>
-              <w:rPr>
-                <w:rStyle w:val="SubtleEmphasis"/>
-                <w:i w:val="0"/>
-                <w:iCs w:val="0"/>
+                <w:sz w:val="20"/>
+              </w:rPr>
+            </w:pPr>
+            <w:r>
+              <w:rPr>
+                <w:rStyle w:val="SubtleEmphasis"/>
+                <w:i w:val="0"/>
+                <w:iCs w:val="0"/>
+                <w:sz w:val="20"/>
               </w:rPr>
               <w:t>VFD</w:t>
             </w:r>
@@ -1559,13 +1661,15 @@
                 <w:rStyle w:val="SubtleEmphasis"/>
                 <w:i w:val="0"/>
                 <w:iCs w:val="0"/>
-              </w:rPr>
-            </w:pPr>
-            <w:r>
-              <w:rPr>
-                <w:rStyle w:val="SubtleEmphasis"/>
-                <w:i w:val="0"/>
-                <w:iCs w:val="0"/>
+                <w:sz w:val="20"/>
+              </w:rPr>
+            </w:pPr>
+            <w:r>
+              <w:rPr>
+                <w:rStyle w:val="SubtleEmphasis"/>
+                <w:i w:val="0"/>
+                <w:iCs w:val="0"/>
+                <w:sz w:val="20"/>
               </w:rPr>
               <w:t>Variable Frequency Drive</w:t>
             </w:r>
@@ -1582,13 +1686,15 @@
                 <w:rStyle w:val="SubtleEmphasis"/>
                 <w:i w:val="0"/>
                 <w:iCs w:val="0"/>
-              </w:rPr>
-            </w:pPr>
-            <w:r>
-              <w:rPr>
-                <w:rStyle w:val="SubtleEmphasis"/>
-                <w:i w:val="0"/>
-                <w:iCs w:val="0"/>
+                <w:sz w:val="20"/>
+              </w:rPr>
+            </w:pPr>
+            <w:r>
+              <w:rPr>
+                <w:rStyle w:val="SubtleEmphasis"/>
+                <w:i w:val="0"/>
+                <w:iCs w:val="0"/>
+                <w:sz w:val="20"/>
               </w:rPr>
               <w:t>Speed control for an AC motor</w:t>
             </w:r>
@@ -1607,13 +1713,15 @@
                 <w:rStyle w:val="SubtleEmphasis"/>
                 <w:i w:val="0"/>
                 <w:iCs w:val="0"/>
-              </w:rPr>
-            </w:pPr>
-            <w:r>
-              <w:rPr>
-                <w:rStyle w:val="SubtleEmphasis"/>
-                <w:i w:val="0"/>
-                <w:iCs w:val="0"/>
+                <w:sz w:val="20"/>
+              </w:rPr>
+            </w:pPr>
+            <w:r>
+              <w:rPr>
+                <w:rStyle w:val="SubtleEmphasis"/>
+                <w:i w:val="0"/>
+                <w:iCs w:val="0"/>
+                <w:sz w:val="20"/>
               </w:rPr>
               <w:t>VSD</w:t>
             </w:r>
@@ -1630,13 +1738,15 @@
                 <w:rStyle w:val="SubtleEmphasis"/>
                 <w:i w:val="0"/>
                 <w:iCs w:val="0"/>
-              </w:rPr>
-            </w:pPr>
-            <w:r>
-              <w:rPr>
-                <w:rStyle w:val="SubtleEmphasis"/>
-                <w:i w:val="0"/>
-                <w:iCs w:val="0"/>
+                <w:sz w:val="20"/>
+              </w:rPr>
+            </w:pPr>
+            <w:r>
+              <w:rPr>
+                <w:rStyle w:val="SubtleEmphasis"/>
+                <w:i w:val="0"/>
+                <w:iCs w:val="0"/>
+                <w:sz w:val="20"/>
               </w:rPr>
               <w:t>Variable Speed Drive</w:t>
             </w:r>
@@ -1653,13 +1763,15 @@
                 <w:rStyle w:val="SubtleEmphasis"/>
                 <w:i w:val="0"/>
                 <w:iCs w:val="0"/>
-              </w:rPr>
-            </w:pPr>
-            <w:r>
-              <w:rPr>
-                <w:rStyle w:val="SubtleEmphasis"/>
-                <w:i w:val="0"/>
-                <w:iCs w:val="0"/>
+                <w:sz w:val="20"/>
+              </w:rPr>
+            </w:pPr>
+            <w:r>
+              <w:rPr>
+                <w:rStyle w:val="SubtleEmphasis"/>
+                <w:i w:val="0"/>
+                <w:iCs w:val="0"/>
+                <w:sz w:val="20"/>
               </w:rPr>
               <w:t>Another name for speed control for an AC motor</w:t>
             </w:r>
@@ -1681,13 +1793,15 @@
                 <w:rStyle w:val="SubtleEmphasis"/>
                 <w:i w:val="0"/>
                 <w:iCs w:val="0"/>
-              </w:rPr>
-            </w:pPr>
-            <w:r>
-              <w:rPr>
-                <w:rStyle w:val="SubtleEmphasis"/>
-                <w:i w:val="0"/>
-                <w:iCs w:val="0"/>
+                <w:sz w:val="20"/>
+              </w:rPr>
+            </w:pPr>
+            <w:r>
+              <w:rPr>
+                <w:rStyle w:val="SubtleEmphasis"/>
+                <w:i w:val="0"/>
+                <w:iCs w:val="0"/>
+                <w:sz w:val="20"/>
               </w:rPr>
               <w:t>ASD</w:t>
             </w:r>
@@ -1704,13 +1818,15 @@
                 <w:rStyle w:val="SubtleEmphasis"/>
                 <w:i w:val="0"/>
                 <w:iCs w:val="0"/>
-              </w:rPr>
-            </w:pPr>
-            <w:r>
-              <w:rPr>
-                <w:rStyle w:val="SubtleEmphasis"/>
-                <w:i w:val="0"/>
-                <w:iCs w:val="0"/>
+                <w:sz w:val="20"/>
+              </w:rPr>
+            </w:pPr>
+            <w:r>
+              <w:rPr>
+                <w:rStyle w:val="SubtleEmphasis"/>
+                <w:i w:val="0"/>
+                <w:iCs w:val="0"/>
+                <w:sz w:val="20"/>
               </w:rPr>
               <w:t>Adjustable Speed Drive</w:t>
             </w:r>
@@ -1727,13 +1843,15 @@
                 <w:rStyle w:val="SubtleEmphasis"/>
                 <w:i w:val="0"/>
                 <w:iCs w:val="0"/>
-              </w:rPr>
-            </w:pPr>
-            <w:r>
-              <w:rPr>
-                <w:rStyle w:val="SubtleEmphasis"/>
-                <w:i w:val="0"/>
-                <w:iCs w:val="0"/>
+                <w:sz w:val="20"/>
+              </w:rPr>
+            </w:pPr>
+            <w:r>
+              <w:rPr>
+                <w:rStyle w:val="SubtleEmphasis"/>
+                <w:i w:val="0"/>
+                <w:iCs w:val="0"/>
+                <w:sz w:val="20"/>
               </w:rPr>
               <w:t>Another name for speed control for an AC motor</w:t>
             </w:r>
@@ -1752,13 +1870,15 @@
                 <w:rStyle w:val="SubtleEmphasis"/>
                 <w:i w:val="0"/>
                 <w:iCs w:val="0"/>
-              </w:rPr>
-            </w:pPr>
-            <w:r>
-              <w:rPr>
-                <w:rStyle w:val="SubtleEmphasis"/>
-                <w:i w:val="0"/>
-                <w:iCs w:val="0"/>
+                <w:sz w:val="20"/>
+              </w:rPr>
+            </w:pPr>
+            <w:r>
+              <w:rPr>
+                <w:rStyle w:val="SubtleEmphasis"/>
+                <w:i w:val="0"/>
+                <w:iCs w:val="0"/>
+                <w:sz w:val="20"/>
               </w:rPr>
               <w:t>MMS</w:t>
             </w:r>
@@ -1775,13 +1895,15 @@
                 <w:rStyle w:val="SubtleEmphasis"/>
                 <w:i w:val="0"/>
                 <w:iCs w:val="0"/>
-              </w:rPr>
-            </w:pPr>
-            <w:r>
-              <w:rPr>
-                <w:rStyle w:val="SubtleEmphasis"/>
-                <w:i w:val="0"/>
-                <w:iCs w:val="0"/>
+                <w:sz w:val="20"/>
+              </w:rPr>
+            </w:pPr>
+            <w:r>
+              <w:rPr>
+                <w:rStyle w:val="SubtleEmphasis"/>
+                <w:i w:val="0"/>
+                <w:iCs w:val="0"/>
+                <w:sz w:val="20"/>
               </w:rPr>
               <w:t>Manufacturing Message Specification</w:t>
             </w:r>
@@ -1798,13 +1920,15 @@
                 <w:rStyle w:val="SubtleEmphasis"/>
                 <w:i w:val="0"/>
                 <w:iCs w:val="0"/>
-              </w:rPr>
-            </w:pPr>
-            <w:r>
-              <w:rPr>
-                <w:rStyle w:val="SubtleEmphasis"/>
-                <w:i w:val="0"/>
-                <w:iCs w:val="0"/>
+                <w:sz w:val="20"/>
+              </w:rPr>
+            </w:pPr>
+            <w:r>
+              <w:rPr>
+                <w:rStyle w:val="SubtleEmphasis"/>
+                <w:i w:val="0"/>
+                <w:iCs w:val="0"/>
+                <w:sz w:val="20"/>
               </w:rPr>
               <w:t>SCADA protocol of the IEC-61850 family</w:t>
             </w:r>
@@ -1826,13 +1950,15 @@
                 <w:rStyle w:val="SubtleEmphasis"/>
                 <w:i w:val="0"/>
                 <w:iCs w:val="0"/>
-              </w:rPr>
-            </w:pPr>
-            <w:r>
-              <w:rPr>
-                <w:rStyle w:val="SubtleEmphasis"/>
-                <w:i w:val="0"/>
-                <w:iCs w:val="0"/>
+                <w:sz w:val="20"/>
+              </w:rPr>
+            </w:pPr>
+            <w:r>
+              <w:rPr>
+                <w:rStyle w:val="SubtleEmphasis"/>
+                <w:i w:val="0"/>
+                <w:iCs w:val="0"/>
+                <w:sz w:val="20"/>
               </w:rPr>
               <w:t>SV</w:t>
             </w:r>
@@ -1849,13 +1975,15 @@
                 <w:rStyle w:val="SubtleEmphasis"/>
                 <w:i w:val="0"/>
                 <w:iCs w:val="0"/>
-              </w:rPr>
-            </w:pPr>
-            <w:r>
-              <w:rPr>
-                <w:rStyle w:val="SubtleEmphasis"/>
-                <w:i w:val="0"/>
-                <w:iCs w:val="0"/>
+                <w:sz w:val="20"/>
+              </w:rPr>
+            </w:pPr>
+            <w:r>
+              <w:rPr>
+                <w:rStyle w:val="SubtleEmphasis"/>
+                <w:i w:val="0"/>
+                <w:iCs w:val="0"/>
+                <w:sz w:val="20"/>
               </w:rPr>
               <w:t>Sampled Values</w:t>
             </w:r>
@@ -1872,13 +2000,15 @@
                 <w:rStyle w:val="SubtleEmphasis"/>
                 <w:i w:val="0"/>
                 <w:iCs w:val="0"/>
-              </w:rPr>
-            </w:pPr>
-            <w:r>
-              <w:rPr>
-                <w:rStyle w:val="SubtleEmphasis"/>
-                <w:i w:val="0"/>
-                <w:iCs w:val="0"/>
+                <w:sz w:val="20"/>
+              </w:rPr>
+            </w:pPr>
+            <w:r>
+              <w:rPr>
+                <w:rStyle w:val="SubtleEmphasis"/>
+                <w:i w:val="0"/>
+                <w:iCs w:val="0"/>
+                <w:sz w:val="20"/>
               </w:rPr>
               <w:t>Analog measurement protocol of the IEC-61850 family</w:t>
             </w:r>
@@ -1897,13 +2027,15 @@
                 <w:rStyle w:val="SubtleEmphasis"/>
                 <w:i w:val="0"/>
                 <w:iCs w:val="0"/>
-              </w:rPr>
-            </w:pPr>
-            <w:r>
-              <w:rPr>
-                <w:rStyle w:val="SubtleEmphasis"/>
-                <w:i w:val="0"/>
-                <w:iCs w:val="0"/>
+                <w:sz w:val="20"/>
+              </w:rPr>
+            </w:pPr>
+            <w:r>
+              <w:rPr>
+                <w:rStyle w:val="SubtleEmphasis"/>
+                <w:i w:val="0"/>
+                <w:iCs w:val="0"/>
+                <w:sz w:val="20"/>
               </w:rPr>
               <w:t>CFC</w:t>
             </w:r>
@@ -1920,13 +2052,15 @@
                 <w:rStyle w:val="SubtleEmphasis"/>
                 <w:i w:val="0"/>
                 <w:iCs w:val="0"/>
-              </w:rPr>
-            </w:pPr>
-            <w:r>
-              <w:rPr>
-                <w:rStyle w:val="SubtleEmphasis"/>
-                <w:i w:val="0"/>
-                <w:iCs w:val="0"/>
+                <w:sz w:val="20"/>
+              </w:rPr>
+            </w:pPr>
+            <w:r>
+              <w:rPr>
+                <w:rStyle w:val="SubtleEmphasis"/>
+                <w:i w:val="0"/>
+                <w:iCs w:val="0"/>
+                <w:sz w:val="20"/>
               </w:rPr>
               <w:t>Continuous Function Chart</w:t>
             </w:r>
@@ -1943,13 +2077,15 @@
                 <w:rStyle w:val="SubtleEmphasis"/>
                 <w:i w:val="0"/>
                 <w:iCs w:val="0"/>
-              </w:rPr>
-            </w:pPr>
-            <w:r>
-              <w:rPr>
-                <w:rStyle w:val="SubtleEmphasis"/>
-                <w:i w:val="0"/>
-                <w:iCs w:val="0"/>
+                <w:sz w:val="20"/>
+              </w:rPr>
+            </w:pPr>
+            <w:r>
+              <w:rPr>
+                <w:rStyle w:val="SubtleEmphasis"/>
+                <w:i w:val="0"/>
+                <w:iCs w:val="0"/>
+                <w:sz w:val="20"/>
               </w:rPr>
               <w:t>A block style of logic implementation in IEC-61131</w:t>
             </w:r>
@@ -1971,13 +2107,15 @@
                 <w:rStyle w:val="SubtleEmphasis"/>
                 <w:i w:val="0"/>
                 <w:iCs w:val="0"/>
-              </w:rPr>
-            </w:pPr>
-            <w:r>
-              <w:rPr>
-                <w:rStyle w:val="SubtleEmphasis"/>
-                <w:i w:val="0"/>
-                <w:iCs w:val="0"/>
+                <w:sz w:val="20"/>
+              </w:rPr>
+            </w:pPr>
+            <w:r>
+              <w:rPr>
+                <w:rStyle w:val="SubtleEmphasis"/>
+                <w:i w:val="0"/>
+                <w:iCs w:val="0"/>
+                <w:sz w:val="20"/>
               </w:rPr>
               <w:t>LD</w:t>
             </w:r>
@@ -1994,13 +2132,15 @@
                 <w:rStyle w:val="SubtleEmphasis"/>
                 <w:i w:val="0"/>
                 <w:iCs w:val="0"/>
-              </w:rPr>
-            </w:pPr>
-            <w:r>
-              <w:rPr>
-                <w:rStyle w:val="SubtleEmphasis"/>
-                <w:i w:val="0"/>
-                <w:iCs w:val="0"/>
+                <w:sz w:val="20"/>
+              </w:rPr>
+            </w:pPr>
+            <w:r>
+              <w:rPr>
+                <w:rStyle w:val="SubtleEmphasis"/>
+                <w:i w:val="0"/>
+                <w:iCs w:val="0"/>
+                <w:sz w:val="20"/>
               </w:rPr>
               <w:t>Ladder Diagram</w:t>
             </w:r>
@@ -2017,13 +2157,15 @@
                 <w:rStyle w:val="SubtleEmphasis"/>
                 <w:i w:val="0"/>
                 <w:iCs w:val="0"/>
-              </w:rPr>
-            </w:pPr>
-            <w:r>
-              <w:rPr>
-                <w:rStyle w:val="SubtleEmphasis"/>
-                <w:i w:val="0"/>
-                <w:iCs w:val="0"/>
+                <w:sz w:val="20"/>
+              </w:rPr>
+            </w:pPr>
+            <w:r>
+              <w:rPr>
+                <w:rStyle w:val="SubtleEmphasis"/>
+                <w:i w:val="0"/>
+                <w:iCs w:val="0"/>
+                <w:sz w:val="20"/>
               </w:rPr>
               <w:t>A contact style of logic implementation in IEC-61131</w:t>
             </w:r>
@@ -2042,13 +2184,15 @@
                 <w:rStyle w:val="SubtleEmphasis"/>
                 <w:i w:val="0"/>
                 <w:iCs w:val="0"/>
-              </w:rPr>
-            </w:pPr>
-            <w:r>
-              <w:rPr>
-                <w:rStyle w:val="SubtleEmphasis"/>
-                <w:i w:val="0"/>
-                <w:iCs w:val="0"/>
+                <w:sz w:val="20"/>
+              </w:rPr>
+            </w:pPr>
+            <w:r>
+              <w:rPr>
+                <w:rStyle w:val="SubtleEmphasis"/>
+                <w:i w:val="0"/>
+                <w:iCs w:val="0"/>
+                <w:sz w:val="20"/>
               </w:rPr>
               <w:t>ST</w:t>
             </w:r>
@@ -2065,13 +2209,15 @@
                 <w:rStyle w:val="SubtleEmphasis"/>
                 <w:i w:val="0"/>
                 <w:iCs w:val="0"/>
-              </w:rPr>
-            </w:pPr>
-            <w:r>
-              <w:rPr>
-                <w:rStyle w:val="SubtleEmphasis"/>
-                <w:i w:val="0"/>
-                <w:iCs w:val="0"/>
+                <w:sz w:val="20"/>
+              </w:rPr>
+            </w:pPr>
+            <w:r>
+              <w:rPr>
+                <w:rStyle w:val="SubtleEmphasis"/>
+                <w:i w:val="0"/>
+                <w:iCs w:val="0"/>
+                <w:sz w:val="20"/>
               </w:rPr>
               <w:t>Structured Text</w:t>
             </w:r>
@@ -2088,13 +2234,15 @@
                 <w:rStyle w:val="SubtleEmphasis"/>
                 <w:i w:val="0"/>
                 <w:iCs w:val="0"/>
-              </w:rPr>
-            </w:pPr>
-            <w:r>
-              <w:rPr>
-                <w:rStyle w:val="SubtleEmphasis"/>
-                <w:i w:val="0"/>
-                <w:iCs w:val="0"/>
+                <w:sz w:val="20"/>
+              </w:rPr>
+            </w:pPr>
+            <w:r>
+              <w:rPr>
+                <w:rStyle w:val="SubtleEmphasis"/>
+                <w:i w:val="0"/>
+                <w:iCs w:val="0"/>
+                <w:sz w:val="20"/>
               </w:rPr>
               <w:t>A code style of logic implementation in IEC-611</w:t>
             </w:r>
@@ -2103,6 +2251,7 @@
                 <w:rStyle w:val="SubtleEmphasis"/>
                 <w:i w:val="0"/>
                 <w:iCs w:val="0"/>
+                <w:sz w:val="20"/>
               </w:rPr>
               <w:t>31</w:t>
             </w:r>
@@ -2124,13 +2273,15 @@
                 <w:rStyle w:val="SubtleEmphasis"/>
                 <w:i w:val="0"/>
                 <w:iCs w:val="0"/>
-              </w:rPr>
-            </w:pPr>
-            <w:r>
-              <w:rPr>
-                <w:rStyle w:val="SubtleEmphasis"/>
-                <w:i w:val="0"/>
-                <w:iCs w:val="0"/>
+                <w:sz w:val="20"/>
+              </w:rPr>
+            </w:pPr>
+            <w:r>
+              <w:rPr>
+                <w:rStyle w:val="SubtleEmphasis"/>
+                <w:i w:val="0"/>
+                <w:iCs w:val="0"/>
+                <w:sz w:val="20"/>
               </w:rPr>
               <w:t>hmi</w:t>
             </w:r>
@@ -2147,13 +2298,15 @@
                 <w:rStyle w:val="SubtleEmphasis"/>
                 <w:i w:val="0"/>
                 <w:iCs w:val="0"/>
-              </w:rPr>
-            </w:pPr>
-            <w:r>
-              <w:rPr>
-                <w:rStyle w:val="SubtleEmphasis"/>
-                <w:i w:val="0"/>
-                <w:iCs w:val="0"/>
+                <w:sz w:val="20"/>
+              </w:rPr>
+            </w:pPr>
+            <w:r>
+              <w:rPr>
+                <w:rStyle w:val="SubtleEmphasis"/>
+                <w:i w:val="0"/>
+                <w:iCs w:val="0"/>
+                <w:sz w:val="20"/>
               </w:rPr>
               <w:t>Human Machine Interface</w:t>
             </w:r>
@@ -2170,13 +2323,15 @@
                 <w:rStyle w:val="SubtleEmphasis"/>
                 <w:i w:val="0"/>
                 <w:iCs w:val="0"/>
-              </w:rPr>
-            </w:pPr>
-            <w:r>
-              <w:rPr>
-                <w:rStyle w:val="SubtleEmphasis"/>
-                <w:i w:val="0"/>
-                <w:iCs w:val="0"/>
+                <w:sz w:val="20"/>
+              </w:rPr>
+            </w:pPr>
+            <w:r>
+              <w:rPr>
+                <w:rStyle w:val="SubtleEmphasis"/>
+                <w:i w:val="0"/>
+                <w:iCs w:val="0"/>
+                <w:sz w:val="20"/>
               </w:rPr>
               <w:t>Visual monitoring and control interface</w:t>
             </w:r>
@@ -2195,13 +2350,15 @@
                 <w:rStyle w:val="SubtleEmphasis"/>
                 <w:i w:val="0"/>
                 <w:iCs w:val="0"/>
-              </w:rPr>
-            </w:pPr>
-            <w:r>
-              <w:rPr>
-                <w:rStyle w:val="SubtleEmphasis"/>
-                <w:i w:val="0"/>
-                <w:iCs w:val="0"/>
+                <w:sz w:val="20"/>
+              </w:rPr>
+            </w:pPr>
+            <w:r>
+              <w:rPr>
+                <w:rStyle w:val="SubtleEmphasis"/>
+                <w:i w:val="0"/>
+                <w:iCs w:val="0"/>
+                <w:sz w:val="20"/>
               </w:rPr>
               <w:t>db9</w:t>
             </w:r>
@@ -2218,13 +2375,15 @@
                 <w:rStyle w:val="SubtleEmphasis"/>
                 <w:i w:val="0"/>
                 <w:iCs w:val="0"/>
-              </w:rPr>
-            </w:pPr>
-            <w:r>
-              <w:rPr>
-                <w:rStyle w:val="SubtleEmphasis"/>
-                <w:i w:val="0"/>
-                <w:iCs w:val="0"/>
+                <w:sz w:val="20"/>
+              </w:rPr>
+            </w:pPr>
+            <w:r>
+              <w:rPr>
+                <w:rStyle w:val="SubtleEmphasis"/>
+                <w:i w:val="0"/>
+                <w:iCs w:val="0"/>
+                <w:sz w:val="20"/>
               </w:rPr>
               <w:t>N/A</w:t>
             </w:r>
@@ -2241,13 +2400,15 @@
                 <w:rStyle w:val="SubtleEmphasis"/>
                 <w:i w:val="0"/>
                 <w:iCs w:val="0"/>
-              </w:rPr>
-            </w:pPr>
-            <w:r>
-              <w:rPr>
-                <w:rStyle w:val="SubtleEmphasis"/>
-                <w:i w:val="0"/>
-                <w:iCs w:val="0"/>
+                <w:sz w:val="20"/>
+              </w:rPr>
+            </w:pPr>
+            <w:r>
+              <w:rPr>
+                <w:rStyle w:val="SubtleEmphasis"/>
+                <w:i w:val="0"/>
+                <w:iCs w:val="0"/>
+                <w:sz w:val="20"/>
               </w:rPr>
               <w:t>9-pin serial connector shaped like a D (or B?)</w:t>
             </w:r>
@@ -2269,13 +2430,15 @@
                 <w:rStyle w:val="SubtleEmphasis"/>
                 <w:i w:val="0"/>
                 <w:iCs w:val="0"/>
-              </w:rPr>
-            </w:pPr>
-            <w:r>
-              <w:rPr>
-                <w:rStyle w:val="SubtleEmphasis"/>
-                <w:i w:val="0"/>
-                <w:iCs w:val="0"/>
+                <w:sz w:val="20"/>
+              </w:rPr>
+            </w:pPr>
+            <w:r>
+              <w:rPr>
+                <w:rStyle w:val="SubtleEmphasis"/>
+                <w:i w:val="0"/>
+                <w:iCs w:val="0"/>
+                <w:sz w:val="20"/>
               </w:rPr>
               <w:t>rj45</w:t>
             </w:r>
@@ -2292,13 +2455,15 @@
                 <w:rStyle w:val="SubtleEmphasis"/>
                 <w:i w:val="0"/>
                 <w:iCs w:val="0"/>
-              </w:rPr>
-            </w:pPr>
-            <w:r>
-              <w:rPr>
-                <w:rStyle w:val="SubtleEmphasis"/>
-                <w:i w:val="0"/>
-                <w:iCs w:val="0"/>
+                <w:sz w:val="20"/>
+              </w:rPr>
+            </w:pPr>
+            <w:r>
+              <w:rPr>
+                <w:rStyle w:val="SubtleEmphasis"/>
+                <w:i w:val="0"/>
+                <w:iCs w:val="0"/>
+                <w:sz w:val="20"/>
               </w:rPr>
               <w:t>N/A</w:t>
             </w:r>
@@ -2315,13 +2480,15 @@
                 <w:rStyle w:val="SubtleEmphasis"/>
                 <w:i w:val="0"/>
                 <w:iCs w:val="0"/>
-              </w:rPr>
-            </w:pPr>
-            <w:r>
-              <w:rPr>
-                <w:rStyle w:val="SubtleEmphasis"/>
-                <w:i w:val="0"/>
-                <w:iCs w:val="0"/>
+                <w:sz w:val="20"/>
+              </w:rPr>
+            </w:pPr>
+            <w:r>
+              <w:rPr>
+                <w:rStyle w:val="SubtleEmphasis"/>
+                <w:i w:val="0"/>
+                <w:iCs w:val="0"/>
+                <w:sz w:val="20"/>
               </w:rPr>
               <w:t>Standard ethernet connector</w:t>
             </w:r>
@@ -2340,13 +2507,15 @@
                 <w:rStyle w:val="SubtleEmphasis"/>
                 <w:i w:val="0"/>
                 <w:iCs w:val="0"/>
-              </w:rPr>
-            </w:pPr>
-            <w:r>
-              <w:rPr>
-                <w:rStyle w:val="SubtleEmphasis"/>
-                <w:i w:val="0"/>
-                <w:iCs w:val="0"/>
+                <w:sz w:val="20"/>
+              </w:rPr>
+            </w:pPr>
+            <w:r>
+              <w:rPr>
+                <w:rStyle w:val="SubtleEmphasis"/>
+                <w:i w:val="0"/>
+                <w:iCs w:val="0"/>
+                <w:sz w:val="20"/>
               </w:rPr>
               <w:t>Com-Proc</w:t>
             </w:r>
@@ -2363,13 +2532,15 @@
                 <w:rStyle w:val="SubtleEmphasis"/>
                 <w:i w:val="0"/>
                 <w:iCs w:val="0"/>
-              </w:rPr>
-            </w:pPr>
-            <w:r>
-              <w:rPr>
-                <w:rStyle w:val="SubtleEmphasis"/>
-                <w:i w:val="0"/>
-                <w:iCs w:val="0"/>
+                <w:sz w:val="20"/>
+              </w:rPr>
+            </w:pPr>
+            <w:r>
+              <w:rPr>
+                <w:rStyle w:val="SubtleEmphasis"/>
+                <w:i w:val="0"/>
+                <w:iCs w:val="0"/>
+                <w:sz w:val="20"/>
               </w:rPr>
               <w:t>Communications Processor</w:t>
             </w:r>
@@ -2386,13 +2557,15 @@
                 <w:rStyle w:val="SubtleEmphasis"/>
                 <w:i w:val="0"/>
                 <w:iCs w:val="0"/>
-              </w:rPr>
-            </w:pPr>
-            <w:r>
-              <w:rPr>
-                <w:rStyle w:val="SubtleEmphasis"/>
-                <w:i w:val="0"/>
-                <w:iCs w:val="0"/>
+                <w:sz w:val="20"/>
+              </w:rPr>
+            </w:pPr>
+            <w:r>
+              <w:rPr>
+                <w:rStyle w:val="SubtleEmphasis"/>
+                <w:i w:val="0"/>
+                <w:iCs w:val="0"/>
+                <w:sz w:val="20"/>
               </w:rPr>
               <w:t>An IED that processes and aggregates communication</w:t>
             </w:r>
@@ -2414,13 +2587,15 @@
                 <w:rStyle w:val="SubtleEmphasis"/>
                 <w:i w:val="0"/>
                 <w:iCs w:val="0"/>
-              </w:rPr>
-            </w:pPr>
-            <w:r>
-              <w:rPr>
-                <w:rStyle w:val="SubtleEmphasis"/>
-                <w:i w:val="0"/>
-                <w:iCs w:val="0"/>
+                <w:sz w:val="20"/>
+              </w:rPr>
+            </w:pPr>
+            <w:r>
+              <w:rPr>
+                <w:rStyle w:val="SubtleEmphasis"/>
+                <w:i w:val="0"/>
+                <w:iCs w:val="0"/>
+                <w:sz w:val="20"/>
               </w:rPr>
               <w:t>RTAC</w:t>
             </w:r>
@@ -2437,13 +2612,15 @@
                 <w:rStyle w:val="SubtleEmphasis"/>
                 <w:i w:val="0"/>
                 <w:iCs w:val="0"/>
-              </w:rPr>
-            </w:pPr>
-            <w:r>
-              <w:rPr>
-                <w:rStyle w:val="SubtleEmphasis"/>
-                <w:i w:val="0"/>
-                <w:iCs w:val="0"/>
+                <w:sz w:val="20"/>
+              </w:rPr>
+            </w:pPr>
+            <w:r>
+              <w:rPr>
+                <w:rStyle w:val="SubtleEmphasis"/>
+                <w:i w:val="0"/>
+                <w:iCs w:val="0"/>
+                <w:sz w:val="20"/>
               </w:rPr>
               <w:t>Real Time Automation Controller</w:t>
             </w:r>
@@ -2460,13 +2637,15 @@
                 <w:rStyle w:val="SubtleEmphasis"/>
                 <w:i w:val="0"/>
                 <w:iCs w:val="0"/>
-              </w:rPr>
-            </w:pPr>
-            <w:r>
-              <w:rPr>
-                <w:rStyle w:val="SubtleEmphasis"/>
-                <w:i w:val="0"/>
-                <w:iCs w:val="0"/>
+                <w:sz w:val="20"/>
+              </w:rPr>
+            </w:pPr>
+            <w:r>
+              <w:rPr>
+                <w:rStyle w:val="SubtleEmphasis"/>
+                <w:i w:val="0"/>
+                <w:iCs w:val="0"/>
+                <w:sz w:val="20"/>
               </w:rPr>
               <w:t>SEL proprietary com-proc and logic controller</w:t>
             </w:r>
@@ -2485,13 +2664,15 @@
                 <w:rStyle w:val="SubtleEmphasis"/>
                 <w:i w:val="0"/>
                 <w:iCs w:val="0"/>
-              </w:rPr>
-            </w:pPr>
-            <w:r>
-              <w:rPr>
-                <w:rStyle w:val="SubtleEmphasis"/>
-                <w:i w:val="0"/>
-                <w:iCs w:val="0"/>
+                <w:sz w:val="20"/>
+              </w:rPr>
+            </w:pPr>
+            <w:r>
+              <w:rPr>
+                <w:rStyle w:val="SubtleEmphasis"/>
+                <w:i w:val="0"/>
+                <w:iCs w:val="0"/>
+                <w:sz w:val="20"/>
               </w:rPr>
               <w:t>TCP</w:t>
             </w:r>
@@ -2508,13 +2689,15 @@
                 <w:rStyle w:val="SubtleEmphasis"/>
                 <w:i w:val="0"/>
                 <w:iCs w:val="0"/>
-              </w:rPr>
-            </w:pPr>
-            <w:r>
-              <w:rPr>
-                <w:rStyle w:val="SubtleEmphasis"/>
-                <w:i w:val="0"/>
-                <w:iCs w:val="0"/>
+                <w:sz w:val="20"/>
+              </w:rPr>
+            </w:pPr>
+            <w:r>
+              <w:rPr>
+                <w:rStyle w:val="SubtleEmphasis"/>
+                <w:i w:val="0"/>
+                <w:iCs w:val="0"/>
+                <w:sz w:val="20"/>
               </w:rPr>
               <w:t>Transmission Control Protocol</w:t>
             </w:r>
@@ -2531,13 +2714,15 @@
                 <w:rStyle w:val="SubtleEmphasis"/>
                 <w:i w:val="0"/>
                 <w:iCs w:val="0"/>
-              </w:rPr>
-            </w:pPr>
-            <w:r>
-              <w:rPr>
-                <w:rStyle w:val="SubtleEmphasis"/>
-                <w:i w:val="0"/>
-                <w:iCs w:val="0"/>
+                <w:sz w:val="20"/>
+              </w:rPr>
+            </w:pPr>
+            <w:r>
+              <w:rPr>
+                <w:rStyle w:val="SubtleEmphasis"/>
+                <w:i w:val="0"/>
+                <w:iCs w:val="0"/>
+                <w:sz w:val="20"/>
               </w:rPr>
               <w:t>Reliable, but verbose, method of ethernet comms</w:t>
             </w:r>
@@ -2559,13 +2744,15 @@
                 <w:rStyle w:val="SubtleEmphasis"/>
                 <w:i w:val="0"/>
                 <w:iCs w:val="0"/>
-              </w:rPr>
-            </w:pPr>
-            <w:r>
-              <w:rPr>
-                <w:rStyle w:val="SubtleEmphasis"/>
-                <w:i w:val="0"/>
-                <w:iCs w:val="0"/>
+                <w:sz w:val="20"/>
+              </w:rPr>
+            </w:pPr>
+            <w:r>
+              <w:rPr>
+                <w:rStyle w:val="SubtleEmphasis"/>
+                <w:i w:val="0"/>
+                <w:iCs w:val="0"/>
+                <w:sz w:val="20"/>
               </w:rPr>
               <w:t>UDP</w:t>
             </w:r>
@@ -2582,13 +2769,15 @@
                 <w:rStyle w:val="SubtleEmphasis"/>
                 <w:i w:val="0"/>
                 <w:iCs w:val="0"/>
-              </w:rPr>
-            </w:pPr>
-            <w:r>
-              <w:rPr>
-                <w:rStyle w:val="SubtleEmphasis"/>
-                <w:i w:val="0"/>
-                <w:iCs w:val="0"/>
+                <w:sz w:val="20"/>
+              </w:rPr>
+            </w:pPr>
+            <w:r>
+              <w:rPr>
+                <w:rStyle w:val="SubtleEmphasis"/>
+                <w:i w:val="0"/>
+                <w:iCs w:val="0"/>
+                <w:sz w:val="20"/>
               </w:rPr>
               <w:t>User Datagram Protocol</w:t>
             </w:r>
@@ -2605,13 +2794,15 @@
                 <w:rStyle w:val="SubtleEmphasis"/>
                 <w:i w:val="0"/>
                 <w:iCs w:val="0"/>
-              </w:rPr>
-            </w:pPr>
-            <w:r>
-              <w:rPr>
-                <w:rStyle w:val="SubtleEmphasis"/>
-                <w:i w:val="0"/>
-                <w:iCs w:val="0"/>
+                <w:sz w:val="20"/>
+              </w:rPr>
+            </w:pPr>
+            <w:r>
+              <w:rPr>
+                <w:rStyle w:val="SubtleEmphasis"/>
+                <w:i w:val="0"/>
+                <w:iCs w:val="0"/>
+                <w:sz w:val="20"/>
               </w:rPr>
               <w:t>Simple, but error prone, method of ethernet comms</w:t>
             </w:r>
@@ -2630,13 +2821,15 @@
                 <w:rStyle w:val="SubtleEmphasis"/>
                 <w:i w:val="0"/>
                 <w:iCs w:val="0"/>
-              </w:rPr>
-            </w:pPr>
-            <w:r>
-              <w:rPr>
-                <w:rStyle w:val="SubtleEmphasis"/>
-                <w:i w:val="0"/>
-                <w:iCs w:val="0"/>
+                <w:sz w:val="20"/>
+              </w:rPr>
+            </w:pPr>
+            <w:r>
+              <w:rPr>
+                <w:rStyle w:val="SubtleEmphasis"/>
+                <w:i w:val="0"/>
+                <w:iCs w:val="0"/>
+                <w:sz w:val="20"/>
               </w:rPr>
               <w:t>RX</w:t>
             </w:r>
@@ -2653,13 +2846,15 @@
                 <w:rStyle w:val="SubtleEmphasis"/>
                 <w:i w:val="0"/>
                 <w:iCs w:val="0"/>
-              </w:rPr>
-            </w:pPr>
-            <w:r>
-              <w:rPr>
-                <w:rStyle w:val="SubtleEmphasis"/>
-                <w:i w:val="0"/>
-                <w:iCs w:val="0"/>
+                <w:sz w:val="20"/>
+              </w:rPr>
+            </w:pPr>
+            <w:r>
+              <w:rPr>
+                <w:rStyle w:val="SubtleEmphasis"/>
+                <w:i w:val="0"/>
+                <w:iCs w:val="0"/>
+                <w:sz w:val="20"/>
               </w:rPr>
               <w:t>Receive/Receiver</w:t>
             </w:r>
@@ -2676,13 +2871,15 @@
                 <w:rStyle w:val="SubtleEmphasis"/>
                 <w:i w:val="0"/>
                 <w:iCs w:val="0"/>
-              </w:rPr>
-            </w:pPr>
-            <w:r>
-              <w:rPr>
-                <w:rStyle w:val="SubtleEmphasis"/>
-                <w:i w:val="0"/>
-                <w:iCs w:val="0"/>
+                <w:sz w:val="20"/>
+              </w:rPr>
+            </w:pPr>
+            <w:r>
+              <w:rPr>
+                <w:rStyle w:val="SubtleEmphasis"/>
+                <w:i w:val="0"/>
+                <w:iCs w:val="0"/>
+                <w:sz w:val="20"/>
               </w:rPr>
               <w:t>Channel for accepting data input</w:t>
             </w:r>
@@ -2704,13 +2901,15 @@
                 <w:rStyle w:val="SubtleEmphasis"/>
                 <w:i w:val="0"/>
                 <w:iCs w:val="0"/>
-              </w:rPr>
-            </w:pPr>
-            <w:r>
-              <w:rPr>
-                <w:rStyle w:val="SubtleEmphasis"/>
-                <w:i w:val="0"/>
-                <w:iCs w:val="0"/>
+                <w:sz w:val="20"/>
+              </w:rPr>
+            </w:pPr>
+            <w:r>
+              <w:rPr>
+                <w:rStyle w:val="SubtleEmphasis"/>
+                <w:i w:val="0"/>
+                <w:iCs w:val="0"/>
+                <w:sz w:val="20"/>
               </w:rPr>
               <w:t>TX</w:t>
             </w:r>
@@ -2727,13 +2926,15 @@
                 <w:rStyle w:val="SubtleEmphasis"/>
                 <w:i w:val="0"/>
                 <w:iCs w:val="0"/>
-              </w:rPr>
-            </w:pPr>
-            <w:r>
-              <w:rPr>
-                <w:rStyle w:val="SubtleEmphasis"/>
-                <w:i w:val="0"/>
-                <w:iCs w:val="0"/>
+                <w:sz w:val="20"/>
+              </w:rPr>
+            </w:pPr>
+            <w:r>
+              <w:rPr>
+                <w:rStyle w:val="SubtleEmphasis"/>
+                <w:i w:val="0"/>
+                <w:iCs w:val="0"/>
+                <w:sz w:val="20"/>
               </w:rPr>
               <w:t>Transmit/Transmitter</w:t>
             </w:r>
@@ -2750,13 +2951,15 @@
                 <w:rStyle w:val="SubtleEmphasis"/>
                 <w:i w:val="0"/>
                 <w:iCs w:val="0"/>
-              </w:rPr>
-            </w:pPr>
-            <w:r>
-              <w:rPr>
-                <w:rStyle w:val="SubtleEmphasis"/>
-                <w:i w:val="0"/>
-                <w:iCs w:val="0"/>
+                <w:sz w:val="20"/>
+              </w:rPr>
+            </w:pPr>
+            <w:r>
+              <w:rPr>
+                <w:rStyle w:val="SubtleEmphasis"/>
+                <w:i w:val="0"/>
+                <w:iCs w:val="0"/>
+                <w:sz w:val="20"/>
               </w:rPr>
               <w:t>Channel for providing data output</w:t>
             </w:r>
@@ -2775,13 +2978,15 @@
                 <w:rStyle w:val="SubtleEmphasis"/>
                 <w:i w:val="0"/>
                 <w:iCs w:val="0"/>
-              </w:rPr>
-            </w:pPr>
-            <w:r>
-              <w:rPr>
-                <w:rStyle w:val="SubtleEmphasis"/>
-                <w:i w:val="0"/>
-                <w:iCs w:val="0"/>
+                <w:sz w:val="20"/>
+              </w:rPr>
+            </w:pPr>
+            <w:r>
+              <w:rPr>
+                <w:rStyle w:val="SubtleEmphasis"/>
+                <w:i w:val="0"/>
+                <w:iCs w:val="0"/>
+                <w:sz w:val="20"/>
               </w:rPr>
               <w:t>Base-t</w:t>
             </w:r>
@@ -2798,13 +3003,15 @@
                 <w:rStyle w:val="SubtleEmphasis"/>
                 <w:i w:val="0"/>
                 <w:iCs w:val="0"/>
-              </w:rPr>
-            </w:pPr>
-            <w:r>
-              <w:rPr>
-                <w:rStyle w:val="SubtleEmphasis"/>
-                <w:i w:val="0"/>
-                <w:iCs w:val="0"/>
+                <w:sz w:val="20"/>
+              </w:rPr>
+            </w:pPr>
+            <w:r>
+              <w:rPr>
+                <w:rStyle w:val="SubtleEmphasis"/>
+                <w:i w:val="0"/>
+                <w:iCs w:val="0"/>
+                <w:sz w:val="20"/>
               </w:rPr>
               <w:t>N/A</w:t>
             </w:r>
@@ -2821,13 +3028,15 @@
                 <w:rStyle w:val="SubtleEmphasis"/>
                 <w:i w:val="0"/>
                 <w:iCs w:val="0"/>
-              </w:rPr>
-            </w:pPr>
-            <w:r>
-              <w:rPr>
-                <w:rStyle w:val="SubtleEmphasis"/>
-                <w:i w:val="0"/>
-                <w:iCs w:val="0"/>
+                <w:sz w:val="20"/>
+              </w:rPr>
+            </w:pPr>
+            <w:r>
+              <w:rPr>
+                <w:rStyle w:val="SubtleEmphasis"/>
+                <w:i w:val="0"/>
+                <w:iCs w:val="0"/>
+                <w:sz w:val="20"/>
               </w:rPr>
               <w:t>Copper Ethernet Port (RJ45 connector)</w:t>
             </w:r>
@@ -2849,13 +3058,15 @@
                 <w:rStyle w:val="SubtleEmphasis"/>
                 <w:i w:val="0"/>
                 <w:iCs w:val="0"/>
-              </w:rPr>
-            </w:pPr>
-            <w:r>
-              <w:rPr>
-                <w:rStyle w:val="SubtleEmphasis"/>
-                <w:i w:val="0"/>
-                <w:iCs w:val="0"/>
+                <w:sz w:val="20"/>
+              </w:rPr>
+            </w:pPr>
+            <w:r>
+              <w:rPr>
+                <w:rStyle w:val="SubtleEmphasis"/>
+                <w:i w:val="0"/>
+                <w:iCs w:val="0"/>
+                <w:sz w:val="20"/>
               </w:rPr>
               <w:t>base-fx</w:t>
             </w:r>
@@ -2872,13 +3083,15 @@
                 <w:rStyle w:val="SubtleEmphasis"/>
                 <w:i w:val="0"/>
                 <w:iCs w:val="0"/>
-              </w:rPr>
-            </w:pPr>
-            <w:r>
-              <w:rPr>
-                <w:rStyle w:val="SubtleEmphasis"/>
-                <w:i w:val="0"/>
-                <w:iCs w:val="0"/>
+                <w:sz w:val="20"/>
+              </w:rPr>
+            </w:pPr>
+            <w:r>
+              <w:rPr>
+                <w:rStyle w:val="SubtleEmphasis"/>
+                <w:i w:val="0"/>
+                <w:iCs w:val="0"/>
+                <w:sz w:val="20"/>
               </w:rPr>
               <w:t>N/A</w:t>
             </w:r>
@@ -2895,13 +3108,15 @@
                 <w:rStyle w:val="SubtleEmphasis"/>
                 <w:i w:val="0"/>
                 <w:iCs w:val="0"/>
-              </w:rPr>
-            </w:pPr>
-            <w:r>
-              <w:rPr>
-                <w:rStyle w:val="SubtleEmphasis"/>
-                <w:i w:val="0"/>
-                <w:iCs w:val="0"/>
+                <w:sz w:val="20"/>
+              </w:rPr>
+            </w:pPr>
+            <w:r>
+              <w:rPr>
+                <w:rStyle w:val="SubtleEmphasis"/>
+                <w:i w:val="0"/>
+                <w:iCs w:val="0"/>
+                <w:sz w:val="20"/>
               </w:rPr>
               <w:t>Fiber Ethernet Port (commonly LC connector)</w:t>
             </w:r>
@@ -2920,13 +3135,15 @@
                 <w:rStyle w:val="SubtleEmphasis"/>
                 <w:i w:val="0"/>
                 <w:iCs w:val="0"/>
-              </w:rPr>
-            </w:pPr>
-            <w:r>
-              <w:rPr>
-                <w:rStyle w:val="SubtleEmphasis"/>
-                <w:i w:val="0"/>
-                <w:iCs w:val="0"/>
+                <w:sz w:val="20"/>
+              </w:rPr>
+            </w:pPr>
+            <w:r>
+              <w:rPr>
+                <w:rStyle w:val="SubtleEmphasis"/>
+                <w:i w:val="0"/>
+                <w:iCs w:val="0"/>
+                <w:sz w:val="20"/>
               </w:rPr>
               <w:t>PTP</w:t>
             </w:r>
@@ -2943,13 +3160,15 @@
                 <w:rStyle w:val="SubtleEmphasis"/>
                 <w:i w:val="0"/>
                 <w:iCs w:val="0"/>
-              </w:rPr>
-            </w:pPr>
-            <w:r>
-              <w:rPr>
-                <w:rStyle w:val="SubtleEmphasis"/>
-                <w:i w:val="0"/>
-                <w:iCs w:val="0"/>
+                <w:sz w:val="20"/>
+              </w:rPr>
+            </w:pPr>
+            <w:r>
+              <w:rPr>
+                <w:rStyle w:val="SubtleEmphasis"/>
+                <w:i w:val="0"/>
+                <w:iCs w:val="0"/>
+                <w:sz w:val="20"/>
               </w:rPr>
               <w:t>Precise Time Protocol</w:t>
             </w:r>
@@ -2966,13 +3185,15 @@
                 <w:rStyle w:val="SubtleEmphasis"/>
                 <w:i w:val="0"/>
                 <w:iCs w:val="0"/>
-              </w:rPr>
-            </w:pPr>
-            <w:r>
-              <w:rPr>
-                <w:rStyle w:val="SubtleEmphasis"/>
-                <w:i w:val="0"/>
-                <w:iCs w:val="0"/>
+                <w:sz w:val="20"/>
+              </w:rPr>
+            </w:pPr>
+            <w:r>
+              <w:rPr>
+                <w:rStyle w:val="SubtleEmphasis"/>
+                <w:i w:val="0"/>
+                <w:iCs w:val="0"/>
+                <w:sz w:val="20"/>
               </w:rPr>
               <w:t>High-accuracy e</w:t>
             </w:r>
@@ -2981,6 +3202,7 @@
                 <w:rStyle w:val="SubtleEmphasis"/>
                 <w:i w:val="0"/>
                 <w:iCs w:val="0"/>
+                <w:sz w:val="20"/>
               </w:rPr>
               <w:t xml:space="preserve">thernet-based </w:t>
             </w:r>
@@ -2989,6 +3211,7 @@
                 <w:rStyle w:val="SubtleEmphasis"/>
                 <w:i w:val="0"/>
                 <w:iCs w:val="0"/>
+                <w:sz w:val="20"/>
               </w:rPr>
               <w:t>time protocol</w:t>
             </w:r>
@@ -3010,13 +3233,15 @@
                 <w:rStyle w:val="SubtleEmphasis"/>
                 <w:i w:val="0"/>
                 <w:iCs w:val="0"/>
-              </w:rPr>
-            </w:pPr>
-            <w:r>
-              <w:rPr>
-                <w:rStyle w:val="SubtleEmphasis"/>
-                <w:i w:val="0"/>
-                <w:iCs w:val="0"/>
+                <w:sz w:val="20"/>
+              </w:rPr>
+            </w:pPr>
+            <w:r>
+              <w:rPr>
+                <w:rStyle w:val="SubtleEmphasis"/>
+                <w:i w:val="0"/>
+                <w:iCs w:val="0"/>
+                <w:sz w:val="20"/>
               </w:rPr>
               <w:t>SNTP</w:t>
             </w:r>
@@ -3033,13 +3258,15 @@
                 <w:rStyle w:val="SubtleEmphasis"/>
                 <w:i w:val="0"/>
                 <w:iCs w:val="0"/>
-              </w:rPr>
-            </w:pPr>
-            <w:r>
-              <w:rPr>
-                <w:rStyle w:val="SubtleEmphasis"/>
-                <w:i w:val="0"/>
-                <w:iCs w:val="0"/>
+                <w:sz w:val="20"/>
+              </w:rPr>
+            </w:pPr>
+            <w:r>
+              <w:rPr>
+                <w:rStyle w:val="SubtleEmphasis"/>
+                <w:i w:val="0"/>
+                <w:iCs w:val="0"/>
+                <w:sz w:val="20"/>
               </w:rPr>
               <w:t>Simple Network Time Protocol</w:t>
             </w:r>
@@ -3056,13 +3283,15 @@
                 <w:rStyle w:val="SubtleEmphasis"/>
                 <w:i w:val="0"/>
                 <w:iCs w:val="0"/>
-              </w:rPr>
-            </w:pPr>
-            <w:r>
-              <w:rPr>
-                <w:rStyle w:val="SubtleEmphasis"/>
-                <w:i w:val="0"/>
-                <w:iCs w:val="0"/>
+                <w:sz w:val="20"/>
+              </w:rPr>
+            </w:pPr>
+            <w:r>
+              <w:rPr>
+                <w:rStyle w:val="SubtleEmphasis"/>
+                <w:i w:val="0"/>
+                <w:iCs w:val="0"/>
+                <w:sz w:val="20"/>
               </w:rPr>
               <w:t>Moderate-accuracy ethernet-based time protocol</w:t>
             </w:r>
@@ -3081,13 +3310,15 @@
                 <w:rStyle w:val="SubtleEmphasis"/>
                 <w:i w:val="0"/>
                 <w:iCs w:val="0"/>
-              </w:rPr>
-            </w:pPr>
-            <w:r>
-              <w:rPr>
-                <w:rStyle w:val="SubtleEmphasis"/>
-                <w:i w:val="0"/>
-                <w:iCs w:val="0"/>
+                <w:sz w:val="20"/>
+              </w:rPr>
+            </w:pPr>
+            <w:r>
+              <w:rPr>
+                <w:rStyle w:val="SubtleEmphasis"/>
+                <w:i w:val="0"/>
+                <w:iCs w:val="0"/>
+                <w:sz w:val="20"/>
               </w:rPr>
               <w:t>SNMP</w:t>
             </w:r>
@@ -3104,13 +3335,15 @@
                 <w:rStyle w:val="SubtleEmphasis"/>
                 <w:i w:val="0"/>
                 <w:iCs w:val="0"/>
-              </w:rPr>
-            </w:pPr>
-            <w:r>
-              <w:rPr>
-                <w:rStyle w:val="SubtleEmphasis"/>
-                <w:i w:val="0"/>
-                <w:iCs w:val="0"/>
+                <w:sz w:val="20"/>
+              </w:rPr>
+            </w:pPr>
+            <w:r>
+              <w:rPr>
+                <w:rStyle w:val="SubtleEmphasis"/>
+                <w:i w:val="0"/>
+                <w:iCs w:val="0"/>
+                <w:sz w:val="20"/>
               </w:rPr>
               <w:t>Simple Network Management Protocol</w:t>
             </w:r>
@@ -3127,13 +3360,15 @@
                 <w:rStyle w:val="SubtleEmphasis"/>
                 <w:i w:val="0"/>
                 <w:iCs w:val="0"/>
-              </w:rPr>
-            </w:pPr>
-            <w:r>
-              <w:rPr>
-                <w:rStyle w:val="SubtleEmphasis"/>
-                <w:i w:val="0"/>
-                <w:iCs w:val="0"/>
+                <w:sz w:val="20"/>
+              </w:rPr>
+            </w:pPr>
+            <w:r>
+              <w:rPr>
+                <w:rStyle w:val="SubtleEmphasis"/>
+                <w:i w:val="0"/>
+                <w:iCs w:val="0"/>
+                <w:sz w:val="20"/>
               </w:rPr>
               <w:t>Ethernet control device management protocol</w:t>
             </w:r>
@@ -3155,13 +3390,15 @@
                 <w:rStyle w:val="SubtleEmphasis"/>
                 <w:i w:val="0"/>
                 <w:iCs w:val="0"/>
-              </w:rPr>
-            </w:pPr>
-            <w:r>
-              <w:rPr>
-                <w:rStyle w:val="SubtleEmphasis"/>
-                <w:i w:val="0"/>
-                <w:iCs w:val="0"/>
+                <w:sz w:val="20"/>
+              </w:rPr>
+            </w:pPr>
+            <w:r>
+              <w:rPr>
+                <w:rStyle w:val="SubtleEmphasis"/>
+                <w:i w:val="0"/>
+                <w:iCs w:val="0"/>
+                <w:sz w:val="20"/>
               </w:rPr>
               <w:t>STP</w:t>
             </w:r>
@@ -3178,13 +3415,15 @@
                 <w:rStyle w:val="SubtleEmphasis"/>
                 <w:i w:val="0"/>
                 <w:iCs w:val="0"/>
-              </w:rPr>
-            </w:pPr>
-            <w:r>
-              <w:rPr>
-                <w:rStyle w:val="SubtleEmphasis"/>
-                <w:i w:val="0"/>
-                <w:iCs w:val="0"/>
+                <w:sz w:val="20"/>
+              </w:rPr>
+            </w:pPr>
+            <w:r>
+              <w:rPr>
+                <w:rStyle w:val="SubtleEmphasis"/>
+                <w:i w:val="0"/>
+                <w:iCs w:val="0"/>
+                <w:sz w:val="20"/>
               </w:rPr>
               <w:t>Spanning Tree Protocol</w:t>
             </w:r>
@@ -3201,13 +3440,15 @@
                 <w:rStyle w:val="SubtleEmphasis"/>
                 <w:i w:val="0"/>
                 <w:iCs w:val="0"/>
-              </w:rPr>
-            </w:pPr>
-            <w:r>
-              <w:rPr>
-                <w:rStyle w:val="SubtleEmphasis"/>
-                <w:i w:val="0"/>
-                <w:iCs w:val="0"/>
+                <w:sz w:val="20"/>
+              </w:rPr>
+            </w:pPr>
+            <w:r>
+              <w:rPr>
+                <w:rStyle w:val="SubtleEmphasis"/>
+                <w:i w:val="0"/>
+                <w:iCs w:val="0"/>
+                <w:sz w:val="20"/>
               </w:rPr>
               <w:t>Ethernet failover management protocol</w:t>
             </w:r>
@@ -3226,13 +3467,15 @@
                 <w:rStyle w:val="SubtleEmphasis"/>
                 <w:i w:val="0"/>
                 <w:iCs w:val="0"/>
-              </w:rPr>
-            </w:pPr>
-            <w:r>
-              <w:rPr>
-                <w:rStyle w:val="SubtleEmphasis"/>
-                <w:i w:val="0"/>
-                <w:iCs w:val="0"/>
+                <w:sz w:val="20"/>
+              </w:rPr>
+            </w:pPr>
+            <w:r>
+              <w:rPr>
+                <w:rStyle w:val="SubtleEmphasis"/>
+                <w:i w:val="0"/>
+                <w:iCs w:val="0"/>
+                <w:sz w:val="20"/>
               </w:rPr>
               <w:t>RSTP</w:t>
             </w:r>
@@ -3249,13 +3492,15 @@
                 <w:rStyle w:val="SubtleEmphasis"/>
                 <w:i w:val="0"/>
                 <w:iCs w:val="0"/>
-              </w:rPr>
-            </w:pPr>
-            <w:r>
-              <w:rPr>
-                <w:rStyle w:val="SubtleEmphasis"/>
-                <w:i w:val="0"/>
-                <w:iCs w:val="0"/>
+                <w:sz w:val="20"/>
+              </w:rPr>
+            </w:pPr>
+            <w:r>
+              <w:rPr>
+                <w:rStyle w:val="SubtleEmphasis"/>
+                <w:i w:val="0"/>
+                <w:iCs w:val="0"/>
+                <w:sz w:val="20"/>
               </w:rPr>
               <w:t>Rapid Spanning Tree Protocol</w:t>
             </w:r>
@@ -3272,13 +3517,15 @@
                 <w:rStyle w:val="SubtleEmphasis"/>
                 <w:i w:val="0"/>
                 <w:iCs w:val="0"/>
-              </w:rPr>
-            </w:pPr>
-            <w:r>
-              <w:rPr>
-                <w:rStyle w:val="SubtleEmphasis"/>
-                <w:i w:val="0"/>
-                <w:iCs w:val="0"/>
+                <w:sz w:val="20"/>
+              </w:rPr>
+            </w:pPr>
+            <w:r>
+              <w:rPr>
+                <w:rStyle w:val="SubtleEmphasis"/>
+                <w:i w:val="0"/>
+                <w:iCs w:val="0"/>
+                <w:sz w:val="20"/>
               </w:rPr>
               <w:t>Medium speed Ethernet failover management protocol</w:t>
             </w:r>
@@ -3300,13 +3547,15 @@
                 <w:rStyle w:val="SubtleEmphasis"/>
                 <w:i w:val="0"/>
                 <w:iCs w:val="0"/>
-              </w:rPr>
-            </w:pPr>
-            <w:r>
-              <w:rPr>
-                <w:rStyle w:val="SubtleEmphasis"/>
-                <w:i w:val="0"/>
-                <w:iCs w:val="0"/>
+                <w:sz w:val="20"/>
+              </w:rPr>
+            </w:pPr>
+            <w:r>
+              <w:rPr>
+                <w:rStyle w:val="SubtleEmphasis"/>
+                <w:i w:val="0"/>
+                <w:iCs w:val="0"/>
+                <w:sz w:val="20"/>
               </w:rPr>
               <w:t>IRIG-B</w:t>
             </w:r>
@@ -3323,13 +3572,15 @@
                 <w:rStyle w:val="SubtleEmphasis"/>
                 <w:i w:val="0"/>
                 <w:iCs w:val="0"/>
-              </w:rPr>
-            </w:pPr>
-            <w:r>
-              <w:rPr>
-                <w:rStyle w:val="SubtleEmphasis"/>
-                <w:i w:val="0"/>
-                <w:iCs w:val="0"/>
+                <w:sz w:val="20"/>
+              </w:rPr>
+            </w:pPr>
+            <w:r>
+              <w:rPr>
+                <w:rStyle w:val="SubtleEmphasis"/>
+                <w:i w:val="0"/>
+                <w:iCs w:val="0"/>
+                <w:sz w:val="20"/>
               </w:rPr>
               <w:t xml:space="preserve">Inter-Range Instrument Group </w:t>
             </w:r>
@@ -3339,6 +3590,7 @@
                 <w:rStyle w:val="SubtleEmphasis"/>
                 <w:i w:val="0"/>
                 <w:iCs w:val="0"/>
+                <w:sz w:val="20"/>
               </w:rPr>
               <w:t>version</w:t>
             </w:r>
@@ -3348,6 +3600,7 @@
                 <w:rStyle w:val="SubtleEmphasis"/>
                 <w:i w:val="0"/>
                 <w:iCs w:val="0"/>
+                <w:sz w:val="20"/>
               </w:rPr>
               <w:t xml:space="preserve"> B</w:t>
             </w:r>
@@ -3364,13 +3617,15 @@
                 <w:rStyle w:val="SubtleEmphasis"/>
                 <w:i w:val="0"/>
                 <w:iCs w:val="0"/>
-              </w:rPr>
-            </w:pPr>
-            <w:r>
-              <w:rPr>
-                <w:rStyle w:val="SubtleEmphasis"/>
-                <w:i w:val="0"/>
-                <w:iCs w:val="0"/>
+                <w:sz w:val="20"/>
+              </w:rPr>
+            </w:pPr>
+            <w:r>
+              <w:rPr>
+                <w:rStyle w:val="SubtleEmphasis"/>
+                <w:i w:val="0"/>
+                <w:iCs w:val="0"/>
+                <w:sz w:val="20"/>
               </w:rPr>
               <w:t>Serial/Coaxial-Based time distribution protocol</w:t>
             </w:r>
@@ -3389,13 +3644,15 @@
                 <w:rStyle w:val="SubtleEmphasis"/>
                 <w:i w:val="0"/>
                 <w:iCs w:val="0"/>
-              </w:rPr>
-            </w:pPr>
-            <w:r>
-              <w:rPr>
-                <w:rStyle w:val="SubtleEmphasis"/>
-                <w:i w:val="0"/>
-                <w:iCs w:val="0"/>
+                <w:sz w:val="20"/>
+              </w:rPr>
+            </w:pPr>
+            <w:r>
+              <w:rPr>
+                <w:rStyle w:val="SubtleEmphasis"/>
+                <w:i w:val="0"/>
+                <w:iCs w:val="0"/>
+                <w:sz w:val="20"/>
               </w:rPr>
               <w:t>SMTP</w:t>
             </w:r>
@@ -3412,13 +3669,15 @@
                 <w:rStyle w:val="SubtleEmphasis"/>
                 <w:i w:val="0"/>
                 <w:iCs w:val="0"/>
-              </w:rPr>
-            </w:pPr>
-            <w:r>
-              <w:rPr>
-                <w:rStyle w:val="SubtleEmphasis"/>
-                <w:i w:val="0"/>
-                <w:iCs w:val="0"/>
+                <w:sz w:val="20"/>
+              </w:rPr>
+            </w:pPr>
+            <w:r>
+              <w:rPr>
+                <w:rStyle w:val="SubtleEmphasis"/>
+                <w:i w:val="0"/>
+                <w:iCs w:val="0"/>
+                <w:sz w:val="20"/>
               </w:rPr>
               <w:t>Simple Mail Transfer Protocol</w:t>
             </w:r>
@@ -3435,13 +3694,15 @@
                 <w:rStyle w:val="SubtleEmphasis"/>
                 <w:i w:val="0"/>
                 <w:iCs w:val="0"/>
-              </w:rPr>
-            </w:pPr>
-            <w:r>
-              <w:rPr>
-                <w:rStyle w:val="SubtleEmphasis"/>
-                <w:i w:val="0"/>
-                <w:iCs w:val="0"/>
+                <w:sz w:val="20"/>
+              </w:rPr>
+            </w:pPr>
+            <w:r>
+              <w:rPr>
+                <w:rStyle w:val="SubtleEmphasis"/>
+                <w:i w:val="0"/>
+                <w:iCs w:val="0"/>
+                <w:sz w:val="20"/>
               </w:rPr>
               <w:t>Email transfer protocol</w:t>
             </w:r>
@@ -3463,13 +3724,15 @@
                 <w:rStyle w:val="SubtleEmphasis"/>
                 <w:i w:val="0"/>
                 <w:iCs w:val="0"/>
-              </w:rPr>
-            </w:pPr>
-            <w:r>
-              <w:rPr>
-                <w:rStyle w:val="SubtleEmphasis"/>
-                <w:i w:val="0"/>
-                <w:iCs w:val="0"/>
+                <w:sz w:val="20"/>
+              </w:rPr>
+            </w:pPr>
+            <w:r>
+              <w:rPr>
+                <w:rStyle w:val="SubtleEmphasis"/>
+                <w:i w:val="0"/>
+                <w:iCs w:val="0"/>
+                <w:sz w:val="20"/>
               </w:rPr>
               <w:t>PRP</w:t>
             </w:r>
@@ -3486,13 +3749,15 @@
                 <w:rStyle w:val="SubtleEmphasis"/>
                 <w:i w:val="0"/>
                 <w:iCs w:val="0"/>
-              </w:rPr>
-            </w:pPr>
-            <w:r>
-              <w:rPr>
-                <w:rStyle w:val="SubtleEmphasis"/>
-                <w:i w:val="0"/>
-                <w:iCs w:val="0"/>
+                <w:sz w:val="20"/>
+              </w:rPr>
+            </w:pPr>
+            <w:r>
+              <w:rPr>
+                <w:rStyle w:val="SubtleEmphasis"/>
+                <w:i w:val="0"/>
+                <w:iCs w:val="0"/>
+                <w:sz w:val="20"/>
               </w:rPr>
               <w:t>Parallel Redundancy Protocol</w:t>
             </w:r>
@@ -3509,13 +3774,15 @@
                 <w:rStyle w:val="SubtleEmphasis"/>
                 <w:i w:val="0"/>
                 <w:iCs w:val="0"/>
-              </w:rPr>
-            </w:pPr>
-            <w:r>
-              <w:rPr>
-                <w:rStyle w:val="SubtleEmphasis"/>
-                <w:i w:val="0"/>
-                <w:iCs w:val="0"/>
+                <w:sz w:val="20"/>
+              </w:rPr>
+            </w:pPr>
+            <w:r>
+              <w:rPr>
+                <w:rStyle w:val="SubtleEmphasis"/>
+                <w:i w:val="0"/>
+                <w:iCs w:val="0"/>
+                <w:sz w:val="20"/>
               </w:rPr>
               <w:t>Ethernet redundancy and failover method</w:t>
             </w:r>
@@ -3534,13 +3801,15 @@
                 <w:rStyle w:val="SubtleEmphasis"/>
                 <w:i w:val="0"/>
                 <w:iCs w:val="0"/>
-              </w:rPr>
-            </w:pPr>
-            <w:r>
-              <w:rPr>
-                <w:rStyle w:val="SubtleEmphasis"/>
-                <w:i w:val="0"/>
-                <w:iCs w:val="0"/>
+                <w:sz w:val="20"/>
+              </w:rPr>
+            </w:pPr>
+            <w:r>
+              <w:rPr>
+                <w:rStyle w:val="SubtleEmphasis"/>
+                <w:i w:val="0"/>
+                <w:iCs w:val="0"/>
+                <w:sz w:val="20"/>
               </w:rPr>
               <w:t>FTP</w:t>
             </w:r>
@@ -3557,13 +3826,15 @@
                 <w:rStyle w:val="SubtleEmphasis"/>
                 <w:i w:val="0"/>
                 <w:iCs w:val="0"/>
-              </w:rPr>
-            </w:pPr>
-            <w:r>
-              <w:rPr>
-                <w:rStyle w:val="SubtleEmphasis"/>
-                <w:i w:val="0"/>
-                <w:iCs w:val="0"/>
+                <w:sz w:val="20"/>
+              </w:rPr>
+            </w:pPr>
+            <w:r>
+              <w:rPr>
+                <w:rStyle w:val="SubtleEmphasis"/>
+                <w:i w:val="0"/>
+                <w:iCs w:val="0"/>
+                <w:sz w:val="20"/>
               </w:rPr>
               <w:t>File Transfer Protocol</w:t>
             </w:r>
@@ -3580,13 +3851,15 @@
                 <w:rStyle w:val="SubtleEmphasis"/>
                 <w:i w:val="0"/>
                 <w:iCs w:val="0"/>
-              </w:rPr>
-            </w:pPr>
-            <w:r>
-              <w:rPr>
-                <w:rStyle w:val="SubtleEmphasis"/>
-                <w:i w:val="0"/>
-                <w:iCs w:val="0"/>
+                <w:sz w:val="20"/>
+              </w:rPr>
+            </w:pPr>
+            <w:r>
+              <w:rPr>
+                <w:rStyle w:val="SubtleEmphasis"/>
+                <w:i w:val="0"/>
+                <w:iCs w:val="0"/>
+                <w:sz w:val="20"/>
               </w:rPr>
               <w:t>Ethernet-based file transfer protocol</w:t>
             </w:r>
@@ -3608,13 +3881,15 @@
                 <w:rStyle w:val="SubtleEmphasis"/>
                 <w:i w:val="0"/>
                 <w:iCs w:val="0"/>
-              </w:rPr>
-            </w:pPr>
-            <w:r>
-              <w:rPr>
-                <w:rStyle w:val="SubtleEmphasis"/>
-                <w:i w:val="0"/>
-                <w:iCs w:val="0"/>
+                <w:sz w:val="20"/>
+              </w:rPr>
+            </w:pPr>
+            <w:r>
+              <w:rPr>
+                <w:rStyle w:val="SubtleEmphasis"/>
+                <w:i w:val="0"/>
+                <w:iCs w:val="0"/>
+                <w:sz w:val="20"/>
               </w:rPr>
               <w:t>SFTP</w:t>
             </w:r>
@@ -3631,13 +3906,15 @@
                 <w:rStyle w:val="SubtleEmphasis"/>
                 <w:i w:val="0"/>
                 <w:iCs w:val="0"/>
-              </w:rPr>
-            </w:pPr>
-            <w:r>
-              <w:rPr>
-                <w:rStyle w:val="SubtleEmphasis"/>
-                <w:i w:val="0"/>
-                <w:iCs w:val="0"/>
+                <w:sz w:val="20"/>
+              </w:rPr>
+            </w:pPr>
+            <w:r>
+              <w:rPr>
+                <w:rStyle w:val="SubtleEmphasis"/>
+                <w:i w:val="0"/>
+                <w:iCs w:val="0"/>
+                <w:sz w:val="20"/>
               </w:rPr>
               <w:t>Secure File Transfer Protocol</w:t>
             </w:r>
@@ -3654,13 +3931,15 @@
                 <w:rStyle w:val="SubtleEmphasis"/>
                 <w:i w:val="0"/>
                 <w:iCs w:val="0"/>
-              </w:rPr>
-            </w:pPr>
-            <w:r>
-              <w:rPr>
-                <w:rStyle w:val="SubtleEmphasis"/>
-                <w:i w:val="0"/>
-                <w:iCs w:val="0"/>
+                <w:sz w:val="20"/>
+              </w:rPr>
+            </w:pPr>
+            <w:r>
+              <w:rPr>
+                <w:rStyle w:val="SubtleEmphasis"/>
+                <w:i w:val="0"/>
+                <w:iCs w:val="0"/>
+                <w:sz w:val="20"/>
               </w:rPr>
               <w:t>Secured ethernet-based file transfer protocol</w:t>
             </w:r>
@@ -3679,13 +3958,15 @@
                 <w:rStyle w:val="SubtleEmphasis"/>
                 <w:i w:val="0"/>
                 <w:iCs w:val="0"/>
-              </w:rPr>
-            </w:pPr>
-            <w:r>
-              <w:rPr>
-                <w:rStyle w:val="SubtleEmphasis"/>
-                <w:i w:val="0"/>
-                <w:iCs w:val="0"/>
+                <w:sz w:val="20"/>
+              </w:rPr>
+            </w:pPr>
+            <w:r>
+              <w:rPr>
+                <w:rStyle w:val="SubtleEmphasis"/>
+                <w:i w:val="0"/>
+                <w:iCs w:val="0"/>
+                <w:sz w:val="20"/>
               </w:rPr>
               <w:t>DFR</w:t>
             </w:r>
@@ -3702,13 +3983,15 @@
                 <w:rStyle w:val="SubtleEmphasis"/>
                 <w:i w:val="0"/>
                 <w:iCs w:val="0"/>
-              </w:rPr>
-            </w:pPr>
-            <w:r>
-              <w:rPr>
-                <w:rStyle w:val="SubtleEmphasis"/>
-                <w:i w:val="0"/>
-                <w:iCs w:val="0"/>
+                <w:sz w:val="20"/>
+              </w:rPr>
+            </w:pPr>
+            <w:r>
+              <w:rPr>
+                <w:rStyle w:val="SubtleEmphasis"/>
+                <w:i w:val="0"/>
+                <w:iCs w:val="0"/>
+                <w:sz w:val="20"/>
               </w:rPr>
               <w:t>Digital Fault Recorder</w:t>
             </w:r>
@@ -3725,13 +4008,15 @@
                 <w:rStyle w:val="SubtleEmphasis"/>
                 <w:i w:val="0"/>
                 <w:iCs w:val="0"/>
-              </w:rPr>
-            </w:pPr>
-            <w:r>
-              <w:rPr>
-                <w:rStyle w:val="SubtleEmphasis"/>
-                <w:i w:val="0"/>
-                <w:iCs w:val="0"/>
+                <w:sz w:val="20"/>
+              </w:rPr>
+            </w:pPr>
+            <w:r>
+              <w:rPr>
+                <w:rStyle w:val="SubtleEmphasis"/>
+                <w:i w:val="0"/>
+                <w:iCs w:val="0"/>
+                <w:sz w:val="20"/>
               </w:rPr>
               <w:t>Digital system for recording fault data</w:t>
             </w:r>
@@ -3753,13 +4038,15 @@
                 <w:rStyle w:val="SubtleEmphasis"/>
                 <w:i w:val="0"/>
                 <w:iCs w:val="0"/>
-              </w:rPr>
-            </w:pPr>
-            <w:r>
-              <w:rPr>
-                <w:rStyle w:val="SubtleEmphasis"/>
-                <w:i w:val="0"/>
-                <w:iCs w:val="0"/>
+                <w:sz w:val="20"/>
+              </w:rPr>
+            </w:pPr>
+            <w:r>
+              <w:rPr>
+                <w:rStyle w:val="SubtleEmphasis"/>
+                <w:i w:val="0"/>
+                <w:iCs w:val="0"/>
+                <w:sz w:val="20"/>
               </w:rPr>
               <w:t>DDR</w:t>
             </w:r>
@@ -3776,13 +4063,15 @@
                 <w:rStyle w:val="SubtleEmphasis"/>
                 <w:i w:val="0"/>
                 <w:iCs w:val="0"/>
-              </w:rPr>
-            </w:pPr>
-            <w:r>
-              <w:rPr>
-                <w:rStyle w:val="SubtleEmphasis"/>
-                <w:i w:val="0"/>
-                <w:iCs w:val="0"/>
+                <w:sz w:val="20"/>
+              </w:rPr>
+            </w:pPr>
+            <w:r>
+              <w:rPr>
+                <w:rStyle w:val="SubtleEmphasis"/>
+                <w:i w:val="0"/>
+                <w:iCs w:val="0"/>
+                <w:sz w:val="20"/>
               </w:rPr>
               <w:t>Digital Disturbance Recorder</w:t>
             </w:r>
@@ -3799,13 +4088,15 @@
                 <w:rStyle w:val="SubtleEmphasis"/>
                 <w:i w:val="0"/>
                 <w:iCs w:val="0"/>
-              </w:rPr>
-            </w:pPr>
-            <w:r>
-              <w:rPr>
-                <w:rStyle w:val="SubtleEmphasis"/>
-                <w:i w:val="0"/>
-                <w:iCs w:val="0"/>
+                <w:sz w:val="20"/>
+              </w:rPr>
+            </w:pPr>
+            <w:r>
+              <w:rPr>
+                <w:rStyle w:val="SubtleEmphasis"/>
+                <w:i w:val="0"/>
+                <w:iCs w:val="0"/>
+                <w:sz w:val="20"/>
               </w:rPr>
               <w:t>Digital system for trending disturbance data</w:t>
             </w:r>
@@ -3824,13 +4115,15 @@
                 <w:rStyle w:val="SubtleEmphasis"/>
                 <w:i w:val="0"/>
                 <w:iCs w:val="0"/>
-              </w:rPr>
-            </w:pPr>
-            <w:r>
-              <w:rPr>
-                <w:rStyle w:val="SubtleEmphasis"/>
-                <w:i w:val="0"/>
-                <w:iCs w:val="0"/>
+                <w:sz w:val="20"/>
+              </w:rPr>
+            </w:pPr>
+            <w:r>
+              <w:rPr>
+                <w:rStyle w:val="SubtleEmphasis"/>
+                <w:i w:val="0"/>
+                <w:iCs w:val="0"/>
+                <w:sz w:val="20"/>
               </w:rPr>
               <w:t>SOE/SER</w:t>
             </w:r>
@@ -3847,13 +4140,15 @@
                 <w:rStyle w:val="SubtleEmphasis"/>
                 <w:i w:val="0"/>
                 <w:iCs w:val="0"/>
-              </w:rPr>
-            </w:pPr>
-            <w:r>
-              <w:rPr>
-                <w:rStyle w:val="SubtleEmphasis"/>
-                <w:i w:val="0"/>
-                <w:iCs w:val="0"/>
+                <w:sz w:val="20"/>
+              </w:rPr>
+            </w:pPr>
+            <w:r>
+              <w:rPr>
+                <w:rStyle w:val="SubtleEmphasis"/>
+                <w:i w:val="0"/>
+                <w:iCs w:val="0"/>
+                <w:sz w:val="20"/>
               </w:rPr>
               <w:t xml:space="preserve">Sequence </w:t>
             </w:r>
@@ -3863,6 +4158,7 @@
                 <w:rStyle w:val="SubtleEmphasis"/>
                 <w:i w:val="0"/>
                 <w:iCs w:val="0"/>
+                <w:sz w:val="20"/>
               </w:rPr>
               <w:t>Of</w:t>
             </w:r>
@@ -3872,6 +4168,7 @@
                 <w:rStyle w:val="SubtleEmphasis"/>
                 <w:i w:val="0"/>
                 <w:iCs w:val="0"/>
+                <w:sz w:val="20"/>
               </w:rPr>
               <w:t xml:space="preserve"> Events/Sequential Event Recorder</w:t>
             </w:r>
@@ -3888,16 +4185,257 @@
                 <w:rStyle w:val="SubtleEmphasis"/>
                 <w:i w:val="0"/>
                 <w:iCs w:val="0"/>
-              </w:rPr>
-            </w:pPr>
-            <w:r>
-              <w:rPr>
-                <w:rStyle w:val="SubtleEmphasis"/>
-                <w:i w:val="0"/>
-                <w:iCs w:val="0"/>
+                <w:sz w:val="20"/>
+              </w:rPr>
+            </w:pPr>
+            <w:r>
+              <w:rPr>
+                <w:rStyle w:val="SubtleEmphasis"/>
+                <w:i w:val="0"/>
+                <w:iCs w:val="0"/>
+                <w:sz w:val="20"/>
               </w:rPr>
               <w:t>Sequential state change recorder</w:t>
             </w:r>
+          </w:p>
+        </w:tc>
+      </w:tr>
+      <w:tr>
+        <w:trPr>
+          <w:cnfStyle w:val="000000100000" w:firstRow="0" w:lastRow="0" w:firstColumn="0" w:lastColumn="0" w:oddVBand="0" w:evenVBand="0" w:oddHBand="1" w:evenHBand="0" w:firstRowFirstColumn="0" w:firstRowLastColumn="0" w:lastRowFirstColumn="0" w:lastRowLastColumn="0"/>
+        </w:trPr>
+        <w:tc>
+          <w:tcPr>
+            <w:cnfStyle w:val="001000000000" w:firstRow="0" w:lastRow="0" w:firstColumn="1" w:lastColumn="0" w:oddVBand="0" w:evenVBand="0" w:oddHBand="0" w:evenHBand="0" w:firstRowFirstColumn="0" w:firstRowLastColumn="0" w:lastRowFirstColumn="0" w:lastRowLastColumn="0"/>
+            <w:tcW w:w="1440" w:type="dxa"/>
+          </w:tcPr>
+          <w:p>
+            <w:pPr>
+              <w:rPr>
+                <w:rStyle w:val="SubtleEmphasis"/>
+                <w:i w:val="0"/>
+                <w:iCs w:val="0"/>
+                <w:sz w:val="20"/>
+              </w:rPr>
+            </w:pPr>
+            <w:r>
+              <w:rPr>
+                <w:rStyle w:val="SubtleEmphasis"/>
+                <w:i w:val="0"/>
+                <w:iCs w:val="0"/>
+                <w:sz w:val="20"/>
+              </w:rPr>
+              <w:t>RAS</w:t>
+            </w:r>
+          </w:p>
+        </w:tc>
+        <w:tc>
+          <w:tcPr>
+            <w:tcW w:w="4410" w:type="dxa"/>
+          </w:tcPr>
+          <w:p>
+            <w:pPr>
+              <w:cnfStyle w:val="000000100000" w:firstRow="0" w:lastRow="0" w:firstColumn="0" w:lastColumn="0" w:oddVBand="0" w:evenVBand="0" w:oddHBand="1" w:evenHBand="0" w:firstRowFirstColumn="0" w:firstRowLastColumn="0" w:lastRowFirstColumn="0" w:lastRowLastColumn="0"/>
+              <w:rPr>
+                <w:rStyle w:val="SubtleEmphasis"/>
+                <w:i w:val="0"/>
+                <w:iCs w:val="0"/>
+                <w:sz w:val="20"/>
+              </w:rPr>
+            </w:pPr>
+            <w:r>
+              <w:rPr>
+                <w:rStyle w:val="SubtleEmphasis"/>
+                <w:i w:val="0"/>
+                <w:iCs w:val="0"/>
+                <w:sz w:val="20"/>
+              </w:rPr>
+              <w:t>Remedial Action Scheme</w:t>
+            </w:r>
+          </w:p>
+        </w:tc>
+        <w:tc>
+          <w:tcPr>
+            <w:tcW w:w="4940" w:type="dxa"/>
+          </w:tcPr>
+          <w:p>
+            <w:pPr>
+              <w:cnfStyle w:val="000000100000" w:firstRow="0" w:lastRow="0" w:firstColumn="0" w:lastColumn="0" w:oddVBand="0" w:evenVBand="0" w:oddHBand="1" w:evenHBand="0" w:firstRowFirstColumn="0" w:firstRowLastColumn="0" w:lastRowFirstColumn="0" w:lastRowLastColumn="0"/>
+              <w:rPr>
+                <w:rStyle w:val="SubtleEmphasis"/>
+                <w:i w:val="0"/>
+                <w:iCs w:val="0"/>
+                <w:sz w:val="20"/>
+              </w:rPr>
+            </w:pPr>
+            <w:r>
+              <w:rPr>
+                <w:rStyle w:val="SubtleEmphasis"/>
+                <w:i w:val="0"/>
+                <w:iCs w:val="0"/>
+                <w:sz w:val="20"/>
+              </w:rPr>
+              <w:t>Advanced Protection System</w:t>
+            </w:r>
+          </w:p>
+        </w:tc>
+      </w:tr>
+      <w:tr>
+        <w:tc>
+          <w:tcPr>
+            <w:cnfStyle w:val="001000000000" w:firstRow="0" w:lastRow="0" w:firstColumn="1" w:lastColumn="0" w:oddVBand="0" w:evenVBand="0" w:oddHBand="0" w:evenHBand="0" w:firstRowFirstColumn="0" w:firstRowLastColumn="0" w:lastRowFirstColumn="0" w:lastRowLastColumn="0"/>
+            <w:tcW w:w="1440" w:type="dxa"/>
+          </w:tcPr>
+          <w:p>
+            <w:pPr>
+              <w:rPr>
+                <w:rStyle w:val="SubtleEmphasis"/>
+                <w:i w:val="0"/>
+                <w:iCs w:val="0"/>
+                <w:sz w:val="20"/>
+              </w:rPr>
+            </w:pPr>
+            <w:r>
+              <w:rPr>
+                <w:rStyle w:val="SubtleEmphasis"/>
+                <w:i w:val="0"/>
+                <w:iCs w:val="0"/>
+                <w:sz w:val="20"/>
+              </w:rPr>
+              <w:t>POTT</w:t>
+            </w:r>
+          </w:p>
+        </w:tc>
+        <w:tc>
+          <w:tcPr>
+            <w:tcW w:w="4410" w:type="dxa"/>
+          </w:tcPr>
+          <w:p>
+            <w:pPr>
+              <w:cnfStyle w:val="000000000000" w:firstRow="0" w:lastRow="0" w:firstColumn="0" w:lastColumn="0" w:oddVBand="0" w:evenVBand="0" w:oddHBand="0" w:evenHBand="0" w:firstRowFirstColumn="0" w:firstRowLastColumn="0" w:lastRowFirstColumn="0" w:lastRowLastColumn="0"/>
+              <w:rPr>
+                <w:rStyle w:val="SubtleEmphasis"/>
+                <w:i w:val="0"/>
+                <w:iCs w:val="0"/>
+                <w:sz w:val="20"/>
+              </w:rPr>
+            </w:pPr>
+            <w:r>
+              <w:rPr>
+                <w:rStyle w:val="SubtleEmphasis"/>
+                <w:i w:val="0"/>
+                <w:iCs w:val="0"/>
+                <w:sz w:val="20"/>
+              </w:rPr>
+              <w:t>Permissive Overreach Transfer Trip</w:t>
+            </w:r>
+          </w:p>
+        </w:tc>
+        <w:tc>
+          <w:tcPr>
+            <w:tcW w:w="4940" w:type="dxa"/>
+          </w:tcPr>
+          <w:p>
+            <w:pPr>
+              <w:cnfStyle w:val="000000000000" w:firstRow="0" w:lastRow="0" w:firstColumn="0" w:lastColumn="0" w:oddVBand="0" w:evenVBand="0" w:oddHBand="0" w:evenHBand="0" w:firstRowFirstColumn="0" w:firstRowLastColumn="0" w:lastRowFirstColumn="0" w:lastRowLastColumn="0"/>
+              <w:rPr>
+                <w:rStyle w:val="SubtleEmphasis"/>
+                <w:i w:val="0"/>
+                <w:iCs w:val="0"/>
+                <w:sz w:val="20"/>
+              </w:rPr>
+            </w:pPr>
+            <w:r>
+              <w:rPr>
+                <w:rStyle w:val="SubtleEmphasis"/>
+                <w:i w:val="0"/>
+                <w:iCs w:val="0"/>
+                <w:sz w:val="20"/>
+              </w:rPr>
+              <w:t>Communication Assisted Tripping Protection Scheme</w:t>
+            </w:r>
+          </w:p>
+        </w:tc>
+      </w:tr>
+      <w:tr>
+        <w:trPr>
+          <w:cnfStyle w:val="000000100000" w:firstRow="0" w:lastRow="0" w:firstColumn="0" w:lastColumn="0" w:oddVBand="0" w:evenVBand="0" w:oddHBand="1" w:evenHBand="0" w:firstRowFirstColumn="0" w:firstRowLastColumn="0" w:lastRowFirstColumn="0" w:lastRowLastColumn="0"/>
+        </w:trPr>
+        <w:tc>
+          <w:tcPr>
+            <w:cnfStyle w:val="001000000000" w:firstRow="0" w:lastRow="0" w:firstColumn="1" w:lastColumn="0" w:oddVBand="0" w:evenVBand="0" w:oddHBand="0" w:evenHBand="0" w:firstRowFirstColumn="0" w:firstRowLastColumn="0" w:lastRowFirstColumn="0" w:lastRowLastColumn="0"/>
+            <w:tcW w:w="1440" w:type="dxa"/>
+          </w:tcPr>
+          <w:p>
+            <w:pPr>
+              <w:rPr>
+                <w:rStyle w:val="SubtleEmphasis"/>
+                <w:i w:val="0"/>
+                <w:iCs w:val="0"/>
+                <w:sz w:val="20"/>
+              </w:rPr>
+            </w:pPr>
+            <w:r>
+              <w:rPr>
+                <w:rStyle w:val="SubtleEmphasis"/>
+                <w:i w:val="0"/>
+                <w:iCs w:val="0"/>
+                <w:sz w:val="20"/>
+              </w:rPr>
+              <w:t>DTT</w:t>
+            </w:r>
+          </w:p>
+        </w:tc>
+        <w:tc>
+          <w:tcPr>
+            <w:tcW w:w="4410" w:type="dxa"/>
+          </w:tcPr>
+          <w:p>
+            <w:pPr>
+              <w:cnfStyle w:val="000000100000" w:firstRow="0" w:lastRow="0" w:firstColumn="0" w:lastColumn="0" w:oddVBand="0" w:evenVBand="0" w:oddHBand="1" w:evenHBand="0" w:firstRowFirstColumn="0" w:firstRowLastColumn="0" w:lastRowFirstColumn="0" w:lastRowLastColumn="0"/>
+              <w:rPr>
+                <w:rStyle w:val="SubtleEmphasis"/>
+                <w:i w:val="0"/>
+                <w:iCs w:val="0"/>
+                <w:sz w:val="20"/>
+              </w:rPr>
+            </w:pPr>
+            <w:r>
+              <w:rPr>
+                <w:rStyle w:val="SubtleEmphasis"/>
+                <w:i w:val="0"/>
+                <w:iCs w:val="0"/>
+                <w:sz w:val="20"/>
+              </w:rPr>
+              <w:t>Direct Transfer Trip</w:t>
+            </w:r>
+          </w:p>
+        </w:tc>
+        <w:tc>
+          <w:tcPr>
+            <w:tcW w:w="4940" w:type="dxa"/>
+          </w:tcPr>
+          <w:p>
+            <w:pPr>
+              <w:cnfStyle w:val="000000100000" w:firstRow="0" w:lastRow="0" w:firstColumn="0" w:lastColumn="0" w:oddVBand="0" w:evenVBand="0" w:oddHBand="1" w:evenHBand="0" w:firstRowFirstColumn="0" w:firstRowLastColumn="0" w:lastRowFirstColumn="0" w:lastRowLastColumn="0"/>
+              <w:rPr>
+                <w:rStyle w:val="SubtleEmphasis"/>
+                <w:i w:val="0"/>
+                <w:iCs w:val="0"/>
+                <w:sz w:val="20"/>
+              </w:rPr>
+            </w:pPr>
+            <w:r>
+              <w:rPr>
+                <w:rStyle w:val="SubtleEmphasis"/>
+                <w:i w:val="0"/>
+                <w:iCs w:val="0"/>
+                <w:sz w:val="20"/>
+              </w:rPr>
+              <w:t>Communication Assisted Tripping Protection Scheme</w:t>
+            </w:r>
+            <w:bookmarkStart w:id="0" w:name="_GoBack"/>
+            <w:bookmarkEnd w:id="0"/>
           </w:p>
         </w:tc>
       </w:tr>
@@ -3938,7 +4476,7 @@
       </w:pPr>
     </w:pPrDefault>
   </w:docDefaults>
-  <w:latentStyles w:defLockedState="0" w:defUIPriority="99" w:defSemiHidden="0" w:defUnhideWhenUsed="0" w:defQFormat="0" w:count="377">
+  <w:latentStyles w:defLockedState="0" w:defUIPriority="99" w:defSemiHidden="0" w:defUnhideWhenUsed="0" w:defQFormat="0" w:count="375">
     <w:lsdException w:name="Normal" w:uiPriority="0" w:qFormat="1"/>
     <w:lsdException w:name="heading 1" w:uiPriority="9" w:qFormat="1"/>
     <w:lsdException w:name="heading 2" w:semiHidden="1" w:uiPriority="9" w:unhideWhenUsed="1" w:qFormat="1"/>
@@ -4044,6 +4582,7 @@
     <w:lsdException w:name="HTML Sample" w:semiHidden="1" w:unhideWhenUsed="1"/>
     <w:lsdException w:name="HTML Typewriter" w:semiHidden="1" w:unhideWhenUsed="1"/>
     <w:lsdException w:name="HTML Variable" w:semiHidden="1" w:unhideWhenUsed="1"/>
+    <w:lsdException w:name="Normal Table" w:semiHidden="1" w:unhideWhenUsed="1"/>
     <w:lsdException w:name="annotation subject" w:semiHidden="1" w:unhideWhenUsed="1"/>
     <w:lsdException w:name="No List" w:semiHidden="1" w:unhideWhenUsed="1"/>
     <w:lsdException w:name="Outline List 1" w:semiHidden="1" w:unhideWhenUsed="1"/>
@@ -4090,8 +4629,10 @@
     <w:lsdException w:name="Table Subtle 2" w:semiHidden="1" w:unhideWhenUsed="1"/>
     <w:lsdException w:name="Table Web 1" w:semiHidden="1" w:unhideWhenUsed="1"/>
     <w:lsdException w:name="Table Web 2" w:semiHidden="1" w:unhideWhenUsed="1"/>
+    <w:lsdException w:name="Table Web 3" w:semiHidden="1" w:unhideWhenUsed="1"/>
     <w:lsdException w:name="Balloon Text" w:semiHidden="1" w:unhideWhenUsed="1"/>
     <w:lsdException w:name="Table Grid" w:uiPriority="39"/>
+    <w:lsdException w:name="Table Theme" w:semiHidden="1" w:unhideWhenUsed="1"/>
     <w:lsdException w:name="Placeholder Text" w:semiHidden="1"/>
     <w:lsdException w:name="No Spacing" w:uiPriority="1" w:qFormat="1"/>
     <w:lsdException w:name="Light Shading" w:uiPriority="60"/>
@@ -4311,8 +4852,6 @@
     <w:lsdException w:name="Smart Hyperlink" w:semiHidden="1" w:unhideWhenUsed="1"/>
     <w:lsdException w:name="Hashtag" w:semiHidden="1" w:unhideWhenUsed="1"/>
     <w:lsdException w:name="Unresolved Mention" w:semiHidden="1" w:unhideWhenUsed="1"/>
-    <w:lsdException w:name="Smart Link" w:semiHidden="1" w:unhideWhenUsed="1"/>
-    <w:lsdException w:name="Smart Link Error" w:semiHidden="1" w:unhideWhenUsed="1"/>
   </w:latentStyles>
   <w:style w:type="paragraph" w:default="1" w:styleId="Normal">
     <w:name w:val="Normal"/>

</xml_diff>

<commit_message>
updated tla/fla and added placeholder documents for SEL and DNP protocol cheat sheets
</commit_message>
<xml_diff>
--- a/Cheat Sheets for Students/TLA-FLA Cheat Sheet.docx
+++ b/Cheat Sheets for Students/TLA-FLA Cheat Sheet.docx
@@ -5852,6 +5852,645 @@
           </w:p>
         </w:tc>
       </w:tr>
+      <w:tr>
+        <w:trPr>
+          <w:cnfStyle w:val="000000100000" w:firstRow="0" w:lastRow="0" w:firstColumn="0" w:lastColumn="0" w:oddVBand="0" w:evenVBand="0" w:oddHBand="1" w:evenHBand="0" w:firstRowFirstColumn="0" w:firstRowLastColumn="0" w:lastRowFirstColumn="0" w:lastRowLastColumn="0"/>
+        </w:trPr>
+        <w:tc>
+          <w:tcPr>
+            <w:cnfStyle w:val="001000000000" w:firstRow="0" w:lastRow="0" w:firstColumn="1" w:lastColumn="0" w:oddVBand="0" w:evenVBand="0" w:oddHBand="0" w:evenHBand="0" w:firstRowFirstColumn="0" w:firstRowLastColumn="0" w:lastRowFirstColumn="0" w:lastRowLastColumn="0"/>
+            <w:tcW w:w="1440" w:type="dxa"/>
+          </w:tcPr>
+          <w:p>
+            <w:pPr>
+              <w:rPr>
+                <w:rStyle w:val="SubtleEmphasis"/>
+                <w:i w:val="0"/>
+                <w:iCs w:val="0"/>
+                <w:sz w:val="20"/>
+              </w:rPr>
+            </w:pPr>
+            <w:r>
+              <w:rPr>
+                <w:rStyle w:val="SubtleEmphasis"/>
+                <w:i w:val="0"/>
+                <w:iCs w:val="0"/>
+                <w:sz w:val="20"/>
+              </w:rPr>
+              <w:t>CRC</w:t>
+            </w:r>
+          </w:p>
+        </w:tc>
+        <w:tc>
+          <w:tcPr>
+            <w:tcW w:w="4590" w:type="dxa"/>
+          </w:tcPr>
+          <w:p>
+            <w:pPr>
+              <w:cnfStyle w:val="000000100000" w:firstRow="0" w:lastRow="0" w:firstColumn="0" w:lastColumn="0" w:oddVBand="0" w:evenVBand="0" w:oddHBand="1" w:evenHBand="0" w:firstRowFirstColumn="0" w:firstRowLastColumn="0" w:lastRowFirstColumn="0" w:lastRowLastColumn="0"/>
+              <w:rPr>
+                <w:rStyle w:val="SubtleEmphasis"/>
+                <w:i w:val="0"/>
+                <w:iCs w:val="0"/>
+                <w:sz w:val="20"/>
+              </w:rPr>
+            </w:pPr>
+            <w:r>
+              <w:rPr>
+                <w:rStyle w:val="SubtleEmphasis"/>
+                <w:i w:val="0"/>
+                <w:iCs w:val="0"/>
+                <w:sz w:val="20"/>
+              </w:rPr>
+              <w:t>Cyclic Redundancy Check</w:t>
+            </w:r>
+          </w:p>
+        </w:tc>
+        <w:tc>
+          <w:tcPr>
+            <w:tcW w:w="4760" w:type="dxa"/>
+          </w:tcPr>
+          <w:p>
+            <w:pPr>
+              <w:cnfStyle w:val="000000100000" w:firstRow="0" w:lastRow="0" w:firstColumn="0" w:lastColumn="0" w:oddVBand="0" w:evenVBand="0" w:oddHBand="1" w:evenHBand="0" w:firstRowFirstColumn="0" w:firstRowLastColumn="0" w:lastRowFirstColumn="0" w:lastRowLastColumn="0"/>
+              <w:rPr>
+                <w:rStyle w:val="SubtleEmphasis"/>
+                <w:i w:val="0"/>
+                <w:iCs w:val="0"/>
+                <w:sz w:val="20"/>
+              </w:rPr>
+            </w:pPr>
+            <w:r>
+              <w:rPr>
+                <w:rStyle w:val="SubtleEmphasis"/>
+                <w:i w:val="0"/>
+                <w:iCs w:val="0"/>
+                <w:sz w:val="20"/>
+              </w:rPr>
+              <w:t xml:space="preserve">A simple </w:t>
+            </w:r>
+            <w:r>
+              <w:rPr>
+                <w:rStyle w:val="SubtleEmphasis"/>
+                <w:i w:val="0"/>
+                <w:iCs w:val="0"/>
+                <w:sz w:val="20"/>
+              </w:rPr>
+              <w:t>communications verification algorithm</w:t>
+            </w:r>
+          </w:p>
+        </w:tc>
+      </w:tr>
+      <w:tr>
+        <w:tc>
+          <w:tcPr>
+            <w:cnfStyle w:val="001000000000" w:firstRow="0" w:lastRow="0" w:firstColumn="1" w:lastColumn="0" w:oddVBand="0" w:evenVBand="0" w:oddHBand="0" w:evenHBand="0" w:firstRowFirstColumn="0" w:firstRowLastColumn="0" w:lastRowFirstColumn="0" w:lastRowLastColumn="0"/>
+            <w:tcW w:w="1440" w:type="dxa"/>
+          </w:tcPr>
+          <w:p>
+            <w:pPr>
+              <w:rPr>
+                <w:rStyle w:val="SubtleEmphasis"/>
+                <w:i w:val="0"/>
+                <w:iCs w:val="0"/>
+                <w:sz w:val="20"/>
+              </w:rPr>
+            </w:pPr>
+            <w:r>
+              <w:rPr>
+                <w:rStyle w:val="SubtleEmphasis"/>
+                <w:i w:val="0"/>
+                <w:iCs w:val="0"/>
+                <w:sz w:val="20"/>
+              </w:rPr>
+              <w:t>UTC</w:t>
+            </w:r>
+          </w:p>
+        </w:tc>
+        <w:tc>
+          <w:tcPr>
+            <w:tcW w:w="4590" w:type="dxa"/>
+          </w:tcPr>
+          <w:p>
+            <w:pPr>
+              <w:cnfStyle w:val="000000000000" w:firstRow="0" w:lastRow="0" w:firstColumn="0" w:lastColumn="0" w:oddVBand="0" w:evenVBand="0" w:oddHBand="0" w:evenHBand="0" w:firstRowFirstColumn="0" w:firstRowLastColumn="0" w:lastRowFirstColumn="0" w:lastRowLastColumn="0"/>
+              <w:rPr>
+                <w:rStyle w:val="SubtleEmphasis"/>
+                <w:i w:val="0"/>
+                <w:iCs w:val="0"/>
+                <w:sz w:val="20"/>
+              </w:rPr>
+            </w:pPr>
+            <w:r>
+              <w:rPr>
+                <w:rStyle w:val="SubtleEmphasis"/>
+                <w:i w:val="0"/>
+                <w:iCs w:val="0"/>
+                <w:sz w:val="20"/>
+              </w:rPr>
+              <w:t>Universal Time Code</w:t>
+            </w:r>
+          </w:p>
+        </w:tc>
+        <w:tc>
+          <w:tcPr>
+            <w:tcW w:w="4760" w:type="dxa"/>
+          </w:tcPr>
+          <w:p>
+            <w:pPr>
+              <w:cnfStyle w:val="000000000000" w:firstRow="0" w:lastRow="0" w:firstColumn="0" w:lastColumn="0" w:oddVBand="0" w:evenVBand="0" w:oddHBand="0" w:evenHBand="0" w:firstRowFirstColumn="0" w:firstRowLastColumn="0" w:lastRowFirstColumn="0" w:lastRowLastColumn="0"/>
+              <w:rPr>
+                <w:rStyle w:val="SubtleEmphasis"/>
+                <w:i w:val="0"/>
+                <w:iCs w:val="0"/>
+                <w:sz w:val="20"/>
+              </w:rPr>
+            </w:pPr>
+            <w:r>
+              <w:rPr>
+                <w:rStyle w:val="SubtleEmphasis"/>
+                <w:i w:val="0"/>
+                <w:iCs w:val="0"/>
+                <w:sz w:val="20"/>
+              </w:rPr>
+              <w:t>W</w:t>
+            </w:r>
+            <w:r>
+              <w:rPr>
+                <w:rStyle w:val="SubtleEmphasis"/>
+                <w:i w:val="0"/>
+                <w:iCs w:val="0"/>
+                <w:sz w:val="20"/>
+              </w:rPr>
+              <w:t xml:space="preserve">orld standard time, </w:t>
+            </w:r>
+            <w:r>
+              <w:rPr>
+                <w:rStyle w:val="SubtleEmphasis"/>
+                <w:i w:val="0"/>
+                <w:iCs w:val="0"/>
+                <w:sz w:val="20"/>
+              </w:rPr>
+              <w:t>local times are relative to this</w:t>
+            </w:r>
+          </w:p>
+        </w:tc>
+      </w:tr>
+      <w:tr>
+        <w:trPr>
+          <w:cnfStyle w:val="000000100000" w:firstRow="0" w:lastRow="0" w:firstColumn="0" w:lastColumn="0" w:oddVBand="0" w:evenVBand="0" w:oddHBand="1" w:evenHBand="0" w:firstRowFirstColumn="0" w:firstRowLastColumn="0" w:lastRowFirstColumn="0" w:lastRowLastColumn="0"/>
+        </w:trPr>
+        <w:tc>
+          <w:tcPr>
+            <w:cnfStyle w:val="001000000000" w:firstRow="0" w:lastRow="0" w:firstColumn="1" w:lastColumn="0" w:oddVBand="0" w:evenVBand="0" w:oddHBand="0" w:evenHBand="0" w:firstRowFirstColumn="0" w:firstRowLastColumn="0" w:lastRowFirstColumn="0" w:lastRowLastColumn="0"/>
+            <w:tcW w:w="1440" w:type="dxa"/>
+          </w:tcPr>
+          <w:p>
+            <w:pPr>
+              <w:rPr>
+                <w:rStyle w:val="SubtleEmphasis"/>
+                <w:i w:val="0"/>
+                <w:iCs w:val="0"/>
+                <w:sz w:val="20"/>
+              </w:rPr>
+            </w:pPr>
+            <w:r>
+              <w:rPr>
+                <w:rStyle w:val="SubtleEmphasis"/>
+                <w:i w:val="0"/>
+                <w:iCs w:val="0"/>
+                <w:sz w:val="20"/>
+              </w:rPr>
+              <w:t>DST</w:t>
+            </w:r>
+          </w:p>
+        </w:tc>
+        <w:tc>
+          <w:tcPr>
+            <w:tcW w:w="4590" w:type="dxa"/>
+          </w:tcPr>
+          <w:p>
+            <w:pPr>
+              <w:cnfStyle w:val="000000100000" w:firstRow="0" w:lastRow="0" w:firstColumn="0" w:lastColumn="0" w:oddVBand="0" w:evenVBand="0" w:oddHBand="1" w:evenHBand="0" w:firstRowFirstColumn="0" w:firstRowLastColumn="0" w:lastRowFirstColumn="0" w:lastRowLastColumn="0"/>
+              <w:rPr>
+                <w:rStyle w:val="SubtleEmphasis"/>
+                <w:i w:val="0"/>
+                <w:iCs w:val="0"/>
+                <w:sz w:val="20"/>
+              </w:rPr>
+            </w:pPr>
+            <w:r>
+              <w:rPr>
+                <w:rStyle w:val="SubtleEmphasis"/>
+                <w:i w:val="0"/>
+                <w:iCs w:val="0"/>
+                <w:sz w:val="20"/>
+              </w:rPr>
+              <w:t>Daylight Savings Time (offset)</w:t>
+            </w:r>
+          </w:p>
+        </w:tc>
+        <w:tc>
+          <w:tcPr>
+            <w:tcW w:w="4760" w:type="dxa"/>
+          </w:tcPr>
+          <w:p>
+            <w:pPr>
+              <w:cnfStyle w:val="000000100000" w:firstRow="0" w:lastRow="0" w:firstColumn="0" w:lastColumn="0" w:oddVBand="0" w:evenVBand="0" w:oddHBand="1" w:evenHBand="0" w:firstRowFirstColumn="0" w:firstRowLastColumn="0" w:lastRowFirstColumn="0" w:lastRowLastColumn="0"/>
+              <w:rPr>
+                <w:rStyle w:val="SubtleEmphasis"/>
+                <w:i w:val="0"/>
+                <w:iCs w:val="0"/>
+                <w:sz w:val="20"/>
+              </w:rPr>
+            </w:pPr>
+            <w:r>
+              <w:rPr>
+                <w:rStyle w:val="SubtleEmphasis"/>
+                <w:i w:val="0"/>
+                <w:iCs w:val="0"/>
+                <w:sz w:val="20"/>
+              </w:rPr>
+              <w:t>Offset applied for daylight savings time (United States)</w:t>
+            </w:r>
+          </w:p>
+        </w:tc>
+      </w:tr>
+      <w:tr>
+        <w:tc>
+          <w:tcPr>
+            <w:cnfStyle w:val="001000000000" w:firstRow="0" w:lastRow="0" w:firstColumn="1" w:lastColumn="0" w:oddVBand="0" w:evenVBand="0" w:oddHBand="0" w:evenHBand="0" w:firstRowFirstColumn="0" w:firstRowLastColumn="0" w:lastRowFirstColumn="0" w:lastRowLastColumn="0"/>
+            <w:tcW w:w="1440" w:type="dxa"/>
+          </w:tcPr>
+          <w:p>
+            <w:pPr>
+              <w:rPr>
+                <w:rStyle w:val="SubtleEmphasis"/>
+                <w:i w:val="0"/>
+                <w:iCs w:val="0"/>
+                <w:sz w:val="20"/>
+              </w:rPr>
+            </w:pPr>
+            <w:r>
+              <w:rPr>
+                <w:rStyle w:val="SubtleEmphasis"/>
+                <w:i w:val="0"/>
+                <w:iCs w:val="0"/>
+                <w:sz w:val="20"/>
+              </w:rPr>
+              <w:t>MV</w:t>
+            </w:r>
+          </w:p>
+        </w:tc>
+        <w:tc>
+          <w:tcPr>
+            <w:tcW w:w="4590" w:type="dxa"/>
+          </w:tcPr>
+          <w:p>
+            <w:pPr>
+              <w:cnfStyle w:val="000000000000" w:firstRow="0" w:lastRow="0" w:firstColumn="0" w:lastColumn="0" w:oddVBand="0" w:evenVBand="0" w:oddHBand="0" w:evenHBand="0" w:firstRowFirstColumn="0" w:firstRowLastColumn="0" w:lastRowFirstColumn="0" w:lastRowLastColumn="0"/>
+              <w:rPr>
+                <w:rStyle w:val="SubtleEmphasis"/>
+                <w:i w:val="0"/>
+                <w:iCs w:val="0"/>
+                <w:sz w:val="20"/>
+              </w:rPr>
+            </w:pPr>
+            <w:r>
+              <w:rPr>
+                <w:rStyle w:val="SubtleEmphasis"/>
+                <w:i w:val="0"/>
+                <w:iCs w:val="0"/>
+                <w:sz w:val="20"/>
+              </w:rPr>
+              <w:t>Measured Va</w:t>
+            </w:r>
+            <w:r>
+              <w:rPr>
+                <w:rStyle w:val="SubtleEmphasis"/>
+                <w:i w:val="0"/>
+                <w:iCs w:val="0"/>
+                <w:sz w:val="20"/>
+              </w:rPr>
+              <w:t>lue</w:t>
+            </w:r>
+          </w:p>
+        </w:tc>
+        <w:tc>
+          <w:tcPr>
+            <w:tcW w:w="4760" w:type="dxa"/>
+          </w:tcPr>
+          <w:p>
+            <w:pPr>
+              <w:cnfStyle w:val="000000000000" w:firstRow="0" w:lastRow="0" w:firstColumn="0" w:lastColumn="0" w:oddVBand="0" w:evenVBand="0" w:oddHBand="0" w:evenHBand="0" w:firstRowFirstColumn="0" w:firstRowLastColumn="0" w:lastRowFirstColumn="0" w:lastRowLastColumn="0"/>
+              <w:rPr>
+                <w:rStyle w:val="SubtleEmphasis"/>
+                <w:i w:val="0"/>
+                <w:iCs w:val="0"/>
+                <w:sz w:val="20"/>
+              </w:rPr>
+            </w:pPr>
+            <w:r>
+              <w:rPr>
+                <w:rStyle w:val="SubtleEmphasis"/>
+                <w:i w:val="0"/>
+                <w:iCs w:val="0"/>
+                <w:sz w:val="20"/>
+              </w:rPr>
+              <w:t>IEC standard variable type for analog data points</w:t>
+            </w:r>
+          </w:p>
+        </w:tc>
+      </w:tr>
+      <w:tr>
+        <w:trPr>
+          <w:cnfStyle w:val="000000100000" w:firstRow="0" w:lastRow="0" w:firstColumn="0" w:lastColumn="0" w:oddVBand="0" w:evenVBand="0" w:oddHBand="1" w:evenHBand="0" w:firstRowFirstColumn="0" w:firstRowLastColumn="0" w:lastRowFirstColumn="0" w:lastRowLastColumn="0"/>
+        </w:trPr>
+        <w:tc>
+          <w:tcPr>
+            <w:cnfStyle w:val="001000000000" w:firstRow="0" w:lastRow="0" w:firstColumn="1" w:lastColumn="0" w:oddVBand="0" w:evenVBand="0" w:oddHBand="0" w:evenHBand="0" w:firstRowFirstColumn="0" w:firstRowLastColumn="0" w:lastRowFirstColumn="0" w:lastRowLastColumn="0"/>
+            <w:tcW w:w="1440" w:type="dxa"/>
+          </w:tcPr>
+          <w:p>
+            <w:pPr>
+              <w:rPr>
+                <w:rStyle w:val="SubtleEmphasis"/>
+                <w:i w:val="0"/>
+                <w:iCs w:val="0"/>
+                <w:sz w:val="20"/>
+              </w:rPr>
+            </w:pPr>
+            <w:r>
+              <w:rPr>
+                <w:rStyle w:val="SubtleEmphasis"/>
+                <w:i w:val="0"/>
+                <w:iCs w:val="0"/>
+                <w:sz w:val="20"/>
+              </w:rPr>
+              <w:t>CMV</w:t>
+            </w:r>
+          </w:p>
+        </w:tc>
+        <w:tc>
+          <w:tcPr>
+            <w:tcW w:w="4590" w:type="dxa"/>
+          </w:tcPr>
+          <w:p>
+            <w:pPr>
+              <w:cnfStyle w:val="000000100000" w:firstRow="0" w:lastRow="0" w:firstColumn="0" w:lastColumn="0" w:oddVBand="0" w:evenVBand="0" w:oddHBand="1" w:evenHBand="0" w:firstRowFirstColumn="0" w:firstRowLastColumn="0" w:lastRowFirstColumn="0" w:lastRowLastColumn="0"/>
+              <w:rPr>
+                <w:rStyle w:val="SubtleEmphasis"/>
+                <w:i w:val="0"/>
+                <w:iCs w:val="0"/>
+                <w:sz w:val="20"/>
+              </w:rPr>
+            </w:pPr>
+            <w:r>
+              <w:rPr>
+                <w:rStyle w:val="SubtleEmphasis"/>
+                <w:i w:val="0"/>
+                <w:iCs w:val="0"/>
+                <w:sz w:val="20"/>
+              </w:rPr>
+              <w:t>Complex Measured Value</w:t>
+            </w:r>
+          </w:p>
+        </w:tc>
+        <w:tc>
+          <w:tcPr>
+            <w:tcW w:w="4760" w:type="dxa"/>
+          </w:tcPr>
+          <w:p>
+            <w:pPr>
+              <w:cnfStyle w:val="000000100000" w:firstRow="0" w:lastRow="0" w:firstColumn="0" w:lastColumn="0" w:oddVBand="0" w:evenVBand="0" w:oddHBand="1" w:evenHBand="0" w:firstRowFirstColumn="0" w:firstRowLastColumn="0" w:lastRowFirstColumn="0" w:lastRowLastColumn="0"/>
+              <w:rPr>
+                <w:rStyle w:val="SubtleEmphasis"/>
+                <w:i w:val="0"/>
+                <w:iCs w:val="0"/>
+                <w:sz w:val="20"/>
+              </w:rPr>
+            </w:pPr>
+            <w:r>
+              <w:rPr>
+                <w:rStyle w:val="SubtleEmphasis"/>
+                <w:i w:val="0"/>
+                <w:iCs w:val="0"/>
+                <w:sz w:val="20"/>
+              </w:rPr>
+              <w:t>IEC standard variable type for complex analog data</w:t>
+            </w:r>
+          </w:p>
+        </w:tc>
+      </w:tr>
+      <w:tr>
+        <w:tc>
+          <w:tcPr>
+            <w:cnfStyle w:val="001000000000" w:firstRow="0" w:lastRow="0" w:firstColumn="1" w:lastColumn="0" w:oddVBand="0" w:evenVBand="0" w:oddHBand="0" w:evenHBand="0" w:firstRowFirstColumn="0" w:firstRowLastColumn="0" w:lastRowFirstColumn="0" w:lastRowLastColumn="0"/>
+            <w:tcW w:w="1440" w:type="dxa"/>
+          </w:tcPr>
+          <w:p>
+            <w:pPr>
+              <w:rPr>
+                <w:rStyle w:val="SubtleEmphasis"/>
+                <w:i w:val="0"/>
+                <w:iCs w:val="0"/>
+                <w:sz w:val="20"/>
+              </w:rPr>
+            </w:pPr>
+            <w:r>
+              <w:rPr>
+                <w:rStyle w:val="SubtleEmphasis"/>
+                <w:i w:val="0"/>
+                <w:iCs w:val="0"/>
+                <w:sz w:val="20"/>
+              </w:rPr>
+              <w:t>SPS</w:t>
+            </w:r>
+          </w:p>
+        </w:tc>
+        <w:tc>
+          <w:tcPr>
+            <w:tcW w:w="4590" w:type="dxa"/>
+          </w:tcPr>
+          <w:p>
+            <w:pPr>
+              <w:cnfStyle w:val="000000000000" w:firstRow="0" w:lastRow="0" w:firstColumn="0" w:lastColumn="0" w:oddVBand="0" w:evenVBand="0" w:oddHBand="0" w:evenHBand="0" w:firstRowFirstColumn="0" w:firstRowLastColumn="0" w:lastRowFirstColumn="0" w:lastRowLastColumn="0"/>
+              <w:rPr>
+                <w:rStyle w:val="SubtleEmphasis"/>
+                <w:i w:val="0"/>
+                <w:iCs w:val="0"/>
+                <w:sz w:val="20"/>
+              </w:rPr>
+            </w:pPr>
+            <w:r>
+              <w:rPr>
+                <w:rStyle w:val="SubtleEmphasis"/>
+                <w:i w:val="0"/>
+                <w:iCs w:val="0"/>
+                <w:sz w:val="20"/>
+              </w:rPr>
+              <w:t>Single Point Status</w:t>
+            </w:r>
+          </w:p>
+        </w:tc>
+        <w:tc>
+          <w:tcPr>
+            <w:tcW w:w="4760" w:type="dxa"/>
+          </w:tcPr>
+          <w:p>
+            <w:pPr>
+              <w:cnfStyle w:val="000000000000" w:firstRow="0" w:lastRow="0" w:firstColumn="0" w:lastColumn="0" w:oddVBand="0" w:evenVBand="0" w:oddHBand="0" w:evenHBand="0" w:firstRowFirstColumn="0" w:firstRowLastColumn="0" w:lastRowFirstColumn="0" w:lastRowLastColumn="0"/>
+              <w:rPr>
+                <w:rStyle w:val="SubtleEmphasis"/>
+                <w:i w:val="0"/>
+                <w:iCs w:val="0"/>
+                <w:sz w:val="20"/>
+              </w:rPr>
+            </w:pPr>
+            <w:r>
+              <w:rPr>
+                <w:rStyle w:val="SubtleEmphasis"/>
+                <w:i w:val="0"/>
+                <w:iCs w:val="0"/>
+                <w:sz w:val="20"/>
+              </w:rPr>
+              <w:t>IEC standard variable type for binary data points</w:t>
+            </w:r>
+          </w:p>
+        </w:tc>
+      </w:tr>
+      <w:tr>
+        <w:trPr>
+          <w:cnfStyle w:val="000000100000" w:firstRow="0" w:lastRow="0" w:firstColumn="0" w:lastColumn="0" w:oddVBand="0" w:evenVBand="0" w:oddHBand="1" w:evenHBand="0" w:firstRowFirstColumn="0" w:firstRowLastColumn="0" w:lastRowFirstColumn="0" w:lastRowLastColumn="0"/>
+        </w:trPr>
+        <w:tc>
+          <w:tcPr>
+            <w:cnfStyle w:val="001000000000" w:firstRow="0" w:lastRow="0" w:firstColumn="1" w:lastColumn="0" w:oddVBand="0" w:evenVBand="0" w:oddHBand="0" w:evenHBand="0" w:firstRowFirstColumn="0" w:firstRowLastColumn="0" w:lastRowFirstColumn="0" w:lastRowLastColumn="0"/>
+            <w:tcW w:w="1440" w:type="dxa"/>
+          </w:tcPr>
+          <w:p>
+            <w:pPr>
+              <w:rPr>
+                <w:rStyle w:val="SubtleEmphasis"/>
+                <w:i w:val="0"/>
+                <w:iCs w:val="0"/>
+                <w:sz w:val="20"/>
+              </w:rPr>
+            </w:pPr>
+            <w:r>
+              <w:rPr>
+                <w:rStyle w:val="SubtleEmphasis"/>
+                <w:i w:val="0"/>
+                <w:iCs w:val="0"/>
+                <w:sz w:val="20"/>
+              </w:rPr>
+              <w:t>EA</w:t>
+            </w:r>
+          </w:p>
+        </w:tc>
+        <w:tc>
+          <w:tcPr>
+            <w:tcW w:w="4590" w:type="dxa"/>
+          </w:tcPr>
+          <w:p>
+            <w:pPr>
+              <w:cnfStyle w:val="000000100000" w:firstRow="0" w:lastRow="0" w:firstColumn="0" w:lastColumn="0" w:oddVBand="0" w:evenVBand="0" w:oddHBand="1" w:evenHBand="0" w:firstRowFirstColumn="0" w:firstRowLastColumn="0" w:lastRowFirstColumn="0" w:lastRowLastColumn="0"/>
+              <w:rPr>
+                <w:rStyle w:val="SubtleEmphasis"/>
+                <w:i w:val="0"/>
+                <w:iCs w:val="0"/>
+                <w:sz w:val="20"/>
+              </w:rPr>
+            </w:pPr>
+            <w:r>
+              <w:rPr>
+                <w:rStyle w:val="SubtleEmphasis"/>
+                <w:i w:val="0"/>
+                <w:iCs w:val="0"/>
+                <w:sz w:val="20"/>
+              </w:rPr>
+              <w:t>Engineering Access</w:t>
+            </w:r>
+          </w:p>
+        </w:tc>
+        <w:tc>
+          <w:tcPr>
+            <w:tcW w:w="4760" w:type="dxa"/>
+          </w:tcPr>
+          <w:p>
+            <w:pPr>
+              <w:cnfStyle w:val="000000100000" w:firstRow="0" w:lastRow="0" w:firstColumn="0" w:lastColumn="0" w:oddVBand="0" w:evenVBand="0" w:oddHBand="1" w:evenHBand="0" w:firstRowFirstColumn="0" w:firstRowLastColumn="0" w:lastRowFirstColumn="0" w:lastRowLastColumn="0"/>
+              <w:rPr>
+                <w:rStyle w:val="SubtleEmphasis"/>
+                <w:i w:val="0"/>
+                <w:iCs w:val="0"/>
+                <w:sz w:val="20"/>
+              </w:rPr>
+            </w:pPr>
+            <w:r>
+              <w:rPr>
+                <w:rStyle w:val="SubtleEmphasis"/>
+                <w:i w:val="0"/>
+                <w:iCs w:val="0"/>
+                <w:sz w:val="20"/>
+              </w:rPr>
+              <w:t>Description for remote configuration communications</w:t>
+            </w:r>
+          </w:p>
+        </w:tc>
+      </w:tr>
+      <w:tr>
+        <w:tc>
+          <w:tcPr>
+            <w:cnfStyle w:val="001000000000" w:firstRow="0" w:lastRow="0" w:firstColumn="1" w:lastColumn="0" w:oddVBand="0" w:evenVBand="0" w:oddHBand="0" w:evenHBand="0" w:firstRowFirstColumn="0" w:firstRowLastColumn="0" w:lastRowFirstColumn="0" w:lastRowLastColumn="0"/>
+            <w:tcW w:w="1440" w:type="dxa"/>
+          </w:tcPr>
+          <w:p>
+            <w:pPr>
+              <w:rPr>
+                <w:rStyle w:val="SubtleEmphasis"/>
+                <w:i w:val="0"/>
+                <w:iCs w:val="0"/>
+                <w:sz w:val="20"/>
+              </w:rPr>
+            </w:pPr>
+            <w:bookmarkStart w:id="0" w:name="_GoBack"/>
+            <w:bookmarkEnd w:id="0"/>
+          </w:p>
+        </w:tc>
+        <w:tc>
+          <w:tcPr>
+            <w:tcW w:w="4590" w:type="dxa"/>
+          </w:tcPr>
+          <w:p>
+            <w:pPr>
+              <w:cnfStyle w:val="000000000000" w:firstRow="0" w:lastRow="0" w:firstColumn="0" w:lastColumn="0" w:oddVBand="0" w:evenVBand="0" w:oddHBand="0" w:evenHBand="0" w:firstRowFirstColumn="0" w:firstRowLastColumn="0" w:lastRowFirstColumn="0" w:lastRowLastColumn="0"/>
+              <w:rPr>
+                <w:rStyle w:val="SubtleEmphasis"/>
+                <w:i w:val="0"/>
+                <w:iCs w:val="0"/>
+                <w:sz w:val="20"/>
+              </w:rPr>
+            </w:pPr>
+          </w:p>
+        </w:tc>
+        <w:tc>
+          <w:tcPr>
+            <w:tcW w:w="4760" w:type="dxa"/>
+          </w:tcPr>
+          <w:p>
+            <w:pPr>
+              <w:cnfStyle w:val="000000000000" w:firstRow="0" w:lastRow="0" w:firstColumn="0" w:lastColumn="0" w:oddVBand="0" w:evenVBand="0" w:oddHBand="0" w:evenHBand="0" w:firstRowFirstColumn="0" w:firstRowLastColumn="0" w:lastRowFirstColumn="0" w:lastRowLastColumn="0"/>
+              <w:rPr>
+                <w:rStyle w:val="SubtleEmphasis"/>
+                <w:i w:val="0"/>
+                <w:iCs w:val="0"/>
+                <w:sz w:val="20"/>
+              </w:rPr>
+            </w:pPr>
+          </w:p>
+        </w:tc>
+      </w:tr>
     </w:tbl>
     <w:p>
       <w:pPr>
@@ -5861,8 +6500,6 @@
           <w:iCs w:val="0"/>
         </w:rPr>
       </w:pPr>
-      <w:bookmarkStart w:id="0" w:name="_GoBack"/>
-      <w:bookmarkEnd w:id="0"/>
     </w:p>
     <w:sectPr>
       <w:pgSz w:w="12240" w:h="15840"/>

</xml_diff>

<commit_message>
updated deadband example script and created acrtac screenshot script
</commit_message>
<xml_diff>
--- a/Cheat Sheets for Students/TLA-FLA Cheat Sheet.docx
+++ b/Cheat Sheets for Students/TLA-FLA Cheat Sheet.docx
@@ -292,27 +292,7 @@
                 <w:iCs w:val="0"/>
                 <w:sz w:val="20"/>
               </w:rPr>
-              <w:t xml:space="preserve">Supervisory Control </w:t>
-            </w:r>
-            <w:proofErr w:type="gramStart"/>
-            <w:r>
-              <w:rPr>
-                <w:rStyle w:val="SubtleEmphasis"/>
-                <w:i w:val="0"/>
-                <w:iCs w:val="0"/>
-                <w:sz w:val="20"/>
-              </w:rPr>
-              <w:t>And</w:t>
-            </w:r>
-            <w:proofErr w:type="gramEnd"/>
-            <w:r>
-              <w:rPr>
-                <w:rStyle w:val="SubtleEmphasis"/>
-                <w:i w:val="0"/>
-                <w:iCs w:val="0"/>
-                <w:sz w:val="20"/>
-              </w:rPr>
-              <w:t xml:space="preserve"> Data Acquisition</w:t>
+              <w:t>Supervisory Control And Data Acquisition</w:t>
             </w:r>
           </w:p>
         </w:tc>
@@ -4025,27 +4005,7 @@
                 <w:iCs w:val="0"/>
                 <w:sz w:val="20"/>
               </w:rPr>
-              <w:t xml:space="preserve">Inter-Range Instrument Group </w:t>
-            </w:r>
-            <w:proofErr w:type="gramStart"/>
-            <w:r>
-              <w:rPr>
-                <w:rStyle w:val="SubtleEmphasis"/>
-                <w:i w:val="0"/>
-                <w:iCs w:val="0"/>
-                <w:sz w:val="20"/>
-              </w:rPr>
-              <w:t>version</w:t>
-            </w:r>
-            <w:proofErr w:type="gramEnd"/>
-            <w:r>
-              <w:rPr>
-                <w:rStyle w:val="SubtleEmphasis"/>
-                <w:i w:val="0"/>
-                <w:iCs w:val="0"/>
-                <w:sz w:val="20"/>
-              </w:rPr>
-              <w:t xml:space="preserve"> B</w:t>
+              <w:t>Inter-Range Instrument Group version B</w:t>
             </w:r>
           </w:p>
         </w:tc>
@@ -4597,27 +4557,7 @@
                 <w:iCs w:val="0"/>
                 <w:sz w:val="20"/>
               </w:rPr>
-              <w:t xml:space="preserve">Sequence </w:t>
-            </w:r>
-            <w:proofErr w:type="gramStart"/>
-            <w:r>
-              <w:rPr>
-                <w:rStyle w:val="SubtleEmphasis"/>
-                <w:i w:val="0"/>
-                <w:iCs w:val="0"/>
-                <w:sz w:val="20"/>
-              </w:rPr>
-              <w:t>Of</w:t>
-            </w:r>
-            <w:proofErr w:type="gramEnd"/>
-            <w:r>
-              <w:rPr>
-                <w:rStyle w:val="SubtleEmphasis"/>
-                <w:i w:val="0"/>
-                <w:iCs w:val="0"/>
-                <w:sz w:val="20"/>
-              </w:rPr>
-              <w:t xml:space="preserve"> Events/Sequential Event Recorder</w:t>
+              <w:t>Sequence Of Events/Sequential Event Recorder</w:t>
             </w:r>
           </w:p>
         </w:tc>
@@ -5376,27 +5316,7 @@
                 <w:iCs w:val="0"/>
                 <w:sz w:val="20"/>
               </w:rPr>
-              <w:t xml:space="preserve">Analog </w:t>
-            </w:r>
-            <w:proofErr w:type="spellStart"/>
-            <w:r>
-              <w:rPr>
-                <w:rStyle w:val="SubtleEmphasis"/>
-                <w:i w:val="0"/>
-                <w:iCs w:val="0"/>
-                <w:sz w:val="20"/>
-              </w:rPr>
-              <w:t>Input/Output</w:t>
-            </w:r>
-            <w:proofErr w:type="spellEnd"/>
-            <w:r>
-              <w:rPr>
-                <w:rStyle w:val="SubtleEmphasis"/>
-                <w:i w:val="0"/>
-                <w:iCs w:val="0"/>
-                <w:sz w:val="20"/>
-              </w:rPr>
-              <w:t xml:space="preserve"> (respectively)</w:t>
+              <w:t>Analog Input/Output (respectively)</w:t>
             </w:r>
           </w:p>
         </w:tc>
@@ -5485,27 +5405,7 @@
                 <w:iCs w:val="0"/>
                 <w:sz w:val="20"/>
               </w:rPr>
-              <w:t xml:space="preserve">Binary/Digital </w:t>
-            </w:r>
-            <w:proofErr w:type="spellStart"/>
-            <w:r>
-              <w:rPr>
-                <w:rStyle w:val="SubtleEmphasis"/>
-                <w:i w:val="0"/>
-                <w:iCs w:val="0"/>
-                <w:sz w:val="20"/>
-              </w:rPr>
-              <w:t>Input/Output</w:t>
-            </w:r>
-            <w:proofErr w:type="spellEnd"/>
-            <w:r>
-              <w:rPr>
-                <w:rStyle w:val="SubtleEmphasis"/>
-                <w:i w:val="0"/>
-                <w:iCs w:val="0"/>
-                <w:sz w:val="20"/>
-              </w:rPr>
-              <w:t xml:space="preserve"> (respectively)</w:t>
+              <w:t>Binary/Digital Input/Output (respectively)</w:t>
             </w:r>
           </w:p>
         </w:tc>
@@ -5802,27 +5702,7 @@
                 <w:iCs w:val="0"/>
                 <w:sz w:val="20"/>
               </w:rPr>
-              <w:t xml:space="preserve"> </w:t>
-            </w:r>
-            <w:proofErr w:type="gramStart"/>
-            <w:r>
-              <w:rPr>
-                <w:rStyle w:val="SubtleEmphasis"/>
-                <w:i w:val="0"/>
-                <w:iCs w:val="0"/>
-                <w:sz w:val="20"/>
-              </w:rPr>
-              <w:t>And</w:t>
-            </w:r>
-            <w:proofErr w:type="gramEnd"/>
-            <w:r>
-              <w:rPr>
-                <w:rStyle w:val="SubtleEmphasis"/>
-                <w:i w:val="0"/>
-                <w:iCs w:val="0"/>
-                <w:sz w:val="20"/>
-              </w:rPr>
-              <w:t xml:space="preserve"> Chair</w:t>
+              <w:t xml:space="preserve"> And Chair</w:t>
             </w:r>
           </w:p>
         </w:tc>
@@ -6454,40 +6334,251 @@
                 <w:sz w:val="20"/>
               </w:rPr>
             </w:pPr>
+            <w:r>
+              <w:rPr>
+                <w:rStyle w:val="SubtleEmphasis"/>
+                <w:i w:val="0"/>
+                <w:iCs w:val="0"/>
+                <w:sz w:val="20"/>
+              </w:rPr>
+              <w:t>MSB</w:t>
+            </w:r>
+          </w:p>
+        </w:tc>
+        <w:tc>
+          <w:tcPr>
+            <w:tcW w:w="4590" w:type="dxa"/>
+          </w:tcPr>
+          <w:p>
+            <w:pPr>
+              <w:cnfStyle w:val="000000000000" w:firstRow="0" w:lastRow="0" w:firstColumn="0" w:lastColumn="0" w:oddVBand="0" w:evenVBand="0" w:oddHBand="0" w:evenHBand="0" w:firstRowFirstColumn="0" w:firstRowLastColumn="0" w:lastRowFirstColumn="0" w:lastRowLastColumn="0"/>
+              <w:rPr>
+                <w:rStyle w:val="SubtleEmphasis"/>
+                <w:i w:val="0"/>
+                <w:iCs w:val="0"/>
+                <w:sz w:val="20"/>
+              </w:rPr>
+            </w:pPr>
+            <w:r>
+              <w:rPr>
+                <w:rStyle w:val="SubtleEmphasis"/>
+                <w:i w:val="0"/>
+                <w:iCs w:val="0"/>
+                <w:sz w:val="20"/>
+              </w:rPr>
+              <w:t>Most Significant Bit/Byte</w:t>
+            </w:r>
+          </w:p>
+        </w:tc>
+        <w:tc>
+          <w:tcPr>
+            <w:tcW w:w="4760" w:type="dxa"/>
+          </w:tcPr>
+          <w:p>
+            <w:pPr>
+              <w:cnfStyle w:val="000000000000" w:firstRow="0" w:lastRow="0" w:firstColumn="0" w:lastColumn="0" w:oddVBand="0" w:evenVBand="0" w:oddHBand="0" w:evenHBand="0" w:firstRowFirstColumn="0" w:firstRowLastColumn="0" w:lastRowFirstColumn="0" w:lastRowLastColumn="0"/>
+              <w:rPr>
+                <w:rStyle w:val="SubtleEmphasis"/>
+                <w:i w:val="0"/>
+                <w:iCs w:val="0"/>
+                <w:sz w:val="20"/>
+              </w:rPr>
+            </w:pPr>
+            <w:r>
+              <w:rPr>
+                <w:rStyle w:val="SubtleEmphasis"/>
+                <w:i w:val="0"/>
+                <w:iCs w:val="0"/>
+                <w:sz w:val="20"/>
+              </w:rPr>
+              <w:t>M</w:t>
+            </w:r>
+            <w:r>
+              <w:rPr>
+                <w:rStyle w:val="SubtleEmphasis"/>
+                <w:i w:val="0"/>
+                <w:iCs w:val="0"/>
+                <w:sz w:val="20"/>
+              </w:rPr>
+              <w:t xml:space="preserve">ost-significant bit/byte leads </w:t>
+            </w:r>
+            <w:r>
+              <w:rPr>
+                <w:rStyle w:val="SubtleEmphasis"/>
+                <w:i w:val="0"/>
+                <w:iCs w:val="0"/>
+                <w:sz w:val="20"/>
+              </w:rPr>
+              <w:t>in protocol transmission</w:t>
+            </w:r>
+          </w:p>
+        </w:tc>
+      </w:tr>
+      <w:tr>
+        <w:trPr>
+          <w:cnfStyle w:val="000000100000" w:firstRow="0" w:lastRow="0" w:firstColumn="0" w:lastColumn="0" w:oddVBand="0" w:evenVBand="0" w:oddHBand="1" w:evenHBand="0" w:firstRowFirstColumn="0" w:firstRowLastColumn="0" w:lastRowFirstColumn="0" w:lastRowLastColumn="0"/>
+        </w:trPr>
+        <w:tc>
+          <w:tcPr>
+            <w:cnfStyle w:val="001000000000" w:firstRow="0" w:lastRow="0" w:firstColumn="1" w:lastColumn="0" w:oddVBand="0" w:evenVBand="0" w:oddHBand="0" w:evenHBand="0" w:firstRowFirstColumn="0" w:firstRowLastColumn="0" w:lastRowFirstColumn="0" w:lastRowLastColumn="0"/>
+            <w:tcW w:w="1440" w:type="dxa"/>
+          </w:tcPr>
+          <w:p>
+            <w:pPr>
+              <w:rPr>
+                <w:rStyle w:val="SubtleEmphasis"/>
+                <w:i w:val="0"/>
+                <w:iCs w:val="0"/>
+                <w:sz w:val="20"/>
+              </w:rPr>
+            </w:pPr>
+            <w:r>
+              <w:rPr>
+                <w:rStyle w:val="SubtleEmphasis"/>
+                <w:i w:val="0"/>
+                <w:iCs w:val="0"/>
+                <w:sz w:val="20"/>
+              </w:rPr>
+              <w:t>LSB</w:t>
+            </w:r>
+          </w:p>
+        </w:tc>
+        <w:tc>
+          <w:tcPr>
+            <w:tcW w:w="4590" w:type="dxa"/>
+          </w:tcPr>
+          <w:p>
+            <w:pPr>
+              <w:cnfStyle w:val="000000100000" w:firstRow="0" w:lastRow="0" w:firstColumn="0" w:lastColumn="0" w:oddVBand="0" w:evenVBand="0" w:oddHBand="1" w:evenHBand="0" w:firstRowFirstColumn="0" w:firstRowLastColumn="0" w:lastRowFirstColumn="0" w:lastRowLastColumn="0"/>
+              <w:rPr>
+                <w:rStyle w:val="SubtleEmphasis"/>
+                <w:i w:val="0"/>
+                <w:iCs w:val="0"/>
+                <w:sz w:val="20"/>
+              </w:rPr>
+            </w:pPr>
+            <w:r>
+              <w:rPr>
+                <w:rStyle w:val="SubtleEmphasis"/>
+                <w:i w:val="0"/>
+                <w:iCs w:val="0"/>
+                <w:sz w:val="20"/>
+              </w:rPr>
+              <w:t>Least Significant Bit/Byte</w:t>
+            </w:r>
+          </w:p>
+        </w:tc>
+        <w:tc>
+          <w:tcPr>
+            <w:tcW w:w="4760" w:type="dxa"/>
+          </w:tcPr>
+          <w:p>
+            <w:pPr>
+              <w:cnfStyle w:val="000000100000" w:firstRow="0" w:lastRow="0" w:firstColumn="0" w:lastColumn="0" w:oddVBand="0" w:evenVBand="0" w:oddHBand="1" w:evenHBand="0" w:firstRowFirstColumn="0" w:firstRowLastColumn="0" w:lastRowFirstColumn="0" w:lastRowLastColumn="0"/>
+              <w:rPr>
+                <w:rStyle w:val="SubtleEmphasis"/>
+                <w:i w:val="0"/>
+                <w:iCs w:val="0"/>
+                <w:sz w:val="20"/>
+              </w:rPr>
+            </w:pPr>
+            <w:r>
+              <w:rPr>
+                <w:rStyle w:val="SubtleEmphasis"/>
+                <w:i w:val="0"/>
+                <w:iCs w:val="0"/>
+                <w:sz w:val="20"/>
+              </w:rPr>
+              <w:t>Least-</w:t>
+            </w:r>
+            <w:r>
+              <w:rPr>
+                <w:rStyle w:val="SubtleEmphasis"/>
+                <w:i w:val="0"/>
+                <w:iCs w:val="0"/>
+                <w:sz w:val="20"/>
+              </w:rPr>
+              <w:t>significant bit/byte leads in protocol transmission</w:t>
+            </w:r>
+          </w:p>
+        </w:tc>
+      </w:tr>
+      <w:tr>
+        <w:tc>
+          <w:tcPr>
+            <w:cnfStyle w:val="001000000000" w:firstRow="0" w:lastRow="0" w:firstColumn="1" w:lastColumn="0" w:oddVBand="0" w:evenVBand="0" w:oddHBand="0" w:evenHBand="0" w:firstRowFirstColumn="0" w:firstRowLastColumn="0" w:lastRowFirstColumn="0" w:lastRowLastColumn="0"/>
+            <w:tcW w:w="1440" w:type="dxa"/>
+          </w:tcPr>
+          <w:p>
+            <w:pPr>
+              <w:rPr>
+                <w:rStyle w:val="SubtleEmphasis"/>
+                <w:i w:val="0"/>
+                <w:iCs w:val="0"/>
+                <w:sz w:val="20"/>
+              </w:rPr>
+            </w:pPr>
+            <w:r>
+              <w:rPr>
+                <w:rStyle w:val="SubtleEmphasis"/>
+                <w:i w:val="0"/>
+                <w:iCs w:val="0"/>
+                <w:sz w:val="20"/>
+              </w:rPr>
+              <w:t>ARP</w:t>
+            </w:r>
+          </w:p>
+        </w:tc>
+        <w:tc>
+          <w:tcPr>
+            <w:tcW w:w="4590" w:type="dxa"/>
+          </w:tcPr>
+          <w:p>
+            <w:pPr>
+              <w:cnfStyle w:val="000000000000" w:firstRow="0" w:lastRow="0" w:firstColumn="0" w:lastColumn="0" w:oddVBand="0" w:evenVBand="0" w:oddHBand="0" w:evenHBand="0" w:firstRowFirstColumn="0" w:firstRowLastColumn="0" w:lastRowFirstColumn="0" w:lastRowLastColumn="0"/>
+              <w:rPr>
+                <w:rStyle w:val="SubtleEmphasis"/>
+                <w:i w:val="0"/>
+                <w:iCs w:val="0"/>
+                <w:sz w:val="20"/>
+              </w:rPr>
+            </w:pPr>
+            <w:r>
+              <w:rPr>
+                <w:rStyle w:val="SubtleEmphasis"/>
+                <w:i w:val="0"/>
+                <w:iCs w:val="0"/>
+                <w:sz w:val="20"/>
+              </w:rPr>
+              <w:t>Address Resolution Protocol</w:t>
+            </w:r>
+          </w:p>
+        </w:tc>
+        <w:tc>
+          <w:tcPr>
+            <w:tcW w:w="4760" w:type="dxa"/>
+          </w:tcPr>
+          <w:p>
+            <w:pPr>
+              <w:cnfStyle w:val="000000000000" w:firstRow="0" w:lastRow="0" w:firstColumn="0" w:lastColumn="0" w:oddVBand="0" w:evenVBand="0" w:oddHBand="0" w:evenHBand="0" w:firstRowFirstColumn="0" w:firstRowLastColumn="0" w:lastRowFirstColumn="0" w:lastRowLastColumn="0"/>
+              <w:rPr>
+                <w:rStyle w:val="SubtleEmphasis"/>
+                <w:i w:val="0"/>
+                <w:iCs w:val="0"/>
+                <w:sz w:val="20"/>
+              </w:rPr>
+            </w:pPr>
+            <w:r>
+              <w:rPr>
+                <w:rStyle w:val="SubtleEmphasis"/>
+                <w:i w:val="0"/>
+                <w:iCs w:val="0"/>
+                <w:sz w:val="20"/>
+              </w:rPr>
+              <w:t>Used to resolve MAC addresses for Ethernet switching</w:t>
+            </w:r>
             <w:bookmarkStart w:id="0" w:name="_GoBack"/>
             <w:bookmarkEnd w:id="0"/>
-          </w:p>
-        </w:tc>
-        <w:tc>
-          <w:tcPr>
-            <w:tcW w:w="4590" w:type="dxa"/>
-          </w:tcPr>
-          <w:p>
-            <w:pPr>
-              <w:cnfStyle w:val="000000000000" w:firstRow="0" w:lastRow="0" w:firstColumn="0" w:lastColumn="0" w:oddVBand="0" w:evenVBand="0" w:oddHBand="0" w:evenHBand="0" w:firstRowFirstColumn="0" w:firstRowLastColumn="0" w:lastRowFirstColumn="0" w:lastRowLastColumn="0"/>
-              <w:rPr>
-                <w:rStyle w:val="SubtleEmphasis"/>
-                <w:i w:val="0"/>
-                <w:iCs w:val="0"/>
-                <w:sz w:val="20"/>
-              </w:rPr>
-            </w:pPr>
-          </w:p>
-        </w:tc>
-        <w:tc>
-          <w:tcPr>
-            <w:tcW w:w="4760" w:type="dxa"/>
-          </w:tcPr>
-          <w:p>
-            <w:pPr>
-              <w:cnfStyle w:val="000000000000" w:firstRow="0" w:lastRow="0" w:firstColumn="0" w:lastColumn="0" w:oddVBand="0" w:evenVBand="0" w:oddHBand="0" w:evenHBand="0" w:firstRowFirstColumn="0" w:firstRowLastColumn="0" w:lastRowFirstColumn="0" w:lastRowLastColumn="0"/>
-              <w:rPr>
-                <w:rStyle w:val="SubtleEmphasis"/>
-                <w:i w:val="0"/>
-                <w:iCs w:val="0"/>
-                <w:sz w:val="20"/>
-              </w:rPr>
-            </w:pPr>
           </w:p>
         </w:tc>
       </w:tr>

</xml_diff>

<commit_message>
added SELProtocol sheet, updated acronym sheet
</commit_message>
<xml_diff>
--- a/Cheat Sheets for Students/TLA-FLA Cheat Sheet.docx
+++ b/Cheat Sheets for Students/TLA-FLA Cheat Sheet.docx
@@ -1,6 +1,6 @@
 
 <file path=word/document.xml><?xml version="1.0" encoding="utf-8"?>
-<w:document xmlns:wpc="http://schemas.microsoft.com/office/word/2010/wordprocessingCanvas" xmlns:cx="http://schemas.microsoft.com/office/drawing/2014/chartex" xmlns:cx1="http://schemas.microsoft.com/office/drawing/2015/9/8/chartex" xmlns:cx2="http://schemas.microsoft.com/office/drawing/2015/10/21/chartex" xmlns:cx3="http://schemas.microsoft.com/office/drawing/2016/5/9/chartex" xmlns:cx4="http://schemas.microsoft.com/office/drawing/2016/5/10/chartex" xmlns:cx5="http://schemas.microsoft.com/office/drawing/2016/5/11/chartex" xmlns:cx6="http://schemas.microsoft.com/office/drawing/2016/5/12/chartex" xmlns:cx7="http://schemas.microsoft.com/office/drawing/2016/5/13/chartex" xmlns:cx8="http://schemas.microsoft.com/office/drawing/2016/5/14/chartex" xmlns:mc="http://schemas.openxmlformats.org/markup-compatibility/2006" xmlns:aink="http://schemas.microsoft.com/office/drawing/2016/ink" xmlns:am3d="http://schemas.microsoft.com/office/drawing/2017/model3d" xmlns:o="urn:schemas-microsoft-com:office:office" xmlns:r="http://schemas.openxmlformats.org/officeDocument/2006/relationships" xmlns:m="http://schemas.openxmlformats.org/officeDocument/2006/math" xmlns:v="urn:schemas-microsoft-com:vml" xmlns:wp14="http://schemas.microsoft.com/office/word/2010/wordprocessingDrawing" xmlns:wp="http://schemas.openxmlformats.org/drawingml/2006/wordprocessingDrawing" xmlns:w10="urn:schemas-microsoft-com:office:word" xmlns:w="http://schemas.openxmlformats.org/wordprocessingml/2006/main" xmlns:w14="http://schemas.microsoft.com/office/word/2010/wordml" xmlns:w15="http://schemas.microsoft.com/office/word/2012/wordml" xmlns:w16cid="http://schemas.microsoft.com/office/word/2016/wordml/cid" xmlns:w16se="http://schemas.microsoft.com/office/word/2015/wordml/symex" xmlns:wpg="http://schemas.microsoft.com/office/word/2010/wordprocessingGroup" xmlns:wpi="http://schemas.microsoft.com/office/word/2010/wordprocessingInk" xmlns:wne="http://schemas.microsoft.com/office/word/2006/wordml" xmlns:wps="http://schemas.microsoft.com/office/word/2010/wordprocessingShape" mc:Ignorable="w14 w15 w16se w16cid wp14">
+<w:document xmlns:wpc="http://schemas.microsoft.com/office/word/2010/wordprocessingCanvas" xmlns:cx="http://schemas.microsoft.com/office/drawing/2014/chartex" xmlns:cx1="http://schemas.microsoft.com/office/drawing/2015/9/8/chartex" xmlns:cx2="http://schemas.microsoft.com/office/drawing/2015/10/21/chartex" xmlns:cx3="http://schemas.microsoft.com/office/drawing/2016/5/9/chartex" xmlns:cx4="http://schemas.microsoft.com/office/drawing/2016/5/10/chartex" xmlns:cx5="http://schemas.microsoft.com/office/drawing/2016/5/11/chartex" xmlns:cx6="http://schemas.microsoft.com/office/drawing/2016/5/12/chartex" xmlns:cx7="http://schemas.microsoft.com/office/drawing/2016/5/13/chartex" xmlns:cx8="http://schemas.microsoft.com/office/drawing/2016/5/14/chartex" xmlns:mc="http://schemas.openxmlformats.org/markup-compatibility/2006" xmlns:aink="http://schemas.microsoft.com/office/drawing/2016/ink" xmlns:am3d="http://schemas.microsoft.com/office/drawing/2017/model3d" xmlns:o="urn:schemas-microsoft-com:office:office" xmlns:r="http://schemas.openxmlformats.org/officeDocument/2006/relationships" xmlns:m="http://schemas.openxmlformats.org/officeDocument/2006/math" xmlns:v="urn:schemas-microsoft-com:vml" xmlns:wp14="http://schemas.microsoft.com/office/word/2010/wordprocessingDrawing" xmlns:wp="http://schemas.openxmlformats.org/drawingml/2006/wordprocessingDrawing" xmlns:w10="urn:schemas-microsoft-com:office:word" xmlns:w="http://schemas.openxmlformats.org/wordprocessingml/2006/main" xmlns:w14="http://schemas.microsoft.com/office/word/2010/wordml" xmlns:w15="http://schemas.microsoft.com/office/word/2012/wordml" xmlns:w16cex="http://schemas.microsoft.com/office/word/2018/wordml/cex" xmlns:w16cid="http://schemas.microsoft.com/office/word/2016/wordml/cid" xmlns:w16="http://schemas.microsoft.com/office/word/2018/wordml" xmlns:w16se="http://schemas.microsoft.com/office/word/2015/wordml/symex" xmlns:wpg="http://schemas.microsoft.com/office/word/2010/wordprocessingGroup" xmlns:wpi="http://schemas.microsoft.com/office/word/2010/wordprocessingInk" xmlns:wne="http://schemas.microsoft.com/office/word/2006/wordml" xmlns:wps="http://schemas.microsoft.com/office/word/2010/wordprocessingShape" mc:Ignorable="w14 w15 w16se w16cid w16 w16cex wp14">
   <w:body>
     <w:p>
       <w:pPr>
@@ -474,7 +474,25 @@
                 <w:iCs w:val="0"/>
                 <w:sz w:val="20"/>
               </w:rPr>
-              <w:t>Quick notation for three-word acronyms</w:t>
+              <w:t>Quick notation for three-</w:t>
+            </w:r>
+            <w:r>
+              <w:rPr>
+                <w:rStyle w:val="SubtleEmphasis"/>
+                <w:i w:val="0"/>
+                <w:iCs w:val="0"/>
+                <w:sz w:val="20"/>
+              </w:rPr>
+              <w:t>letter</w:t>
+            </w:r>
+            <w:r>
+              <w:rPr>
+                <w:rStyle w:val="SubtleEmphasis"/>
+                <w:i w:val="0"/>
+                <w:iCs w:val="0"/>
+                <w:sz w:val="20"/>
+              </w:rPr>
+              <w:t xml:space="preserve"> acronyms</w:t>
             </w:r>
           </w:p>
         </w:tc>
@@ -554,7 +572,25 @@
                 <w:iCs w:val="0"/>
                 <w:sz w:val="20"/>
               </w:rPr>
-              <w:t>Quick notation for four-word acronyms</w:t>
+              <w:t>Quick notation for four-</w:t>
+            </w:r>
+            <w:r>
+              <w:rPr>
+                <w:rStyle w:val="SubtleEmphasis"/>
+                <w:i w:val="0"/>
+                <w:iCs w:val="0"/>
+                <w:sz w:val="20"/>
+              </w:rPr>
+              <w:t>letter</w:t>
+            </w:r>
+            <w:r>
+              <w:rPr>
+                <w:rStyle w:val="SubtleEmphasis"/>
+                <w:i w:val="0"/>
+                <w:iCs w:val="0"/>
+                <w:sz w:val="20"/>
+              </w:rPr>
+              <w:t xml:space="preserve"> acronyms</w:t>
             </w:r>
           </w:p>
         </w:tc>
@@ -6577,8 +6613,163 @@
               </w:rPr>
               <w:t>Used to resolve MAC addresses for Ethernet switching</w:t>
             </w:r>
-            <w:bookmarkStart w:id="0" w:name="_GoBack"/>
-            <w:bookmarkEnd w:id="0"/>
+          </w:p>
+        </w:tc>
+      </w:tr>
+      <w:tr>
+        <w:trPr>
+          <w:cnfStyle w:val="000000100000" w:firstRow="0" w:lastRow="0" w:firstColumn="0" w:lastColumn="0" w:oddVBand="0" w:evenVBand="0" w:oddHBand="1" w:evenHBand="0" w:firstRowFirstColumn="0" w:firstRowLastColumn="0" w:lastRowFirstColumn="0" w:lastRowLastColumn="0"/>
+        </w:trPr>
+        <w:tc>
+          <w:tcPr>
+            <w:cnfStyle w:val="001000000000" w:firstRow="0" w:lastRow="0" w:firstColumn="1" w:lastColumn="0" w:oddVBand="0" w:evenVBand="0" w:oddHBand="0" w:evenHBand="0" w:firstRowFirstColumn="0" w:firstRowLastColumn="0" w:lastRowFirstColumn="0" w:lastRowLastColumn="0"/>
+            <w:tcW w:w="1440" w:type="dxa"/>
+          </w:tcPr>
+          <w:p>
+            <w:pPr>
+              <w:rPr>
+                <w:rStyle w:val="SubtleEmphasis"/>
+                <w:i w:val="0"/>
+                <w:iCs w:val="0"/>
+                <w:sz w:val="20"/>
+              </w:rPr>
+            </w:pPr>
+            <w:r>
+              <w:rPr>
+                <w:rStyle w:val="SubtleEmphasis"/>
+                <w:i w:val="0"/>
+                <w:iCs w:val="0"/>
+                <w:sz w:val="20"/>
+              </w:rPr>
+              <w:t>FLISR</w:t>
+            </w:r>
+          </w:p>
+        </w:tc>
+        <w:tc>
+          <w:tcPr>
+            <w:tcW w:w="4590" w:type="dxa"/>
+          </w:tcPr>
+          <w:p>
+            <w:pPr>
+              <w:cnfStyle w:val="000000100000" w:firstRow="0" w:lastRow="0" w:firstColumn="0" w:lastColumn="0" w:oddVBand="0" w:evenVBand="0" w:oddHBand="1" w:evenHBand="0" w:firstRowFirstColumn="0" w:firstRowLastColumn="0" w:lastRowFirstColumn="0" w:lastRowLastColumn="0"/>
+              <w:rPr>
+                <w:rStyle w:val="SubtleEmphasis"/>
+                <w:i w:val="0"/>
+                <w:iCs w:val="0"/>
+                <w:sz w:val="20"/>
+              </w:rPr>
+            </w:pPr>
+            <w:r>
+              <w:rPr>
+                <w:rStyle w:val="SubtleEmphasis"/>
+                <w:i w:val="0"/>
+                <w:iCs w:val="0"/>
+                <w:sz w:val="20"/>
+              </w:rPr>
+              <w:t>Fault Location, Isolation, and Service Restoration</w:t>
+            </w:r>
+          </w:p>
+        </w:tc>
+        <w:tc>
+          <w:tcPr>
+            <w:tcW w:w="4760" w:type="dxa"/>
+          </w:tcPr>
+          <w:p>
+            <w:pPr>
+              <w:cnfStyle w:val="000000100000" w:firstRow="0" w:lastRow="0" w:firstColumn="0" w:lastColumn="0" w:oddVBand="0" w:evenVBand="0" w:oddHBand="1" w:evenHBand="0" w:firstRowFirstColumn="0" w:firstRowLastColumn="0" w:lastRowFirstColumn="0" w:lastRowLastColumn="0"/>
+              <w:rPr>
+                <w:rStyle w:val="SubtleEmphasis"/>
+                <w:i w:val="0"/>
+                <w:iCs w:val="0"/>
+                <w:sz w:val="20"/>
+              </w:rPr>
+            </w:pPr>
+            <w:r>
+              <w:rPr>
+                <w:rStyle w:val="SubtleEmphasis"/>
+                <w:i w:val="0"/>
+                <w:iCs w:val="0"/>
+                <w:sz w:val="20"/>
+              </w:rPr>
+              <w:t>Automated control for distributed fault management</w:t>
+            </w:r>
+          </w:p>
+        </w:tc>
+      </w:tr>
+      <w:tr>
+        <w:tc>
+          <w:tcPr>
+            <w:cnfStyle w:val="001000000000" w:firstRow="0" w:lastRow="0" w:firstColumn="1" w:lastColumn="0" w:oddVBand="0" w:evenVBand="0" w:oddHBand="0" w:evenHBand="0" w:firstRowFirstColumn="0" w:firstRowLastColumn="0" w:lastRowFirstColumn="0" w:lastRowLastColumn="0"/>
+            <w:tcW w:w="1440" w:type="dxa"/>
+          </w:tcPr>
+          <w:p>
+            <w:pPr>
+              <w:rPr>
+                <w:rStyle w:val="SubtleEmphasis"/>
+                <w:i w:val="0"/>
+                <w:iCs w:val="0"/>
+                <w:sz w:val="20"/>
+              </w:rPr>
+            </w:pPr>
+            <w:r>
+              <w:rPr>
+                <w:rStyle w:val="SubtleEmphasis"/>
+                <w:i w:val="0"/>
+                <w:iCs w:val="0"/>
+                <w:sz w:val="20"/>
+              </w:rPr>
+              <w:t>ADMS</w:t>
+            </w:r>
+          </w:p>
+        </w:tc>
+        <w:tc>
+          <w:tcPr>
+            <w:tcW w:w="4590" w:type="dxa"/>
+          </w:tcPr>
+          <w:p>
+            <w:pPr>
+              <w:cnfStyle w:val="000000000000" w:firstRow="0" w:lastRow="0" w:firstColumn="0" w:lastColumn="0" w:oddVBand="0" w:evenVBand="0" w:oddHBand="0" w:evenHBand="0" w:firstRowFirstColumn="0" w:firstRowLastColumn="0" w:lastRowFirstColumn="0" w:lastRowLastColumn="0"/>
+              <w:rPr>
+                <w:rStyle w:val="SubtleEmphasis"/>
+                <w:i w:val="0"/>
+                <w:iCs w:val="0"/>
+                <w:sz w:val="20"/>
+              </w:rPr>
+            </w:pPr>
+            <w:r>
+              <w:rPr>
+                <w:rStyle w:val="SubtleEmphasis"/>
+                <w:i w:val="0"/>
+                <w:iCs w:val="0"/>
+                <w:sz w:val="20"/>
+              </w:rPr>
+              <w:t>Advanced Distribution Management System</w:t>
+            </w:r>
+          </w:p>
+        </w:tc>
+        <w:tc>
+          <w:tcPr>
+            <w:tcW w:w="4760" w:type="dxa"/>
+          </w:tcPr>
+          <w:p>
+            <w:pPr>
+              <w:cnfStyle w:val="000000000000" w:firstRow="0" w:lastRow="0" w:firstColumn="0" w:lastColumn="0" w:oddVBand="0" w:evenVBand="0" w:oddHBand="0" w:evenHBand="0" w:firstRowFirstColumn="0" w:firstRowLastColumn="0" w:lastRowFirstColumn="0" w:lastRowLastColumn="0"/>
+              <w:rPr>
+                <w:rStyle w:val="SubtleEmphasis"/>
+                <w:i w:val="0"/>
+                <w:iCs w:val="0"/>
+                <w:sz w:val="20"/>
+              </w:rPr>
+            </w:pPr>
+            <w:r>
+              <w:rPr>
+                <w:rStyle w:val="SubtleEmphasis"/>
+                <w:i w:val="0"/>
+                <w:iCs w:val="0"/>
+                <w:sz w:val="20"/>
+              </w:rPr>
+              <w:t>Automated control for distribution systems</w:t>
+            </w:r>
           </w:p>
         </w:tc>
       </w:tr>
@@ -6603,7 +6794,7 @@
 </file>
 
 <file path=word/styles.xml><?xml version="1.0" encoding="utf-8"?>
-<w:styles xmlns:mc="http://schemas.openxmlformats.org/markup-compatibility/2006" xmlns:r="http://schemas.openxmlformats.org/officeDocument/2006/relationships" xmlns:w="http://schemas.openxmlformats.org/wordprocessingml/2006/main" xmlns:w14="http://schemas.microsoft.com/office/word/2010/wordml" xmlns:w15="http://schemas.microsoft.com/office/word/2012/wordml" xmlns:w16cid="http://schemas.microsoft.com/office/word/2016/wordml/cid" xmlns:w16se="http://schemas.microsoft.com/office/word/2015/wordml/symex" mc:Ignorable="w14 w15 w16se w16cid">
+<w:styles xmlns:mc="http://schemas.openxmlformats.org/markup-compatibility/2006" xmlns:r="http://schemas.openxmlformats.org/officeDocument/2006/relationships" xmlns:w="http://schemas.openxmlformats.org/wordprocessingml/2006/main" xmlns:w14="http://schemas.microsoft.com/office/word/2010/wordml" xmlns:w15="http://schemas.microsoft.com/office/word/2012/wordml" xmlns:w16cex="http://schemas.microsoft.com/office/word/2018/wordml/cex" xmlns:w16cid="http://schemas.microsoft.com/office/word/2016/wordml/cid" xmlns:w16="http://schemas.microsoft.com/office/word/2018/wordml" xmlns:w16se="http://schemas.microsoft.com/office/word/2015/wordml/symex" mc:Ignorable="w14 w15 w16se w16cid w16 w16cex">
   <w:docDefaults>
     <w:rPrDefault>
       <w:rPr>

</xml_diff>